<commit_message>
修改：     Diploma Tu Xinyuan.doc      Explanatory Note D.docx 	新文件：   design/FlowchartDiagram1.jpg 	新文件：   design/Untitled.mdj
</commit_message>
<xml_diff>
--- a/Explanatory Note D.docx
+++ b/Explanatory Note D.docx
@@ -113,7 +113,7 @@
     </w:p>
     <w:p>
       <w:pPr>
-        <w:pStyle w:val="14"/>
+        <w:pStyle w:val="11"/>
         <w:shd w:val="clear" w:color="auto" w:fill="FFFFFF"/>
         <w:spacing w:before="0" w:beforeAutospacing="0" w:after="0" w:afterAutospacing="0" w:line="288" w:lineRule="auto"/>
         <w:ind w:firstLine="720"/>
@@ -143,7 +143,7 @@
       </w:r>
       <w:r>
         <w:rPr>
-          <w:rStyle w:val="12"/>
+          <w:rStyle w:val="19"/>
           <w:rFonts w:ascii="Times New Roman" w:hAnsi="Times New Roman"/>
           <w:color w:val="auto"/>
           <w:sz w:val="28"/>
@@ -154,7 +154,7 @@
       </w:r>
       <w:r>
         <w:rPr>
-          <w:rStyle w:val="12"/>
+          <w:rStyle w:val="19"/>
           <w:rFonts w:ascii="Times New Roman" w:hAnsi="Times New Roman"/>
           <w:color w:val="auto"/>
           <w:sz w:val="28"/>
@@ -182,7 +182,7 @@
       </w:r>
       <w:r>
         <w:rPr>
-          <w:rStyle w:val="12"/>
+          <w:rStyle w:val="19"/>
           <w:rFonts w:ascii="Times New Roman" w:hAnsi="Times New Roman"/>
           <w:color w:val="auto"/>
           <w:sz w:val="28"/>
@@ -193,7 +193,7 @@
       </w:r>
       <w:r>
         <w:rPr>
-          <w:rStyle w:val="12"/>
+          <w:rStyle w:val="19"/>
           <w:rFonts w:ascii="Times New Roman" w:hAnsi="Times New Roman"/>
           <w:color w:val="auto"/>
           <w:sz w:val="28"/>
@@ -221,7 +221,7 @@
       </w:r>
       <w:r>
         <w:rPr>
-          <w:rStyle w:val="12"/>
+          <w:rStyle w:val="19"/>
           <w:rFonts w:ascii="Times New Roman" w:hAnsi="Times New Roman"/>
           <w:color w:val="auto"/>
           <w:sz w:val="28"/>
@@ -232,7 +232,7 @@
       </w:r>
       <w:r>
         <w:rPr>
-          <w:rStyle w:val="12"/>
+          <w:rStyle w:val="19"/>
           <w:rFonts w:ascii="Times New Roman" w:hAnsi="Times New Roman"/>
           <w:color w:val="auto"/>
           <w:sz w:val="28"/>
@@ -260,7 +260,7 @@
       </w:r>
       <w:r>
         <w:rPr>
-          <w:rStyle w:val="12"/>
+          <w:rStyle w:val="19"/>
           <w:rFonts w:ascii="Times New Roman" w:hAnsi="Times New Roman"/>
           <w:color w:val="auto"/>
           <w:sz w:val="28"/>
@@ -271,7 +271,7 @@
       </w:r>
       <w:r>
         <w:rPr>
-          <w:rStyle w:val="12"/>
+          <w:rStyle w:val="19"/>
           <w:rFonts w:ascii="Times New Roman" w:hAnsi="Times New Roman"/>
           <w:color w:val="auto"/>
           <w:sz w:val="28"/>
@@ -299,7 +299,7 @@
       </w:r>
       <w:r>
         <w:rPr>
-          <w:rStyle w:val="12"/>
+          <w:rStyle w:val="19"/>
           <w:rFonts w:ascii="Times New Roman" w:hAnsi="Times New Roman"/>
           <w:color w:val="auto"/>
           <w:sz w:val="28"/>
@@ -310,7 +310,7 @@
       </w:r>
       <w:r>
         <w:rPr>
-          <w:rStyle w:val="12"/>
+          <w:rStyle w:val="19"/>
           <w:rFonts w:ascii="Times New Roman" w:hAnsi="Times New Roman"/>
           <w:color w:val="auto"/>
           <w:sz w:val="28"/>
@@ -330,7 +330,7 @@
     </w:p>
     <w:p>
       <w:pPr>
-        <w:pStyle w:val="14"/>
+        <w:pStyle w:val="11"/>
         <w:shd w:val="clear" w:color="auto" w:fill="FFFFFF"/>
         <w:spacing w:before="0" w:beforeAutospacing="0" w:after="0" w:afterAutospacing="0" w:line="288" w:lineRule="auto"/>
         <w:ind w:firstLine="720"/>
@@ -360,7 +360,7 @@
       </w:r>
       <w:r>
         <w:rPr>
-          <w:rStyle w:val="12"/>
+          <w:rStyle w:val="19"/>
           <w:rFonts w:ascii="Times New Roman" w:hAnsi="Times New Roman"/>
           <w:color w:val="auto"/>
           <w:sz w:val="28"/>
@@ -371,7 +371,7 @@
       </w:r>
       <w:r>
         <w:rPr>
-          <w:rStyle w:val="12"/>
+          <w:rStyle w:val="19"/>
           <w:rFonts w:ascii="Times New Roman" w:hAnsi="Times New Roman"/>
           <w:color w:val="auto"/>
           <w:sz w:val="28"/>
@@ -399,7 +399,7 @@
       </w:r>
       <w:r>
         <w:rPr>
-          <w:rStyle w:val="12"/>
+          <w:rStyle w:val="19"/>
           <w:rFonts w:ascii="Times New Roman" w:hAnsi="Times New Roman"/>
           <w:color w:val="auto"/>
           <w:sz w:val="28"/>
@@ -410,7 +410,7 @@
       </w:r>
       <w:r>
         <w:rPr>
-          <w:rStyle w:val="12"/>
+          <w:rStyle w:val="19"/>
           <w:rFonts w:ascii="Times New Roman" w:hAnsi="Times New Roman"/>
           <w:color w:val="auto"/>
           <w:sz w:val="28"/>
@@ -441,7 +441,7 @@
       </w:r>
       <w:r>
         <w:rPr>
-          <w:rStyle w:val="12"/>
+          <w:rStyle w:val="19"/>
           <w:rFonts w:ascii="Times New Roman" w:hAnsi="Times New Roman"/>
           <w:color w:val="auto"/>
           <w:sz w:val="28"/>
@@ -452,7 +452,7 @@
       </w:r>
       <w:r>
         <w:rPr>
-          <w:rStyle w:val="12"/>
+          <w:rStyle w:val="19"/>
           <w:rFonts w:ascii="Times New Roman" w:hAnsi="Times New Roman"/>
           <w:color w:val="auto"/>
           <w:sz w:val="28"/>
@@ -472,7 +472,7 @@
     </w:p>
     <w:p>
       <w:pPr>
-        <w:pStyle w:val="14"/>
+        <w:pStyle w:val="11"/>
         <w:shd w:val="clear" w:color="auto" w:fill="FFFFFF"/>
         <w:spacing w:before="0" w:beforeAutospacing="0" w:after="0" w:afterAutospacing="0" w:line="288" w:lineRule="auto"/>
         <w:ind w:firstLine="720"/>
@@ -502,7 +502,7 @@
       </w:r>
       <w:r>
         <w:rPr>
-          <w:rStyle w:val="12"/>
+          <w:rStyle w:val="19"/>
           <w:rFonts w:ascii="Times New Roman" w:hAnsi="Times New Roman"/>
           <w:color w:val="auto"/>
           <w:sz w:val="28"/>
@@ -513,7 +513,7 @@
       </w:r>
       <w:r>
         <w:rPr>
-          <w:rStyle w:val="12"/>
+          <w:rStyle w:val="19"/>
           <w:rFonts w:ascii="Times New Roman" w:hAnsi="Times New Roman"/>
           <w:color w:val="auto"/>
           <w:sz w:val="28"/>
@@ -541,7 +541,7 @@
       </w:r>
       <w:r>
         <w:rPr>
-          <w:rStyle w:val="12"/>
+          <w:rStyle w:val="19"/>
           <w:rFonts w:ascii="Times New Roman" w:hAnsi="Times New Roman"/>
           <w:color w:val="auto"/>
           <w:sz w:val="28"/>
@@ -552,7 +552,7 @@
       </w:r>
       <w:r>
         <w:rPr>
-          <w:rStyle w:val="12"/>
+          <w:rStyle w:val="19"/>
           <w:rFonts w:ascii="Times New Roman" w:hAnsi="Times New Roman"/>
           <w:color w:val="auto"/>
           <w:sz w:val="28"/>
@@ -580,7 +580,7 @@
       </w:r>
       <w:r>
         <w:rPr>
-          <w:rStyle w:val="12"/>
+          <w:rStyle w:val="19"/>
           <w:rFonts w:ascii="Times New Roman" w:hAnsi="Times New Roman"/>
           <w:color w:val="auto"/>
           <w:sz w:val="28"/>
@@ -591,7 +591,7 @@
       </w:r>
       <w:r>
         <w:rPr>
-          <w:rStyle w:val="12"/>
+          <w:rStyle w:val="19"/>
           <w:rFonts w:ascii="Times New Roman" w:hAnsi="Times New Roman"/>
           <w:color w:val="auto"/>
           <w:sz w:val="28"/>
@@ -619,7 +619,7 @@
       </w:r>
       <w:r>
         <w:rPr>
-          <w:rStyle w:val="12"/>
+          <w:rStyle w:val="19"/>
           <w:rFonts w:ascii="Times New Roman" w:hAnsi="Times New Roman"/>
           <w:color w:val="auto"/>
           <w:sz w:val="28"/>
@@ -630,7 +630,7 @@
       </w:r>
       <w:r>
         <w:rPr>
-          <w:rStyle w:val="12"/>
+          <w:rStyle w:val="19"/>
           <w:rFonts w:ascii="Times New Roman" w:hAnsi="Times New Roman"/>
           <w:color w:val="auto"/>
           <w:sz w:val="28"/>
@@ -658,7 +658,7 @@
       </w:r>
       <w:r>
         <w:rPr>
-          <w:rStyle w:val="12"/>
+          <w:rStyle w:val="19"/>
           <w:rFonts w:ascii="Times New Roman" w:hAnsi="Times New Roman"/>
           <w:color w:val="auto"/>
           <w:sz w:val="28"/>
@@ -669,7 +669,7 @@
       </w:r>
       <w:r>
         <w:rPr>
-          <w:rStyle w:val="12"/>
+          <w:rStyle w:val="19"/>
           <w:rFonts w:ascii="Times New Roman" w:hAnsi="Times New Roman"/>
           <w:color w:val="auto"/>
           <w:sz w:val="28"/>
@@ -697,7 +697,7 @@
       </w:r>
       <w:r>
         <w:rPr>
-          <w:rStyle w:val="12"/>
+          <w:rStyle w:val="19"/>
           <w:rFonts w:ascii="Times New Roman" w:hAnsi="Times New Roman"/>
           <w:color w:val="auto"/>
           <w:sz w:val="28"/>
@@ -708,7 +708,7 @@
       </w:r>
       <w:r>
         <w:rPr>
-          <w:rStyle w:val="12"/>
+          <w:rStyle w:val="19"/>
           <w:rFonts w:ascii="Times New Roman" w:hAnsi="Times New Roman"/>
           <w:color w:val="auto"/>
           <w:sz w:val="28"/>
@@ -736,7 +736,7 @@
       </w:r>
       <w:r>
         <w:rPr>
-          <w:rStyle w:val="12"/>
+          <w:rStyle w:val="19"/>
           <w:rFonts w:ascii="Times New Roman" w:hAnsi="Times New Roman"/>
           <w:color w:val="auto"/>
           <w:sz w:val="28"/>
@@ -747,7 +747,7 @@
       </w:r>
       <w:r>
         <w:rPr>
-          <w:rStyle w:val="12"/>
+          <w:rStyle w:val="19"/>
           <w:rFonts w:ascii="Times New Roman" w:hAnsi="Times New Roman"/>
           <w:color w:val="auto"/>
           <w:sz w:val="28"/>
@@ -775,7 +775,7 @@
       </w:r>
       <w:r>
         <w:rPr>
-          <w:rStyle w:val="12"/>
+          <w:rStyle w:val="19"/>
           <w:rFonts w:ascii="Times New Roman" w:hAnsi="Times New Roman"/>
           <w:color w:val="auto"/>
           <w:sz w:val="28"/>
@@ -786,7 +786,7 @@
       </w:r>
       <w:r>
         <w:rPr>
-          <w:rStyle w:val="12"/>
+          <w:rStyle w:val="19"/>
           <w:rFonts w:ascii="Times New Roman" w:hAnsi="Times New Roman"/>
           <w:color w:val="auto"/>
           <w:sz w:val="28"/>
@@ -806,7 +806,7 @@
     </w:p>
     <w:p>
       <w:pPr>
-        <w:pStyle w:val="14"/>
+        <w:pStyle w:val="11"/>
         <w:shd w:val="clear" w:color="auto" w:fill="FFFFFF"/>
         <w:spacing w:before="0" w:beforeAutospacing="0" w:after="0" w:afterAutospacing="0" w:line="288" w:lineRule="auto"/>
         <w:ind w:firstLine="720"/>
@@ -875,8 +875,6 @@
       <w:r>
         <w:t>The purpose of the student housing search system is to speed up the search for housing, to be able to handle all operations according to the desired criteria  Such as the choice of the region, the availability of the subway, the number of rooms, the cost and so on. This automated system will significantly reduce the time spent searching for student accommodation. It saves all important information stored safely in a database that can be restored from time to time. The system is convenient and easy to use.  Efficiency is improved for everyone involved in automated systems. Saving data is easier.</w:t>
       </w:r>
-      <w:bookmarkStart w:id="73" w:name="_GoBack"/>
-      <w:bookmarkEnd w:id="73"/>
     </w:p>
     <w:p>
       <w:pPr>
@@ -2854,8 +2852,8 @@
       </w:pPr>
       <w:bookmarkStart w:id="12" w:name="_Toc482912969"/>
       <w:bookmarkStart w:id="13" w:name="_Toc516183636"/>
-      <w:bookmarkStart w:id="14" w:name="_Toc479814268"/>
-      <w:bookmarkStart w:id="15" w:name="_Toc484033904"/>
+      <w:bookmarkStart w:id="14" w:name="_Toc484033904"/>
+      <w:bookmarkStart w:id="15" w:name="_Toc479814268"/>
       <w:r>
         <w:rPr>
           <w:rFonts w:cs="Times New Roman"/>
@@ -3265,8 +3263,8 @@
         </w:rPr>
       </w:pPr>
       <w:bookmarkStart w:id="18" w:name="_Toc482912971"/>
-      <w:bookmarkStart w:id="19" w:name="_Toc484033906"/>
-      <w:bookmarkStart w:id="20" w:name="_Toc516183637"/>
+      <w:bookmarkStart w:id="19" w:name="_Toc516183637"/>
+      <w:bookmarkStart w:id="20" w:name="_Toc484033906"/>
       <w:r>
         <w:rPr>
           <w:rFonts w:cs="Times New Roman"/>
@@ -3615,7 +3613,7 @@
           <w:sz w:val="28"/>
           <w:szCs w:val="28"/>
         </w:rPr>
-        <w:t>Graphical, when the algorithm is described using a set of graphic images.Common methods of recording are graphical recording using flowcharts [1].</w:t>
+        <w:t>Graphical, when the algorithm is described using a set of graphic images.Common methods of recording are graphical recording using flowcharts.</w:t>
       </w:r>
     </w:p>
     <w:p>
@@ -3988,7 +3986,17 @@
           <w:sz w:val="28"/>
           <w:szCs w:val="28"/>
         </w:rPr>
-        <w:t>This can make diagrams a bit more difficult to draw but can make them more easily readable.</w:t>
+        <w:t xml:space="preserve">This can make diagrams a bit more difficult to draw but can make them more </w:t>
+      </w:r>
+      <w:bookmarkStart w:id="73" w:name="_GoBack"/>
+      <w:bookmarkEnd w:id="73"/>
+      <w:r>
+        <w:rPr>
+          <w:rFonts w:ascii="Times New Roman" w:hAnsi="Times New Roman" w:cs="Times New Roman"/>
+          <w:sz w:val="28"/>
+          <w:szCs w:val="28"/>
+        </w:rPr>
+        <w:t>easily readable.</w:t>
       </w:r>
       <w:bookmarkEnd w:id="22"/>
     </w:p>
@@ -4088,7 +4096,7 @@
     </w:p>
     <w:p>
       <w:pPr>
-        <w:pStyle w:val="14"/>
+        <w:pStyle w:val="11"/>
         <w:shd w:val="clear" w:color="auto" w:fill="FFFFFF"/>
         <w:spacing w:before="0" w:beforeAutospacing="0" w:after="0" w:afterAutospacing="0" w:line="288" w:lineRule="auto"/>
         <w:ind w:firstLine="720"/>
@@ -4238,7 +4246,7 @@
     </w:p>
     <w:p>
       <w:pPr>
-        <w:pStyle w:val="14"/>
+        <w:pStyle w:val="11"/>
         <w:shd w:val="clear" w:color="auto" w:fill="FFFFFF"/>
         <w:spacing w:before="0" w:beforeAutospacing="0" w:after="0" w:afterAutospacing="0" w:line="288" w:lineRule="auto"/>
         <w:jc w:val="both"/>
@@ -4250,7 +4258,7 @@
     </w:p>
     <w:p>
       <w:pPr>
-        <w:pStyle w:val="14"/>
+        <w:pStyle w:val="11"/>
         <w:shd w:val="clear" w:color="auto" w:fill="FFFFFF"/>
         <w:spacing w:before="0" w:beforeAutospacing="0" w:after="0" w:afterAutospacing="0" w:line="288" w:lineRule="auto"/>
         <w:ind w:firstLine="851"/>
@@ -4270,7 +4278,7 @@
     </w:p>
     <w:p>
       <w:pPr>
-        <w:pStyle w:val="14"/>
+        <w:pStyle w:val="11"/>
         <w:shd w:val="clear" w:color="auto" w:fill="FFFFFF"/>
         <w:spacing w:before="0" w:beforeAutospacing="0" w:after="0" w:afterAutospacing="0" w:line="288" w:lineRule="auto"/>
         <w:ind w:firstLine="720"/>
@@ -4284,7 +4292,7 @@
       </w:pPr>
       <w:r>
         <w:rPr>
-          <w:rStyle w:val="15"/>
+          <w:rStyle w:val="16"/>
           <w:rFonts w:eastAsiaTheme="majorEastAsia"/>
           <w:b w:val="0"/>
           <w:sz w:val="28"/>
@@ -4400,7 +4408,7 @@
     </w:p>
     <w:p>
       <w:pPr>
-        <w:pStyle w:val="14"/>
+        <w:pStyle w:val="11"/>
         <w:shd w:val="clear" w:color="auto" w:fill="FFFFFF"/>
         <w:spacing w:before="0" w:beforeAutospacing="0" w:after="0" w:afterAutospacing="0" w:line="288" w:lineRule="auto"/>
         <w:ind w:firstLine="720"/>
@@ -4446,7 +4454,7 @@
     </w:p>
     <w:p>
       <w:pPr>
-        <w:pStyle w:val="14"/>
+        <w:pStyle w:val="11"/>
         <w:shd w:val="clear" w:color="auto" w:fill="FFFFFF"/>
         <w:spacing w:before="0" w:beforeAutospacing="0" w:after="0" w:afterAutospacing="0" w:line="288" w:lineRule="auto"/>
         <w:ind w:firstLine="720"/>
@@ -4699,7 +4707,7 @@
     </w:p>
     <w:p>
       <w:pPr>
-        <w:pStyle w:val="14"/>
+        <w:pStyle w:val="11"/>
         <w:keepNext/>
         <w:keepLines/>
         <w:shd w:val="clear" w:color="auto" w:fill="FFFFFF"/>
@@ -4722,7 +4730,7 @@
     </w:p>
     <w:p>
       <w:pPr>
-        <w:pStyle w:val="14"/>
+        <w:pStyle w:val="11"/>
         <w:shd w:val="clear" w:color="auto" w:fill="FFFFFF"/>
         <w:spacing w:before="0" w:beforeAutospacing="0" w:after="0" w:afterAutospacing="0" w:line="288" w:lineRule="auto"/>
         <w:ind w:firstLine="720"/>
@@ -4746,7 +4754,7 @@
     </w:p>
     <w:p>
       <w:pPr>
-        <w:pStyle w:val="14"/>
+        <w:pStyle w:val="11"/>
         <w:shd w:val="clear" w:color="auto" w:fill="FFFFFF"/>
         <w:spacing w:before="0" w:beforeAutospacing="0" w:after="0" w:afterAutospacing="0" w:line="288" w:lineRule="auto"/>
         <w:ind w:firstLine="720"/>
@@ -4758,7 +4766,7 @@
     </w:p>
     <w:p>
       <w:pPr>
-        <w:pStyle w:val="14"/>
+        <w:pStyle w:val="11"/>
         <w:shd w:val="clear" w:color="auto" w:fill="FFFFFF"/>
         <w:spacing w:before="0" w:beforeAutospacing="0" w:after="0" w:afterAutospacing="0" w:line="288" w:lineRule="auto"/>
         <w:ind w:firstLine="720"/>
@@ -5056,7 +5064,7 @@
     </w:p>
     <w:p>
       <w:pPr>
-        <w:pStyle w:val="17"/>
+        <w:pStyle w:val="12"/>
         <w:spacing w:line="288" w:lineRule="auto"/>
         <w:ind w:firstLine="720"/>
         <w:jc w:val="both"/>
@@ -5205,7 +5213,7 @@
     </w:p>
     <w:p>
       <w:pPr>
-        <w:pStyle w:val="14"/>
+        <w:pStyle w:val="11"/>
         <w:spacing w:before="0" w:beforeAutospacing="0" w:after="0" w:afterAutospacing="0" w:line="288" w:lineRule="auto"/>
         <w:ind w:firstLine="720"/>
         <w:jc w:val="both"/>
@@ -5224,7 +5232,7 @@
     </w:p>
     <w:p>
       <w:pPr>
-        <w:pStyle w:val="14"/>
+        <w:pStyle w:val="11"/>
         <w:spacing w:before="0" w:beforeAutospacing="0" w:after="0" w:afterAutospacing="0" w:line="288" w:lineRule="auto"/>
         <w:ind w:firstLine="720"/>
         <w:jc w:val="both"/>
@@ -5252,7 +5260,7 @@
     </w:p>
     <w:p>
       <w:pPr>
-        <w:pStyle w:val="14"/>
+        <w:pStyle w:val="11"/>
         <w:spacing w:before="0" w:beforeAutospacing="0" w:after="0" w:afterAutospacing="0" w:line="288" w:lineRule="auto"/>
         <w:ind w:firstLine="720"/>
         <w:jc w:val="both"/>
@@ -5264,7 +5272,7 @@
     </w:p>
     <w:p>
       <w:pPr>
-        <w:pStyle w:val="14"/>
+        <w:pStyle w:val="11"/>
         <w:spacing w:before="0" w:beforeAutospacing="0" w:after="0" w:afterAutospacing="0" w:line="288" w:lineRule="auto"/>
         <w:jc w:val="both"/>
         <w:rPr>
@@ -5703,7 +5711,7 @@
     </w:p>
     <w:p>
       <w:pPr>
-        <w:pStyle w:val="14"/>
+        <w:pStyle w:val="11"/>
         <w:shd w:val="clear" w:color="auto" w:fill="FFFFFF"/>
         <w:spacing w:before="0" w:beforeAutospacing="0" w:after="0" w:afterAutospacing="0" w:line="288" w:lineRule="auto"/>
         <w:ind w:firstLine="720"/>
@@ -5771,7 +5779,7 @@
     </w:p>
     <w:p>
       <w:pPr>
-        <w:pStyle w:val="14"/>
+        <w:pStyle w:val="11"/>
         <w:shd w:val="clear" w:color="auto" w:fill="FFFFFF"/>
         <w:spacing w:before="0" w:beforeAutospacing="0" w:after="0" w:afterAutospacing="0" w:line="288" w:lineRule="auto"/>
         <w:ind w:firstLine="720"/>
@@ -5903,7 +5911,7 @@
     </w:p>
     <w:tbl>
       <w:tblPr>
-        <w:tblStyle w:val="16"/>
+        <w:tblStyle w:val="14"/>
         <w:tblW w:w="4634" w:type="pct"/>
         <w:tblInd w:w="715" w:type="dxa"/>
         <w:tblBorders>
@@ -6546,7 +6554,7 @@
     </w:p>
     <w:tbl>
       <w:tblPr>
-        <w:tblStyle w:val="16"/>
+        <w:tblStyle w:val="14"/>
         <w:tblW w:w="4634" w:type="pct"/>
         <w:tblInd w:w="715" w:type="dxa"/>
         <w:tblBorders>
@@ -6582,12 +6590,6 @@
             <w:insideH w:val="single" w:color="auto" w:sz="4" w:space="0"/>
             <w:insideV w:val="single" w:color="auto" w:sz="4" w:space="0"/>
           </w:tblBorders>
-          <w:tblCellMar>
-            <w:top w:w="0" w:type="dxa"/>
-            <w:left w:w="108" w:type="dxa"/>
-            <w:bottom w:w="0" w:type="dxa"/>
-            <w:right w:w="108" w:type="dxa"/>
-          </w:tblCellMar>
         </w:tblPrEx>
         <w:tc>
           <w:tcPr>
@@ -6655,180 +6657,6 @@
             </w:pPr>
             <w:r>
               <w:t>Name Description</w:t>
-            </w:r>
-          </w:p>
-        </w:tc>
-      </w:tr>
-      <w:tr>
-        <w:tblPrEx>
-          <w:tblBorders>
-            <w:top w:val="single" w:color="auto" w:sz="4" w:space="0"/>
-            <w:left w:val="single" w:color="auto" w:sz="4" w:space="0"/>
-            <w:bottom w:val="single" w:color="auto" w:sz="4" w:space="0"/>
-            <w:right w:val="single" w:color="auto" w:sz="4" w:space="0"/>
-            <w:insideH w:val="single" w:color="auto" w:sz="4" w:space="0"/>
-            <w:insideV w:val="single" w:color="auto" w:sz="4" w:space="0"/>
-          </w:tblBorders>
-          <w:tblCellMar>
-            <w:top w:w="0" w:type="dxa"/>
-            <w:left w:w="108" w:type="dxa"/>
-            <w:bottom w:w="0" w:type="dxa"/>
-            <w:right w:w="108" w:type="dxa"/>
-          </w:tblCellMar>
-        </w:tblPrEx>
-        <w:tc>
-          <w:tcPr>
-            <w:tcW w:w="922" w:type="pct"/>
-          </w:tcPr>
-          <w:p>
-            <w:pPr>
-              <w:spacing w:line="288" w:lineRule="auto"/>
-              <w:ind w:firstLine="0"/>
-            </w:pPr>
-            <w:r>
-              <w:t>MessageId</w:t>
-            </w:r>
-          </w:p>
-        </w:tc>
-        <w:tc>
-          <w:tcPr>
-            <w:tcW w:w="789" w:type="pct"/>
-          </w:tcPr>
-          <w:p>
-            <w:pPr>
-              <w:spacing w:line="288" w:lineRule="auto"/>
-              <w:ind w:firstLine="0"/>
-            </w:pPr>
-            <w:r>
-              <w:t>Int</w:t>
-            </w:r>
-          </w:p>
-        </w:tc>
-        <w:tc>
-          <w:tcPr>
-            <w:tcW w:w="698" w:type="pct"/>
-          </w:tcPr>
-          <w:p>
-            <w:pPr>
-              <w:spacing w:line="288" w:lineRule="auto"/>
-            </w:pPr>
-            <w:r>
-              <w:t>20</w:t>
-            </w:r>
-          </w:p>
-        </w:tc>
-        <w:tc>
-          <w:tcPr>
-            <w:tcW w:w="883" w:type="pct"/>
-          </w:tcPr>
-          <w:p>
-            <w:pPr>
-              <w:spacing w:line="288" w:lineRule="auto"/>
-              <w:ind w:firstLine="0"/>
-            </w:pPr>
-            <w:r>
-              <w:t>Not Null</w:t>
-            </w:r>
-          </w:p>
-        </w:tc>
-        <w:tc>
-          <w:tcPr>
-            <w:tcW w:w="1708" w:type="pct"/>
-          </w:tcPr>
-          <w:p>
-            <w:pPr>
-              <w:spacing w:line="288" w:lineRule="auto"/>
-              <w:ind w:firstLine="0"/>
-            </w:pPr>
-            <w:r>
-              <w:t>Message identity</w:t>
-            </w:r>
-          </w:p>
-        </w:tc>
-      </w:tr>
-      <w:tr>
-        <w:tblPrEx>
-          <w:tblBorders>
-            <w:top w:val="single" w:color="auto" w:sz="4" w:space="0"/>
-            <w:left w:val="single" w:color="auto" w:sz="4" w:space="0"/>
-            <w:bottom w:val="single" w:color="auto" w:sz="4" w:space="0"/>
-            <w:right w:val="single" w:color="auto" w:sz="4" w:space="0"/>
-            <w:insideH w:val="single" w:color="auto" w:sz="4" w:space="0"/>
-            <w:insideV w:val="single" w:color="auto" w:sz="4" w:space="0"/>
-          </w:tblBorders>
-          <w:tblCellMar>
-            <w:top w:w="0" w:type="dxa"/>
-            <w:left w:w="108" w:type="dxa"/>
-            <w:bottom w:w="0" w:type="dxa"/>
-            <w:right w:w="108" w:type="dxa"/>
-          </w:tblCellMar>
-        </w:tblPrEx>
-        <w:tc>
-          <w:tcPr>
-            <w:tcW w:w="922" w:type="pct"/>
-          </w:tcPr>
-          <w:p>
-            <w:pPr>
-              <w:spacing w:line="288" w:lineRule="auto"/>
-              <w:ind w:firstLine="0"/>
-            </w:pPr>
-            <w:r>
-              <w:t>UserId</w:t>
-            </w:r>
-          </w:p>
-        </w:tc>
-        <w:tc>
-          <w:tcPr>
-            <w:tcW w:w="789" w:type="pct"/>
-          </w:tcPr>
-          <w:p>
-            <w:pPr>
-              <w:spacing w:line="288" w:lineRule="auto"/>
-              <w:ind w:firstLine="0"/>
-            </w:pPr>
-            <w:r>
-              <w:t>Int</w:t>
-            </w:r>
-          </w:p>
-        </w:tc>
-        <w:tc>
-          <w:tcPr>
-            <w:tcW w:w="698" w:type="pct"/>
-          </w:tcPr>
-          <w:p>
-            <w:pPr>
-              <w:spacing w:line="288" w:lineRule="auto"/>
-            </w:pPr>
-            <w:r>
-              <w:t>20</w:t>
-            </w:r>
-          </w:p>
-        </w:tc>
-        <w:tc>
-          <w:tcPr>
-            <w:tcW w:w="883" w:type="pct"/>
-          </w:tcPr>
-          <w:p>
-            <w:pPr>
-              <w:spacing w:line="288" w:lineRule="auto"/>
-              <w:ind w:firstLine="0"/>
-            </w:pPr>
-            <w:r>
-              <w:t>Not Null</w:t>
-            </w:r>
-          </w:p>
-        </w:tc>
-        <w:tc>
-          <w:tcPr>
-            <w:tcW w:w="1708" w:type="pct"/>
-          </w:tcPr>
-          <w:p>
-            <w:pPr>
-              <w:spacing w:line="288" w:lineRule="auto"/>
-              <w:ind w:firstLine="0"/>
-            </w:pPr>
-            <w:r>
-              <w:t>User identity</w:t>
             </w:r>
           </w:p>
         </w:tc>
@@ -6854,7 +6682,7 @@
               <w:ind w:firstLine="0"/>
             </w:pPr>
             <w:r>
-              <w:t>Sender</w:t>
+              <w:t>MessageId</w:t>
             </w:r>
           </w:p>
         </w:tc>
@@ -6868,7 +6696,7 @@
               <w:ind w:firstLine="0"/>
             </w:pPr>
             <w:r>
-              <w:t>Varchar</w:t>
+              <w:t>Int</w:t>
             </w:r>
           </w:p>
         </w:tc>
@@ -6909,265 +6737,7 @@
               <w:ind w:firstLine="0"/>
             </w:pPr>
             <w:r>
-              <w:t>The person sending the message</w:t>
-            </w:r>
-          </w:p>
-        </w:tc>
-      </w:tr>
-      <w:tr>
-        <w:tblPrEx>
-          <w:tblBorders>
-            <w:top w:val="single" w:color="auto" w:sz="4" w:space="0"/>
-            <w:left w:val="single" w:color="auto" w:sz="4" w:space="0"/>
-            <w:bottom w:val="single" w:color="auto" w:sz="4" w:space="0"/>
-            <w:right w:val="single" w:color="auto" w:sz="4" w:space="0"/>
-            <w:insideH w:val="single" w:color="auto" w:sz="4" w:space="0"/>
-            <w:insideV w:val="single" w:color="auto" w:sz="4" w:space="0"/>
-          </w:tblBorders>
-          <w:tblCellMar>
-            <w:top w:w="0" w:type="dxa"/>
-            <w:left w:w="108" w:type="dxa"/>
-            <w:bottom w:w="0" w:type="dxa"/>
-            <w:right w:w="108" w:type="dxa"/>
-          </w:tblCellMar>
-        </w:tblPrEx>
-        <w:tc>
-          <w:tcPr>
-            <w:tcW w:w="922" w:type="pct"/>
-          </w:tcPr>
-          <w:p>
-            <w:pPr>
-              <w:spacing w:line="288" w:lineRule="auto"/>
-              <w:ind w:firstLine="0"/>
-            </w:pPr>
-            <w:r>
-              <w:t>SenderEmail</w:t>
-            </w:r>
-          </w:p>
-        </w:tc>
-        <w:tc>
-          <w:tcPr>
-            <w:tcW w:w="789" w:type="pct"/>
-          </w:tcPr>
-          <w:p>
-            <w:pPr>
-              <w:spacing w:line="288" w:lineRule="auto"/>
-              <w:ind w:firstLine="0"/>
-            </w:pPr>
-            <w:r>
-              <w:t>Varchar</w:t>
-            </w:r>
-          </w:p>
-        </w:tc>
-        <w:tc>
-          <w:tcPr>
-            <w:tcW w:w="698" w:type="pct"/>
-          </w:tcPr>
-          <w:p>
-            <w:pPr>
-              <w:spacing w:line="288" w:lineRule="auto"/>
-            </w:pPr>
-            <w:r>
-              <w:t>30</w:t>
-            </w:r>
-          </w:p>
-        </w:tc>
-        <w:tc>
-          <w:tcPr>
-            <w:tcW w:w="883" w:type="pct"/>
-          </w:tcPr>
-          <w:p>
-            <w:pPr>
-              <w:spacing w:line="288" w:lineRule="auto"/>
-              <w:ind w:firstLine="0"/>
-            </w:pPr>
-            <w:r>
-              <w:t>Not Null</w:t>
-            </w:r>
-          </w:p>
-        </w:tc>
-        <w:tc>
-          <w:tcPr>
-            <w:tcW w:w="1708" w:type="pct"/>
-          </w:tcPr>
-          <w:p>
-            <w:pPr>
-              <w:spacing w:line="288" w:lineRule="auto"/>
-              <w:ind w:firstLine="0"/>
-            </w:pPr>
-            <w:r>
-              <w:t>Email address of the sender</w:t>
-            </w:r>
-          </w:p>
-        </w:tc>
-      </w:tr>
-      <w:tr>
-        <w:tblPrEx>
-          <w:tblBorders>
-            <w:top w:val="single" w:color="auto" w:sz="4" w:space="0"/>
-            <w:left w:val="single" w:color="auto" w:sz="4" w:space="0"/>
-            <w:bottom w:val="single" w:color="auto" w:sz="4" w:space="0"/>
-            <w:right w:val="single" w:color="auto" w:sz="4" w:space="0"/>
-            <w:insideH w:val="single" w:color="auto" w:sz="4" w:space="0"/>
-            <w:insideV w:val="single" w:color="auto" w:sz="4" w:space="0"/>
-          </w:tblBorders>
-          <w:tblCellMar>
-            <w:top w:w="0" w:type="dxa"/>
-            <w:left w:w="108" w:type="dxa"/>
-            <w:bottom w:w="0" w:type="dxa"/>
-            <w:right w:w="108" w:type="dxa"/>
-          </w:tblCellMar>
-        </w:tblPrEx>
-        <w:tc>
-          <w:tcPr>
-            <w:tcW w:w="922" w:type="pct"/>
-          </w:tcPr>
-          <w:p>
-            <w:pPr>
-              <w:spacing w:line="288" w:lineRule="auto"/>
-              <w:ind w:firstLine="0"/>
-            </w:pPr>
-            <w:r>
-              <w:t>Message</w:t>
-            </w:r>
-          </w:p>
-        </w:tc>
-        <w:tc>
-          <w:tcPr>
-            <w:tcW w:w="789" w:type="pct"/>
-          </w:tcPr>
-          <w:p>
-            <w:pPr>
-              <w:spacing w:line="288" w:lineRule="auto"/>
-              <w:ind w:firstLine="0"/>
-            </w:pPr>
-            <w:r>
-              <w:t>Text</w:t>
-            </w:r>
-          </w:p>
-        </w:tc>
-        <w:tc>
-          <w:tcPr>
-            <w:tcW w:w="698" w:type="pct"/>
-          </w:tcPr>
-          <w:p>
-            <w:pPr>
-              <w:spacing w:line="288" w:lineRule="auto"/>
-            </w:pPr>
-          </w:p>
-        </w:tc>
-        <w:tc>
-          <w:tcPr>
-            <w:tcW w:w="883" w:type="pct"/>
-          </w:tcPr>
-          <w:p>
-            <w:pPr>
-              <w:spacing w:line="288" w:lineRule="auto"/>
-              <w:ind w:firstLine="0"/>
-            </w:pPr>
-            <w:r>
-              <w:t>Not Null</w:t>
-            </w:r>
-          </w:p>
-        </w:tc>
-        <w:tc>
-          <w:tcPr>
-            <w:tcW w:w="1708" w:type="pct"/>
-          </w:tcPr>
-          <w:p>
-            <w:pPr>
-              <w:spacing w:line="288" w:lineRule="auto"/>
-              <w:ind w:firstLine="0"/>
-            </w:pPr>
-            <w:r>
-              <w:t>Message sent</w:t>
-            </w:r>
-          </w:p>
-        </w:tc>
-      </w:tr>
-      <w:tr>
-        <w:tblPrEx>
-          <w:tblBorders>
-            <w:top w:val="single" w:color="auto" w:sz="4" w:space="0"/>
-            <w:left w:val="single" w:color="auto" w:sz="4" w:space="0"/>
-            <w:bottom w:val="single" w:color="auto" w:sz="4" w:space="0"/>
-            <w:right w:val="single" w:color="auto" w:sz="4" w:space="0"/>
-            <w:insideH w:val="single" w:color="auto" w:sz="4" w:space="0"/>
-            <w:insideV w:val="single" w:color="auto" w:sz="4" w:space="0"/>
-          </w:tblBorders>
-          <w:tblCellMar>
-            <w:top w:w="0" w:type="dxa"/>
-            <w:left w:w="108" w:type="dxa"/>
-            <w:bottom w:w="0" w:type="dxa"/>
-            <w:right w:w="108" w:type="dxa"/>
-          </w:tblCellMar>
-        </w:tblPrEx>
-        <w:tc>
-          <w:tcPr>
-            <w:tcW w:w="922" w:type="pct"/>
-          </w:tcPr>
-          <w:p>
-            <w:pPr>
-              <w:spacing w:line="288" w:lineRule="auto"/>
-              <w:ind w:firstLine="0"/>
-            </w:pPr>
-            <w:r>
-              <w:t>MsgDate</w:t>
-            </w:r>
-          </w:p>
-        </w:tc>
-        <w:tc>
-          <w:tcPr>
-            <w:tcW w:w="789" w:type="pct"/>
-          </w:tcPr>
-          <w:p>
-            <w:pPr>
-              <w:spacing w:line="288" w:lineRule="auto"/>
-              <w:ind w:firstLine="0"/>
-            </w:pPr>
-            <w:r>
-              <w:t>Varchar</w:t>
-            </w:r>
-          </w:p>
-        </w:tc>
-        <w:tc>
-          <w:tcPr>
-            <w:tcW w:w="698" w:type="pct"/>
-          </w:tcPr>
-          <w:p>
-            <w:pPr>
-              <w:spacing w:line="288" w:lineRule="auto"/>
-            </w:pPr>
-            <w:r>
-              <w:t>11</w:t>
-            </w:r>
-          </w:p>
-        </w:tc>
-        <w:tc>
-          <w:tcPr>
-            <w:tcW w:w="883" w:type="pct"/>
-          </w:tcPr>
-          <w:p>
-            <w:pPr>
-              <w:spacing w:line="288" w:lineRule="auto"/>
-              <w:ind w:firstLine="0"/>
-            </w:pPr>
-            <w:r>
-              <w:t>Not Null</w:t>
-            </w:r>
-          </w:p>
-        </w:tc>
-        <w:tc>
-          <w:tcPr>
-            <w:tcW w:w="1708" w:type="pct"/>
-          </w:tcPr>
-          <w:p>
-            <w:pPr>
-              <w:spacing w:line="288" w:lineRule="auto"/>
-              <w:ind w:firstLine="0"/>
-            </w:pPr>
-            <w:r>
-              <w:t>Message date</w:t>
+              <w:t>Message identity</w:t>
             </w:r>
           </w:p>
         </w:tc>
@@ -7193,6 +6763,408 @@
               <w:ind w:firstLine="0"/>
             </w:pPr>
             <w:r>
+              <w:t>UserId</w:t>
+            </w:r>
+          </w:p>
+        </w:tc>
+        <w:tc>
+          <w:tcPr>
+            <w:tcW w:w="789" w:type="pct"/>
+          </w:tcPr>
+          <w:p>
+            <w:pPr>
+              <w:spacing w:line="288" w:lineRule="auto"/>
+              <w:ind w:firstLine="0"/>
+            </w:pPr>
+            <w:r>
+              <w:t>Int</w:t>
+            </w:r>
+          </w:p>
+        </w:tc>
+        <w:tc>
+          <w:tcPr>
+            <w:tcW w:w="698" w:type="pct"/>
+          </w:tcPr>
+          <w:p>
+            <w:pPr>
+              <w:spacing w:line="288" w:lineRule="auto"/>
+            </w:pPr>
+            <w:r>
+              <w:t>20</w:t>
+            </w:r>
+          </w:p>
+        </w:tc>
+        <w:tc>
+          <w:tcPr>
+            <w:tcW w:w="883" w:type="pct"/>
+          </w:tcPr>
+          <w:p>
+            <w:pPr>
+              <w:spacing w:line="288" w:lineRule="auto"/>
+              <w:ind w:firstLine="0"/>
+            </w:pPr>
+            <w:r>
+              <w:t>Not Null</w:t>
+            </w:r>
+          </w:p>
+        </w:tc>
+        <w:tc>
+          <w:tcPr>
+            <w:tcW w:w="1708" w:type="pct"/>
+          </w:tcPr>
+          <w:p>
+            <w:pPr>
+              <w:spacing w:line="288" w:lineRule="auto"/>
+              <w:ind w:firstLine="0"/>
+            </w:pPr>
+            <w:r>
+              <w:t>User identity</w:t>
+            </w:r>
+          </w:p>
+        </w:tc>
+      </w:tr>
+      <w:tr>
+        <w:tblPrEx>
+          <w:tblBorders>
+            <w:top w:val="single" w:color="auto" w:sz="4" w:space="0"/>
+            <w:left w:val="single" w:color="auto" w:sz="4" w:space="0"/>
+            <w:bottom w:val="single" w:color="auto" w:sz="4" w:space="0"/>
+            <w:right w:val="single" w:color="auto" w:sz="4" w:space="0"/>
+            <w:insideH w:val="single" w:color="auto" w:sz="4" w:space="0"/>
+            <w:insideV w:val="single" w:color="auto" w:sz="4" w:space="0"/>
+          </w:tblBorders>
+        </w:tblPrEx>
+        <w:tc>
+          <w:tcPr>
+            <w:tcW w:w="922" w:type="pct"/>
+          </w:tcPr>
+          <w:p>
+            <w:pPr>
+              <w:spacing w:line="288" w:lineRule="auto"/>
+              <w:ind w:firstLine="0"/>
+            </w:pPr>
+            <w:r>
+              <w:t>Sender</w:t>
+            </w:r>
+          </w:p>
+        </w:tc>
+        <w:tc>
+          <w:tcPr>
+            <w:tcW w:w="789" w:type="pct"/>
+          </w:tcPr>
+          <w:p>
+            <w:pPr>
+              <w:spacing w:line="288" w:lineRule="auto"/>
+              <w:ind w:firstLine="0"/>
+            </w:pPr>
+            <w:r>
+              <w:t>Varchar</w:t>
+            </w:r>
+          </w:p>
+        </w:tc>
+        <w:tc>
+          <w:tcPr>
+            <w:tcW w:w="698" w:type="pct"/>
+          </w:tcPr>
+          <w:p>
+            <w:pPr>
+              <w:spacing w:line="288" w:lineRule="auto"/>
+            </w:pPr>
+            <w:r>
+              <w:t>20</w:t>
+            </w:r>
+          </w:p>
+        </w:tc>
+        <w:tc>
+          <w:tcPr>
+            <w:tcW w:w="883" w:type="pct"/>
+          </w:tcPr>
+          <w:p>
+            <w:pPr>
+              <w:spacing w:line="288" w:lineRule="auto"/>
+              <w:ind w:firstLine="0"/>
+            </w:pPr>
+            <w:r>
+              <w:t>Not Null</w:t>
+            </w:r>
+          </w:p>
+        </w:tc>
+        <w:tc>
+          <w:tcPr>
+            <w:tcW w:w="1708" w:type="pct"/>
+          </w:tcPr>
+          <w:p>
+            <w:pPr>
+              <w:spacing w:line="288" w:lineRule="auto"/>
+              <w:ind w:firstLine="0"/>
+            </w:pPr>
+            <w:r>
+              <w:t>The person sending the message</w:t>
+            </w:r>
+          </w:p>
+        </w:tc>
+      </w:tr>
+      <w:tr>
+        <w:tblPrEx>
+          <w:tblBorders>
+            <w:top w:val="single" w:color="auto" w:sz="4" w:space="0"/>
+            <w:left w:val="single" w:color="auto" w:sz="4" w:space="0"/>
+            <w:bottom w:val="single" w:color="auto" w:sz="4" w:space="0"/>
+            <w:right w:val="single" w:color="auto" w:sz="4" w:space="0"/>
+            <w:insideH w:val="single" w:color="auto" w:sz="4" w:space="0"/>
+            <w:insideV w:val="single" w:color="auto" w:sz="4" w:space="0"/>
+          </w:tblBorders>
+        </w:tblPrEx>
+        <w:tc>
+          <w:tcPr>
+            <w:tcW w:w="922" w:type="pct"/>
+          </w:tcPr>
+          <w:p>
+            <w:pPr>
+              <w:spacing w:line="288" w:lineRule="auto"/>
+              <w:ind w:firstLine="0"/>
+            </w:pPr>
+            <w:r>
+              <w:t>SenderEmail</w:t>
+            </w:r>
+          </w:p>
+        </w:tc>
+        <w:tc>
+          <w:tcPr>
+            <w:tcW w:w="789" w:type="pct"/>
+          </w:tcPr>
+          <w:p>
+            <w:pPr>
+              <w:spacing w:line="288" w:lineRule="auto"/>
+              <w:ind w:firstLine="0"/>
+            </w:pPr>
+            <w:r>
+              <w:t>Varchar</w:t>
+            </w:r>
+          </w:p>
+        </w:tc>
+        <w:tc>
+          <w:tcPr>
+            <w:tcW w:w="698" w:type="pct"/>
+          </w:tcPr>
+          <w:p>
+            <w:pPr>
+              <w:spacing w:line="288" w:lineRule="auto"/>
+            </w:pPr>
+            <w:r>
+              <w:t>30</w:t>
+            </w:r>
+          </w:p>
+        </w:tc>
+        <w:tc>
+          <w:tcPr>
+            <w:tcW w:w="883" w:type="pct"/>
+          </w:tcPr>
+          <w:p>
+            <w:pPr>
+              <w:spacing w:line="288" w:lineRule="auto"/>
+              <w:ind w:firstLine="0"/>
+            </w:pPr>
+            <w:r>
+              <w:t>Not Null</w:t>
+            </w:r>
+          </w:p>
+        </w:tc>
+        <w:tc>
+          <w:tcPr>
+            <w:tcW w:w="1708" w:type="pct"/>
+          </w:tcPr>
+          <w:p>
+            <w:pPr>
+              <w:spacing w:line="288" w:lineRule="auto"/>
+              <w:ind w:firstLine="0"/>
+            </w:pPr>
+            <w:r>
+              <w:t>Email address of the sender</w:t>
+            </w:r>
+          </w:p>
+        </w:tc>
+      </w:tr>
+      <w:tr>
+        <w:tblPrEx>
+          <w:tblBorders>
+            <w:top w:val="single" w:color="auto" w:sz="4" w:space="0"/>
+            <w:left w:val="single" w:color="auto" w:sz="4" w:space="0"/>
+            <w:bottom w:val="single" w:color="auto" w:sz="4" w:space="0"/>
+            <w:right w:val="single" w:color="auto" w:sz="4" w:space="0"/>
+            <w:insideH w:val="single" w:color="auto" w:sz="4" w:space="0"/>
+            <w:insideV w:val="single" w:color="auto" w:sz="4" w:space="0"/>
+          </w:tblBorders>
+        </w:tblPrEx>
+        <w:tc>
+          <w:tcPr>
+            <w:tcW w:w="922" w:type="pct"/>
+          </w:tcPr>
+          <w:p>
+            <w:pPr>
+              <w:spacing w:line="288" w:lineRule="auto"/>
+              <w:ind w:firstLine="0"/>
+            </w:pPr>
+            <w:r>
+              <w:t>Message</w:t>
+            </w:r>
+          </w:p>
+        </w:tc>
+        <w:tc>
+          <w:tcPr>
+            <w:tcW w:w="789" w:type="pct"/>
+          </w:tcPr>
+          <w:p>
+            <w:pPr>
+              <w:spacing w:line="288" w:lineRule="auto"/>
+              <w:ind w:firstLine="0"/>
+            </w:pPr>
+            <w:r>
+              <w:t>Text</w:t>
+            </w:r>
+          </w:p>
+        </w:tc>
+        <w:tc>
+          <w:tcPr>
+            <w:tcW w:w="698" w:type="pct"/>
+          </w:tcPr>
+          <w:p>
+            <w:pPr>
+              <w:spacing w:line="288" w:lineRule="auto"/>
+            </w:pPr>
+          </w:p>
+        </w:tc>
+        <w:tc>
+          <w:tcPr>
+            <w:tcW w:w="883" w:type="pct"/>
+          </w:tcPr>
+          <w:p>
+            <w:pPr>
+              <w:spacing w:line="288" w:lineRule="auto"/>
+              <w:ind w:firstLine="0"/>
+            </w:pPr>
+            <w:r>
+              <w:t>Not Null</w:t>
+            </w:r>
+          </w:p>
+        </w:tc>
+        <w:tc>
+          <w:tcPr>
+            <w:tcW w:w="1708" w:type="pct"/>
+          </w:tcPr>
+          <w:p>
+            <w:pPr>
+              <w:spacing w:line="288" w:lineRule="auto"/>
+              <w:ind w:firstLine="0"/>
+            </w:pPr>
+            <w:r>
+              <w:t>Message sent</w:t>
+            </w:r>
+          </w:p>
+        </w:tc>
+      </w:tr>
+      <w:tr>
+        <w:tblPrEx>
+          <w:tblBorders>
+            <w:top w:val="single" w:color="auto" w:sz="4" w:space="0"/>
+            <w:left w:val="single" w:color="auto" w:sz="4" w:space="0"/>
+            <w:bottom w:val="single" w:color="auto" w:sz="4" w:space="0"/>
+            <w:right w:val="single" w:color="auto" w:sz="4" w:space="0"/>
+            <w:insideH w:val="single" w:color="auto" w:sz="4" w:space="0"/>
+            <w:insideV w:val="single" w:color="auto" w:sz="4" w:space="0"/>
+          </w:tblBorders>
+        </w:tblPrEx>
+        <w:tc>
+          <w:tcPr>
+            <w:tcW w:w="922" w:type="pct"/>
+          </w:tcPr>
+          <w:p>
+            <w:pPr>
+              <w:spacing w:line="288" w:lineRule="auto"/>
+              <w:ind w:firstLine="0"/>
+            </w:pPr>
+            <w:r>
+              <w:t>MsgDate</w:t>
+            </w:r>
+          </w:p>
+        </w:tc>
+        <w:tc>
+          <w:tcPr>
+            <w:tcW w:w="789" w:type="pct"/>
+          </w:tcPr>
+          <w:p>
+            <w:pPr>
+              <w:spacing w:line="288" w:lineRule="auto"/>
+              <w:ind w:firstLine="0"/>
+            </w:pPr>
+            <w:r>
+              <w:t>Varchar</w:t>
+            </w:r>
+          </w:p>
+        </w:tc>
+        <w:tc>
+          <w:tcPr>
+            <w:tcW w:w="698" w:type="pct"/>
+          </w:tcPr>
+          <w:p>
+            <w:pPr>
+              <w:spacing w:line="288" w:lineRule="auto"/>
+            </w:pPr>
+            <w:r>
+              <w:t>11</w:t>
+            </w:r>
+          </w:p>
+        </w:tc>
+        <w:tc>
+          <w:tcPr>
+            <w:tcW w:w="883" w:type="pct"/>
+          </w:tcPr>
+          <w:p>
+            <w:pPr>
+              <w:spacing w:line="288" w:lineRule="auto"/>
+              <w:ind w:firstLine="0"/>
+            </w:pPr>
+            <w:r>
+              <w:t>Not Null</w:t>
+            </w:r>
+          </w:p>
+        </w:tc>
+        <w:tc>
+          <w:tcPr>
+            <w:tcW w:w="1708" w:type="pct"/>
+          </w:tcPr>
+          <w:p>
+            <w:pPr>
+              <w:spacing w:line="288" w:lineRule="auto"/>
+              <w:ind w:firstLine="0"/>
+            </w:pPr>
+            <w:r>
+              <w:t>Message date</w:t>
+            </w:r>
+          </w:p>
+        </w:tc>
+      </w:tr>
+      <w:tr>
+        <w:tblPrEx>
+          <w:tblBorders>
+            <w:top w:val="single" w:color="auto" w:sz="4" w:space="0"/>
+            <w:left w:val="single" w:color="auto" w:sz="4" w:space="0"/>
+            <w:bottom w:val="single" w:color="auto" w:sz="4" w:space="0"/>
+            <w:right w:val="single" w:color="auto" w:sz="4" w:space="0"/>
+            <w:insideH w:val="single" w:color="auto" w:sz="4" w:space="0"/>
+            <w:insideV w:val="single" w:color="auto" w:sz="4" w:space="0"/>
+          </w:tblBorders>
+        </w:tblPrEx>
+        <w:tc>
+          <w:tcPr>
+            <w:tcW w:w="922" w:type="pct"/>
+          </w:tcPr>
+          <w:p>
+            <w:pPr>
+              <w:spacing w:line="288" w:lineRule="auto"/>
+              <w:ind w:firstLine="0"/>
+            </w:pPr>
+            <w:r>
               <w:t>MsgTime</w:t>
             </w:r>
           </w:p>
@@ -7300,7 +7272,7 @@
     </w:p>
     <w:tbl>
       <w:tblPr>
-        <w:tblStyle w:val="16"/>
+        <w:tblStyle w:val="14"/>
         <w:tblW w:w="4769" w:type="pct"/>
         <w:tblInd w:w="625" w:type="dxa"/>
         <w:tblBorders>
@@ -7858,7 +7830,7 @@
     </w:p>
     <w:tbl>
       <w:tblPr>
-        <w:tblStyle w:val="16"/>
+        <w:tblStyle w:val="14"/>
         <w:tblW w:w="4815" w:type="pct"/>
         <w:tblInd w:w="535" w:type="dxa"/>
         <w:tblBorders>
@@ -7894,6 +7866,12 @@
             <w:insideH w:val="single" w:color="auto" w:sz="4" w:space="0"/>
             <w:insideV w:val="single" w:color="auto" w:sz="4" w:space="0"/>
           </w:tblBorders>
+          <w:tblCellMar>
+            <w:top w:w="0" w:type="dxa"/>
+            <w:left w:w="108" w:type="dxa"/>
+            <w:bottom w:w="0" w:type="dxa"/>
+            <w:right w:w="108" w:type="dxa"/>
+          </w:tblCellMar>
         </w:tblPrEx>
         <w:tc>
           <w:tcPr>
@@ -7962,6 +7940,182 @@
             </w:pPr>
             <w:r>
               <w:t>Name Description</w:t>
+            </w:r>
+          </w:p>
+        </w:tc>
+      </w:tr>
+      <w:tr>
+        <w:tblPrEx>
+          <w:tblBorders>
+            <w:top w:val="single" w:color="auto" w:sz="4" w:space="0"/>
+            <w:left w:val="single" w:color="auto" w:sz="4" w:space="0"/>
+            <w:bottom w:val="single" w:color="auto" w:sz="4" w:space="0"/>
+            <w:right w:val="single" w:color="auto" w:sz="4" w:space="0"/>
+            <w:insideH w:val="single" w:color="auto" w:sz="4" w:space="0"/>
+            <w:insideV w:val="single" w:color="auto" w:sz="4" w:space="0"/>
+          </w:tblBorders>
+          <w:tblCellMar>
+            <w:top w:w="0" w:type="dxa"/>
+            <w:left w:w="108" w:type="dxa"/>
+            <w:bottom w:w="0" w:type="dxa"/>
+            <w:right w:w="108" w:type="dxa"/>
+          </w:tblCellMar>
+        </w:tblPrEx>
+        <w:tc>
+          <w:tcPr>
+            <w:tcW w:w="955" w:type="pct"/>
+          </w:tcPr>
+          <w:p>
+            <w:pPr>
+              <w:spacing w:line="288" w:lineRule="auto"/>
+              <w:ind w:firstLine="0"/>
+            </w:pPr>
+            <w:r>
+              <w:t>Apartment Id</w:t>
+            </w:r>
+          </w:p>
+        </w:tc>
+        <w:tc>
+          <w:tcPr>
+            <w:tcW w:w="598" w:type="pct"/>
+          </w:tcPr>
+          <w:p>
+            <w:pPr>
+              <w:spacing w:line="288" w:lineRule="auto"/>
+              <w:ind w:firstLine="0"/>
+            </w:pPr>
+            <w:r>
+              <w:t>Int</w:t>
+            </w:r>
+          </w:p>
+        </w:tc>
+        <w:tc>
+          <w:tcPr>
+            <w:tcW w:w="595" w:type="pct"/>
+          </w:tcPr>
+          <w:p>
+            <w:pPr>
+              <w:spacing w:line="288" w:lineRule="auto"/>
+              <w:ind w:firstLine="0"/>
+            </w:pPr>
+            <w:r>
+              <w:t>11</w:t>
+            </w:r>
+          </w:p>
+        </w:tc>
+        <w:tc>
+          <w:tcPr>
+            <w:tcW w:w="834" w:type="pct"/>
+          </w:tcPr>
+          <w:p>
+            <w:pPr>
+              <w:spacing w:line="288" w:lineRule="auto"/>
+              <w:ind w:firstLine="0"/>
+            </w:pPr>
+            <w:r>
+              <w:t>Not Null</w:t>
+            </w:r>
+          </w:p>
+        </w:tc>
+        <w:tc>
+          <w:tcPr>
+            <w:tcW w:w="2018" w:type="pct"/>
+          </w:tcPr>
+          <w:p>
+            <w:pPr>
+              <w:spacing w:line="288" w:lineRule="auto"/>
+              <w:ind w:firstLine="0"/>
+            </w:pPr>
+            <w:r>
+              <w:t>Apartment Identity</w:t>
+            </w:r>
+          </w:p>
+        </w:tc>
+      </w:tr>
+      <w:tr>
+        <w:tblPrEx>
+          <w:tblBorders>
+            <w:top w:val="single" w:color="auto" w:sz="4" w:space="0"/>
+            <w:left w:val="single" w:color="auto" w:sz="4" w:space="0"/>
+            <w:bottom w:val="single" w:color="auto" w:sz="4" w:space="0"/>
+            <w:right w:val="single" w:color="auto" w:sz="4" w:space="0"/>
+            <w:insideH w:val="single" w:color="auto" w:sz="4" w:space="0"/>
+            <w:insideV w:val="single" w:color="auto" w:sz="4" w:space="0"/>
+          </w:tblBorders>
+          <w:tblCellMar>
+            <w:top w:w="0" w:type="dxa"/>
+            <w:left w:w="108" w:type="dxa"/>
+            <w:bottom w:w="0" w:type="dxa"/>
+            <w:right w:w="108" w:type="dxa"/>
+          </w:tblCellMar>
+        </w:tblPrEx>
+        <w:tc>
+          <w:tcPr>
+            <w:tcW w:w="955" w:type="pct"/>
+          </w:tcPr>
+          <w:p>
+            <w:pPr>
+              <w:spacing w:line="288" w:lineRule="auto"/>
+              <w:ind w:firstLine="0"/>
+            </w:pPr>
+            <w:r>
+              <w:t>User Id</w:t>
+            </w:r>
+          </w:p>
+        </w:tc>
+        <w:tc>
+          <w:tcPr>
+            <w:tcW w:w="598" w:type="pct"/>
+          </w:tcPr>
+          <w:p>
+            <w:pPr>
+              <w:spacing w:line="288" w:lineRule="auto"/>
+              <w:ind w:firstLine="0"/>
+            </w:pPr>
+            <w:r>
+              <w:t>Int</w:t>
+            </w:r>
+          </w:p>
+        </w:tc>
+        <w:tc>
+          <w:tcPr>
+            <w:tcW w:w="595" w:type="pct"/>
+          </w:tcPr>
+          <w:p>
+            <w:pPr>
+              <w:spacing w:line="288" w:lineRule="auto"/>
+              <w:ind w:firstLine="0"/>
+            </w:pPr>
+            <w:r>
+              <w:t>11</w:t>
+            </w:r>
+          </w:p>
+        </w:tc>
+        <w:tc>
+          <w:tcPr>
+            <w:tcW w:w="834" w:type="pct"/>
+          </w:tcPr>
+          <w:p>
+            <w:pPr>
+              <w:spacing w:line="288" w:lineRule="auto"/>
+              <w:ind w:firstLine="0"/>
+            </w:pPr>
+            <w:r>
+              <w:t>Not Null</w:t>
+            </w:r>
+          </w:p>
+        </w:tc>
+        <w:tc>
+          <w:tcPr>
+            <w:tcW w:w="2018" w:type="pct"/>
+          </w:tcPr>
+          <w:p>
+            <w:pPr>
+              <w:spacing w:line="288" w:lineRule="auto"/>
+              <w:ind w:firstLine="0"/>
+            </w:pPr>
+            <w:r>
+              <w:t>User Identity</w:t>
             </w:r>
           </w:p>
         </w:tc>
@@ -7987,7 +8141,7 @@
               <w:ind w:firstLine="0"/>
             </w:pPr>
             <w:r>
-              <w:t>Apartment Id</w:t>
+              <w:t>Number</w:t>
             </w:r>
           </w:p>
         </w:tc>
@@ -8043,7 +8197,271 @@
               <w:ind w:firstLine="0"/>
             </w:pPr>
             <w:r>
-              <w:t>Apartment Identity</w:t>
+              <w:t>Number of Apartment</w:t>
+            </w:r>
+          </w:p>
+        </w:tc>
+      </w:tr>
+      <w:tr>
+        <w:tblPrEx>
+          <w:tblBorders>
+            <w:top w:val="single" w:color="auto" w:sz="4" w:space="0"/>
+            <w:left w:val="single" w:color="auto" w:sz="4" w:space="0"/>
+            <w:bottom w:val="single" w:color="auto" w:sz="4" w:space="0"/>
+            <w:right w:val="single" w:color="auto" w:sz="4" w:space="0"/>
+            <w:insideH w:val="single" w:color="auto" w:sz="4" w:space="0"/>
+            <w:insideV w:val="single" w:color="auto" w:sz="4" w:space="0"/>
+          </w:tblBorders>
+          <w:tblCellMar>
+            <w:top w:w="0" w:type="dxa"/>
+            <w:left w:w="108" w:type="dxa"/>
+            <w:bottom w:w="0" w:type="dxa"/>
+            <w:right w:w="108" w:type="dxa"/>
+          </w:tblCellMar>
+        </w:tblPrEx>
+        <w:tc>
+          <w:tcPr>
+            <w:tcW w:w="955" w:type="pct"/>
+          </w:tcPr>
+          <w:p>
+            <w:pPr>
+              <w:spacing w:line="288" w:lineRule="auto"/>
+              <w:ind w:firstLine="0"/>
+            </w:pPr>
+            <w:r>
+              <w:t>City</w:t>
+            </w:r>
+          </w:p>
+        </w:tc>
+        <w:tc>
+          <w:tcPr>
+            <w:tcW w:w="598" w:type="pct"/>
+          </w:tcPr>
+          <w:p>
+            <w:pPr>
+              <w:spacing w:line="288" w:lineRule="auto"/>
+              <w:ind w:firstLine="0"/>
+            </w:pPr>
+            <w:r>
+              <w:t>Varchar</w:t>
+            </w:r>
+          </w:p>
+        </w:tc>
+        <w:tc>
+          <w:tcPr>
+            <w:tcW w:w="595" w:type="pct"/>
+          </w:tcPr>
+          <w:p>
+            <w:pPr>
+              <w:spacing w:line="288" w:lineRule="auto"/>
+              <w:ind w:firstLine="0"/>
+            </w:pPr>
+            <w:r>
+              <w:t>50</w:t>
+            </w:r>
+          </w:p>
+        </w:tc>
+        <w:tc>
+          <w:tcPr>
+            <w:tcW w:w="834" w:type="pct"/>
+          </w:tcPr>
+          <w:p>
+            <w:pPr>
+              <w:spacing w:line="288" w:lineRule="auto"/>
+              <w:ind w:firstLine="0"/>
+            </w:pPr>
+            <w:r>
+              <w:t>Not Null</w:t>
+            </w:r>
+          </w:p>
+        </w:tc>
+        <w:tc>
+          <w:tcPr>
+            <w:tcW w:w="2018" w:type="pct"/>
+          </w:tcPr>
+          <w:p>
+            <w:pPr>
+              <w:spacing w:line="288" w:lineRule="auto"/>
+              <w:ind w:firstLine="0"/>
+            </w:pPr>
+            <w:r>
+              <w:t>City of the Apartment</w:t>
+            </w:r>
+          </w:p>
+        </w:tc>
+      </w:tr>
+      <w:tr>
+        <w:tblPrEx>
+          <w:tblBorders>
+            <w:top w:val="single" w:color="auto" w:sz="4" w:space="0"/>
+            <w:left w:val="single" w:color="auto" w:sz="4" w:space="0"/>
+            <w:bottom w:val="single" w:color="auto" w:sz="4" w:space="0"/>
+            <w:right w:val="single" w:color="auto" w:sz="4" w:space="0"/>
+            <w:insideH w:val="single" w:color="auto" w:sz="4" w:space="0"/>
+            <w:insideV w:val="single" w:color="auto" w:sz="4" w:space="0"/>
+          </w:tblBorders>
+          <w:tblCellMar>
+            <w:top w:w="0" w:type="dxa"/>
+            <w:left w:w="108" w:type="dxa"/>
+            <w:bottom w:w="0" w:type="dxa"/>
+            <w:right w:w="108" w:type="dxa"/>
+          </w:tblCellMar>
+        </w:tblPrEx>
+        <w:tc>
+          <w:tcPr>
+            <w:tcW w:w="955" w:type="pct"/>
+          </w:tcPr>
+          <w:p>
+            <w:pPr>
+              <w:spacing w:line="288" w:lineRule="auto"/>
+              <w:ind w:firstLine="0"/>
+            </w:pPr>
+            <w:r>
+              <w:t>Region</w:t>
+            </w:r>
+          </w:p>
+        </w:tc>
+        <w:tc>
+          <w:tcPr>
+            <w:tcW w:w="598" w:type="pct"/>
+          </w:tcPr>
+          <w:p>
+            <w:pPr>
+              <w:spacing w:line="288" w:lineRule="auto"/>
+              <w:ind w:firstLine="0"/>
+            </w:pPr>
+            <w:r>
+              <w:t>Varchar</w:t>
+            </w:r>
+          </w:p>
+        </w:tc>
+        <w:tc>
+          <w:tcPr>
+            <w:tcW w:w="595" w:type="pct"/>
+          </w:tcPr>
+          <w:p>
+            <w:pPr>
+              <w:spacing w:line="288" w:lineRule="auto"/>
+              <w:ind w:firstLine="0"/>
+            </w:pPr>
+            <w:r>
+              <w:t>50</w:t>
+            </w:r>
+          </w:p>
+        </w:tc>
+        <w:tc>
+          <w:tcPr>
+            <w:tcW w:w="834" w:type="pct"/>
+          </w:tcPr>
+          <w:p>
+            <w:pPr>
+              <w:spacing w:line="288" w:lineRule="auto"/>
+              <w:ind w:firstLine="0"/>
+            </w:pPr>
+            <w:r>
+              <w:t>Not Null</w:t>
+            </w:r>
+          </w:p>
+        </w:tc>
+        <w:tc>
+          <w:tcPr>
+            <w:tcW w:w="2018" w:type="pct"/>
+          </w:tcPr>
+          <w:p>
+            <w:pPr>
+              <w:spacing w:line="288" w:lineRule="auto"/>
+              <w:ind w:firstLine="0"/>
+            </w:pPr>
+            <w:r>
+              <w:t>Region of the Apartment</w:t>
+            </w:r>
+          </w:p>
+        </w:tc>
+      </w:tr>
+      <w:tr>
+        <w:tblPrEx>
+          <w:tblBorders>
+            <w:top w:val="single" w:color="auto" w:sz="4" w:space="0"/>
+            <w:left w:val="single" w:color="auto" w:sz="4" w:space="0"/>
+            <w:bottom w:val="single" w:color="auto" w:sz="4" w:space="0"/>
+            <w:right w:val="single" w:color="auto" w:sz="4" w:space="0"/>
+            <w:insideH w:val="single" w:color="auto" w:sz="4" w:space="0"/>
+            <w:insideV w:val="single" w:color="auto" w:sz="4" w:space="0"/>
+          </w:tblBorders>
+          <w:tblCellMar>
+            <w:top w:w="0" w:type="dxa"/>
+            <w:left w:w="108" w:type="dxa"/>
+            <w:bottom w:w="0" w:type="dxa"/>
+            <w:right w:w="108" w:type="dxa"/>
+          </w:tblCellMar>
+        </w:tblPrEx>
+        <w:tc>
+          <w:tcPr>
+            <w:tcW w:w="955" w:type="pct"/>
+          </w:tcPr>
+          <w:p>
+            <w:pPr>
+              <w:spacing w:line="288" w:lineRule="auto"/>
+              <w:ind w:firstLine="0"/>
+            </w:pPr>
+            <w:r>
+              <w:t>Street</w:t>
+            </w:r>
+          </w:p>
+        </w:tc>
+        <w:tc>
+          <w:tcPr>
+            <w:tcW w:w="598" w:type="pct"/>
+          </w:tcPr>
+          <w:p>
+            <w:pPr>
+              <w:spacing w:line="288" w:lineRule="auto"/>
+              <w:ind w:firstLine="0"/>
+            </w:pPr>
+            <w:r>
+              <w:t>Varchar</w:t>
+            </w:r>
+          </w:p>
+        </w:tc>
+        <w:tc>
+          <w:tcPr>
+            <w:tcW w:w="595" w:type="pct"/>
+          </w:tcPr>
+          <w:p>
+            <w:pPr>
+              <w:spacing w:line="288" w:lineRule="auto"/>
+              <w:ind w:firstLine="0"/>
+            </w:pPr>
+            <w:r>
+              <w:t>50</w:t>
+            </w:r>
+          </w:p>
+        </w:tc>
+        <w:tc>
+          <w:tcPr>
+            <w:tcW w:w="834" w:type="pct"/>
+          </w:tcPr>
+          <w:p>
+            <w:pPr>
+              <w:spacing w:line="288" w:lineRule="auto"/>
+              <w:ind w:firstLine="0"/>
+            </w:pPr>
+            <w:r>
+              <w:t>Not Null</w:t>
+            </w:r>
+          </w:p>
+        </w:tc>
+        <w:tc>
+          <w:tcPr>
+            <w:tcW w:w="2018" w:type="pct"/>
+          </w:tcPr>
+          <w:p>
+            <w:pPr>
+              <w:spacing w:line="288" w:lineRule="auto"/>
+              <w:ind w:firstLine="0"/>
+            </w:pPr>
+            <w:r>
+              <w:t>Street of the Apartment</w:t>
             </w:r>
           </w:p>
         </w:tc>
@@ -8069,7 +8487,7 @@
               <w:ind w:firstLine="0"/>
             </w:pPr>
             <w:r>
-              <w:t>User Id</w:t>
+              <w:t>Price</w:t>
             </w:r>
           </w:p>
         </w:tc>
@@ -8083,7 +8501,7 @@
               <w:ind w:firstLine="0"/>
             </w:pPr>
             <w:r>
-              <w:t>Int</w:t>
+              <w:t>Double</w:t>
             </w:r>
           </w:p>
         </w:tc>
@@ -8096,9 +8514,6 @@
               <w:spacing w:line="288" w:lineRule="auto"/>
               <w:ind w:firstLine="0"/>
             </w:pPr>
-            <w:r>
-              <w:t>11</w:t>
-            </w:r>
           </w:p>
         </w:tc>
         <w:tc>
@@ -8125,7 +8540,7 @@
               <w:ind w:firstLine="0"/>
             </w:pPr>
             <w:r>
-              <w:t>User Identity</w:t>
+              <w:t>Price of the Apartment</w:t>
             </w:r>
           </w:p>
         </w:tc>
@@ -8140,6 +8555,12 @@
             <w:insideH w:val="single" w:color="auto" w:sz="4" w:space="0"/>
             <w:insideV w:val="single" w:color="auto" w:sz="4" w:space="0"/>
           </w:tblBorders>
+          <w:tblCellMar>
+            <w:top w:w="0" w:type="dxa"/>
+            <w:left w:w="108" w:type="dxa"/>
+            <w:bottom w:w="0" w:type="dxa"/>
+            <w:right w:w="108" w:type="dxa"/>
+          </w:tblCellMar>
         </w:tblPrEx>
         <w:tc>
           <w:tcPr>
@@ -8151,7 +8572,7 @@
               <w:ind w:firstLine="0"/>
             </w:pPr>
             <w:r>
-              <w:t>Number</w:t>
+              <w:t>Description</w:t>
             </w:r>
           </w:p>
         </w:tc>
@@ -8165,7 +8586,7 @@
               <w:ind w:firstLine="0"/>
             </w:pPr>
             <w:r>
-              <w:t>Int</w:t>
+              <w:t>Text</w:t>
             </w:r>
           </w:p>
         </w:tc>
@@ -8178,9 +8599,6 @@
               <w:spacing w:line="288" w:lineRule="auto"/>
               <w:ind w:firstLine="0"/>
             </w:pPr>
-            <w:r>
-              <w:t>11</w:t>
-            </w:r>
           </w:p>
         </w:tc>
         <w:tc>
@@ -8207,7 +8625,7 @@
               <w:ind w:firstLine="0"/>
             </w:pPr>
             <w:r>
-              <w:t>Number of Apartment</w:t>
+              <w:t>Description of the Apartment</w:t>
             </w:r>
           </w:p>
         </w:tc>
@@ -8222,6 +8640,12 @@
             <w:insideH w:val="single" w:color="auto" w:sz="4" w:space="0"/>
             <w:insideV w:val="single" w:color="auto" w:sz="4" w:space="0"/>
           </w:tblBorders>
+          <w:tblCellMar>
+            <w:top w:w="0" w:type="dxa"/>
+            <w:left w:w="108" w:type="dxa"/>
+            <w:bottom w:w="0" w:type="dxa"/>
+            <w:right w:w="108" w:type="dxa"/>
+          </w:tblCellMar>
         </w:tblPrEx>
         <w:tc>
           <w:tcPr>
@@ -8233,7 +8657,7 @@
               <w:ind w:firstLine="0"/>
             </w:pPr>
             <w:r>
-              <w:t>City</w:t>
+              <w:t>Date Upload</w:t>
             </w:r>
           </w:p>
         </w:tc>
@@ -8261,7 +8685,7 @@
               <w:ind w:firstLine="0"/>
             </w:pPr>
             <w:r>
-              <w:t>50</w:t>
+              <w:t>10</w:t>
             </w:r>
           </w:p>
         </w:tc>
@@ -8289,7 +8713,7 @@
               <w:ind w:firstLine="0"/>
             </w:pPr>
             <w:r>
-              <w:t>City of the Apartment</w:t>
+              <w:t>Date upload of the Apartment</w:t>
             </w:r>
           </w:p>
         </w:tc>
@@ -8304,410 +8728,12 @@
             <w:insideH w:val="single" w:color="auto" w:sz="4" w:space="0"/>
             <w:insideV w:val="single" w:color="auto" w:sz="4" w:space="0"/>
           </w:tblBorders>
-        </w:tblPrEx>
-        <w:tc>
-          <w:tcPr>
-            <w:tcW w:w="955" w:type="pct"/>
-          </w:tcPr>
-          <w:p>
-            <w:pPr>
-              <w:spacing w:line="288" w:lineRule="auto"/>
-              <w:ind w:firstLine="0"/>
-            </w:pPr>
-            <w:r>
-              <w:t>Region</w:t>
-            </w:r>
-          </w:p>
-        </w:tc>
-        <w:tc>
-          <w:tcPr>
-            <w:tcW w:w="598" w:type="pct"/>
-          </w:tcPr>
-          <w:p>
-            <w:pPr>
-              <w:spacing w:line="288" w:lineRule="auto"/>
-              <w:ind w:firstLine="0"/>
-            </w:pPr>
-            <w:r>
-              <w:t>Varchar</w:t>
-            </w:r>
-          </w:p>
-        </w:tc>
-        <w:tc>
-          <w:tcPr>
-            <w:tcW w:w="595" w:type="pct"/>
-          </w:tcPr>
-          <w:p>
-            <w:pPr>
-              <w:spacing w:line="288" w:lineRule="auto"/>
-              <w:ind w:firstLine="0"/>
-            </w:pPr>
-            <w:r>
-              <w:t>50</w:t>
-            </w:r>
-          </w:p>
-        </w:tc>
-        <w:tc>
-          <w:tcPr>
-            <w:tcW w:w="834" w:type="pct"/>
-          </w:tcPr>
-          <w:p>
-            <w:pPr>
-              <w:spacing w:line="288" w:lineRule="auto"/>
-              <w:ind w:firstLine="0"/>
-            </w:pPr>
-            <w:r>
-              <w:t>Not Null</w:t>
-            </w:r>
-          </w:p>
-        </w:tc>
-        <w:tc>
-          <w:tcPr>
-            <w:tcW w:w="2018" w:type="pct"/>
-          </w:tcPr>
-          <w:p>
-            <w:pPr>
-              <w:spacing w:line="288" w:lineRule="auto"/>
-              <w:ind w:firstLine="0"/>
-            </w:pPr>
-            <w:r>
-              <w:t>Region of the Apartment</w:t>
-            </w:r>
-          </w:p>
-        </w:tc>
-      </w:tr>
-      <w:tr>
-        <w:tblPrEx>
-          <w:tblBorders>
-            <w:top w:val="single" w:color="auto" w:sz="4" w:space="0"/>
-            <w:left w:val="single" w:color="auto" w:sz="4" w:space="0"/>
-            <w:bottom w:val="single" w:color="auto" w:sz="4" w:space="0"/>
-            <w:right w:val="single" w:color="auto" w:sz="4" w:space="0"/>
-            <w:insideH w:val="single" w:color="auto" w:sz="4" w:space="0"/>
-            <w:insideV w:val="single" w:color="auto" w:sz="4" w:space="0"/>
-          </w:tblBorders>
-        </w:tblPrEx>
-        <w:tc>
-          <w:tcPr>
-            <w:tcW w:w="955" w:type="pct"/>
-          </w:tcPr>
-          <w:p>
-            <w:pPr>
-              <w:spacing w:line="288" w:lineRule="auto"/>
-              <w:ind w:firstLine="0"/>
-            </w:pPr>
-            <w:r>
-              <w:t>Street</w:t>
-            </w:r>
-          </w:p>
-        </w:tc>
-        <w:tc>
-          <w:tcPr>
-            <w:tcW w:w="598" w:type="pct"/>
-          </w:tcPr>
-          <w:p>
-            <w:pPr>
-              <w:spacing w:line="288" w:lineRule="auto"/>
-              <w:ind w:firstLine="0"/>
-            </w:pPr>
-            <w:r>
-              <w:t>Varchar</w:t>
-            </w:r>
-          </w:p>
-        </w:tc>
-        <w:tc>
-          <w:tcPr>
-            <w:tcW w:w="595" w:type="pct"/>
-          </w:tcPr>
-          <w:p>
-            <w:pPr>
-              <w:spacing w:line="288" w:lineRule="auto"/>
-              <w:ind w:firstLine="0"/>
-            </w:pPr>
-            <w:r>
-              <w:t>50</w:t>
-            </w:r>
-          </w:p>
-        </w:tc>
-        <w:tc>
-          <w:tcPr>
-            <w:tcW w:w="834" w:type="pct"/>
-          </w:tcPr>
-          <w:p>
-            <w:pPr>
-              <w:spacing w:line="288" w:lineRule="auto"/>
-              <w:ind w:firstLine="0"/>
-            </w:pPr>
-            <w:r>
-              <w:t>Not Null</w:t>
-            </w:r>
-          </w:p>
-        </w:tc>
-        <w:tc>
-          <w:tcPr>
-            <w:tcW w:w="2018" w:type="pct"/>
-          </w:tcPr>
-          <w:p>
-            <w:pPr>
-              <w:spacing w:line="288" w:lineRule="auto"/>
-              <w:ind w:firstLine="0"/>
-            </w:pPr>
-            <w:r>
-              <w:t>Street of the Apartment</w:t>
-            </w:r>
-          </w:p>
-        </w:tc>
-      </w:tr>
-      <w:tr>
-        <w:tblPrEx>
-          <w:tblBorders>
-            <w:top w:val="single" w:color="auto" w:sz="4" w:space="0"/>
-            <w:left w:val="single" w:color="auto" w:sz="4" w:space="0"/>
-            <w:bottom w:val="single" w:color="auto" w:sz="4" w:space="0"/>
-            <w:right w:val="single" w:color="auto" w:sz="4" w:space="0"/>
-            <w:insideH w:val="single" w:color="auto" w:sz="4" w:space="0"/>
-            <w:insideV w:val="single" w:color="auto" w:sz="4" w:space="0"/>
-          </w:tblBorders>
-        </w:tblPrEx>
-        <w:tc>
-          <w:tcPr>
-            <w:tcW w:w="955" w:type="pct"/>
-          </w:tcPr>
-          <w:p>
-            <w:pPr>
-              <w:spacing w:line="288" w:lineRule="auto"/>
-              <w:ind w:firstLine="0"/>
-            </w:pPr>
-            <w:r>
-              <w:t>Price</w:t>
-            </w:r>
-          </w:p>
-        </w:tc>
-        <w:tc>
-          <w:tcPr>
-            <w:tcW w:w="598" w:type="pct"/>
-          </w:tcPr>
-          <w:p>
-            <w:pPr>
-              <w:spacing w:line="288" w:lineRule="auto"/>
-              <w:ind w:firstLine="0"/>
-            </w:pPr>
-            <w:r>
-              <w:t>Double</w:t>
-            </w:r>
-          </w:p>
-        </w:tc>
-        <w:tc>
-          <w:tcPr>
-            <w:tcW w:w="595" w:type="pct"/>
-          </w:tcPr>
-          <w:p>
-            <w:pPr>
-              <w:spacing w:line="288" w:lineRule="auto"/>
-              <w:ind w:firstLine="0"/>
-            </w:pPr>
-          </w:p>
-        </w:tc>
-        <w:tc>
-          <w:tcPr>
-            <w:tcW w:w="834" w:type="pct"/>
-          </w:tcPr>
-          <w:p>
-            <w:pPr>
-              <w:spacing w:line="288" w:lineRule="auto"/>
-              <w:ind w:firstLine="0"/>
-            </w:pPr>
-            <w:r>
-              <w:t>Not Null</w:t>
-            </w:r>
-          </w:p>
-        </w:tc>
-        <w:tc>
-          <w:tcPr>
-            <w:tcW w:w="2018" w:type="pct"/>
-          </w:tcPr>
-          <w:p>
-            <w:pPr>
-              <w:spacing w:line="288" w:lineRule="auto"/>
-              <w:ind w:firstLine="0"/>
-            </w:pPr>
-            <w:r>
-              <w:t>Price of the Apartment</w:t>
-            </w:r>
-          </w:p>
-        </w:tc>
-      </w:tr>
-      <w:tr>
-        <w:tblPrEx>
-          <w:tblBorders>
-            <w:top w:val="single" w:color="auto" w:sz="4" w:space="0"/>
-            <w:left w:val="single" w:color="auto" w:sz="4" w:space="0"/>
-            <w:bottom w:val="single" w:color="auto" w:sz="4" w:space="0"/>
-            <w:right w:val="single" w:color="auto" w:sz="4" w:space="0"/>
-            <w:insideH w:val="single" w:color="auto" w:sz="4" w:space="0"/>
-            <w:insideV w:val="single" w:color="auto" w:sz="4" w:space="0"/>
-          </w:tblBorders>
-        </w:tblPrEx>
-        <w:tc>
-          <w:tcPr>
-            <w:tcW w:w="955" w:type="pct"/>
-          </w:tcPr>
-          <w:p>
-            <w:pPr>
-              <w:spacing w:line="288" w:lineRule="auto"/>
-              <w:ind w:firstLine="0"/>
-            </w:pPr>
-            <w:r>
-              <w:t>Description</w:t>
-            </w:r>
-          </w:p>
-        </w:tc>
-        <w:tc>
-          <w:tcPr>
-            <w:tcW w:w="598" w:type="pct"/>
-          </w:tcPr>
-          <w:p>
-            <w:pPr>
-              <w:spacing w:line="288" w:lineRule="auto"/>
-              <w:ind w:firstLine="0"/>
-            </w:pPr>
-            <w:r>
-              <w:t>Text</w:t>
-            </w:r>
-          </w:p>
-        </w:tc>
-        <w:tc>
-          <w:tcPr>
-            <w:tcW w:w="595" w:type="pct"/>
-          </w:tcPr>
-          <w:p>
-            <w:pPr>
-              <w:spacing w:line="288" w:lineRule="auto"/>
-              <w:ind w:firstLine="0"/>
-            </w:pPr>
-          </w:p>
-        </w:tc>
-        <w:tc>
-          <w:tcPr>
-            <w:tcW w:w="834" w:type="pct"/>
-          </w:tcPr>
-          <w:p>
-            <w:pPr>
-              <w:spacing w:line="288" w:lineRule="auto"/>
-              <w:ind w:firstLine="0"/>
-            </w:pPr>
-            <w:r>
-              <w:t>Not Null</w:t>
-            </w:r>
-          </w:p>
-        </w:tc>
-        <w:tc>
-          <w:tcPr>
-            <w:tcW w:w="2018" w:type="pct"/>
-          </w:tcPr>
-          <w:p>
-            <w:pPr>
-              <w:spacing w:line="288" w:lineRule="auto"/>
-              <w:ind w:firstLine="0"/>
-            </w:pPr>
-            <w:r>
-              <w:t>Description of the Apartment</w:t>
-            </w:r>
-          </w:p>
-        </w:tc>
-      </w:tr>
-      <w:tr>
-        <w:tblPrEx>
-          <w:tblBorders>
-            <w:top w:val="single" w:color="auto" w:sz="4" w:space="0"/>
-            <w:left w:val="single" w:color="auto" w:sz="4" w:space="0"/>
-            <w:bottom w:val="single" w:color="auto" w:sz="4" w:space="0"/>
-            <w:right w:val="single" w:color="auto" w:sz="4" w:space="0"/>
-            <w:insideH w:val="single" w:color="auto" w:sz="4" w:space="0"/>
-            <w:insideV w:val="single" w:color="auto" w:sz="4" w:space="0"/>
-          </w:tblBorders>
-        </w:tblPrEx>
-        <w:tc>
-          <w:tcPr>
-            <w:tcW w:w="955" w:type="pct"/>
-          </w:tcPr>
-          <w:p>
-            <w:pPr>
-              <w:spacing w:line="288" w:lineRule="auto"/>
-              <w:ind w:firstLine="0"/>
-            </w:pPr>
-            <w:r>
-              <w:t>Date Upload</w:t>
-            </w:r>
-          </w:p>
-        </w:tc>
-        <w:tc>
-          <w:tcPr>
-            <w:tcW w:w="598" w:type="pct"/>
-          </w:tcPr>
-          <w:p>
-            <w:pPr>
-              <w:spacing w:line="288" w:lineRule="auto"/>
-              <w:ind w:firstLine="0"/>
-            </w:pPr>
-            <w:r>
-              <w:t>Varchar</w:t>
-            </w:r>
-          </w:p>
-        </w:tc>
-        <w:tc>
-          <w:tcPr>
-            <w:tcW w:w="595" w:type="pct"/>
-          </w:tcPr>
-          <w:p>
-            <w:pPr>
-              <w:spacing w:line="288" w:lineRule="auto"/>
-              <w:ind w:firstLine="0"/>
-            </w:pPr>
-            <w:r>
-              <w:t>10</w:t>
-            </w:r>
-          </w:p>
-        </w:tc>
-        <w:tc>
-          <w:tcPr>
-            <w:tcW w:w="834" w:type="pct"/>
-          </w:tcPr>
-          <w:p>
-            <w:pPr>
-              <w:spacing w:line="288" w:lineRule="auto"/>
-              <w:ind w:firstLine="0"/>
-            </w:pPr>
-            <w:r>
-              <w:t>Not Null</w:t>
-            </w:r>
-          </w:p>
-        </w:tc>
-        <w:tc>
-          <w:tcPr>
-            <w:tcW w:w="2018" w:type="pct"/>
-          </w:tcPr>
-          <w:p>
-            <w:pPr>
-              <w:spacing w:line="288" w:lineRule="auto"/>
-              <w:ind w:firstLine="0"/>
-            </w:pPr>
-            <w:r>
-              <w:t>Date upload of the Apartment</w:t>
-            </w:r>
-          </w:p>
-        </w:tc>
-      </w:tr>
-      <w:tr>
-        <w:tblPrEx>
-          <w:tblBorders>
-            <w:top w:val="single" w:color="auto" w:sz="4" w:space="0"/>
-            <w:left w:val="single" w:color="auto" w:sz="4" w:space="0"/>
-            <w:bottom w:val="single" w:color="auto" w:sz="4" w:space="0"/>
-            <w:right w:val="single" w:color="auto" w:sz="4" w:space="0"/>
-            <w:insideH w:val="single" w:color="auto" w:sz="4" w:space="0"/>
-            <w:insideV w:val="single" w:color="auto" w:sz="4" w:space="0"/>
-          </w:tblBorders>
+          <w:tblCellMar>
+            <w:top w:w="0" w:type="dxa"/>
+            <w:left w:w="108" w:type="dxa"/>
+            <w:bottom w:w="0" w:type="dxa"/>
+            <w:right w:w="108" w:type="dxa"/>
+          </w:tblCellMar>
         </w:tblPrEx>
         <w:tc>
           <w:tcPr>
@@ -8820,7 +8846,7 @@
     </w:p>
     <w:tbl>
       <w:tblPr>
-        <w:tblStyle w:val="16"/>
+        <w:tblStyle w:val="14"/>
         <w:tblW w:w="5001" w:type="pct"/>
         <w:tblInd w:w="0" w:type="dxa"/>
         <w:tblBorders>
@@ -8856,6 +8882,12 @@
             <w:insideH w:val="single" w:color="auto" w:sz="4" w:space="0"/>
             <w:insideV w:val="single" w:color="auto" w:sz="4" w:space="0"/>
           </w:tblBorders>
+          <w:tblCellMar>
+            <w:top w:w="0" w:type="dxa"/>
+            <w:left w:w="108" w:type="dxa"/>
+            <w:bottom w:w="0" w:type="dxa"/>
+            <w:right w:w="108" w:type="dxa"/>
+          </w:tblCellMar>
         </w:tblPrEx>
         <w:tc>
           <w:tcPr>
@@ -8937,6 +8969,12 @@
             <w:insideH w:val="single" w:color="auto" w:sz="4" w:space="0"/>
             <w:insideV w:val="single" w:color="auto" w:sz="4" w:space="0"/>
           </w:tblBorders>
+          <w:tblCellMar>
+            <w:top w:w="0" w:type="dxa"/>
+            <w:left w:w="108" w:type="dxa"/>
+            <w:bottom w:w="0" w:type="dxa"/>
+            <w:right w:w="108" w:type="dxa"/>
+          </w:tblCellMar>
         </w:tblPrEx>
         <w:tc>
           <w:tcPr>
@@ -9018,6 +9056,12 @@
             <w:insideH w:val="single" w:color="auto" w:sz="4" w:space="0"/>
             <w:insideV w:val="single" w:color="auto" w:sz="4" w:space="0"/>
           </w:tblBorders>
+          <w:tblCellMar>
+            <w:top w:w="0" w:type="dxa"/>
+            <w:left w:w="108" w:type="dxa"/>
+            <w:bottom w:w="0" w:type="dxa"/>
+            <w:right w:w="108" w:type="dxa"/>
+          </w:tblCellMar>
         </w:tblPrEx>
         <w:tc>
           <w:tcPr>
@@ -9113,7 +9157,7 @@
     </w:p>
     <w:tbl>
       <w:tblPr>
-        <w:tblStyle w:val="16"/>
+        <w:tblStyle w:val="14"/>
         <w:tblW w:w="5000" w:type="pct"/>
         <w:tblInd w:w="0" w:type="dxa"/>
         <w:tblBorders>
@@ -10262,8 +10306,8 @@
           <w:color w:val="000000" w:themeColor="text1"/>
         </w:rPr>
       </w:pPr>
-      <w:bookmarkStart w:id="43" w:name="_Toc484033912"/>
-      <w:bookmarkStart w:id="44" w:name="_Toc516183642"/>
+      <w:bookmarkStart w:id="43" w:name="_Toc516183642"/>
+      <w:bookmarkStart w:id="44" w:name="_Toc484033912"/>
       <w:r>
         <w:rPr>
           <w:rFonts w:cs="Times New Roman"/>
@@ -10324,9 +10368,9 @@
           <w:szCs w:val="28"/>
         </w:rPr>
       </w:pPr>
-      <w:bookmarkStart w:id="45" w:name="_Toc484033913"/>
-      <w:bookmarkStart w:id="46" w:name="_Toc516183643"/>
-      <w:bookmarkStart w:id="47" w:name="_Toc482800830"/>
+      <w:bookmarkStart w:id="45" w:name="_Toc516183643"/>
+      <w:bookmarkStart w:id="46" w:name="_Toc482800830"/>
+      <w:bookmarkStart w:id="47" w:name="_Toc484033913"/>
       <w:r>
         <w:rPr>
           <w:rFonts w:cs="Times New Roman"/>
@@ -10823,8 +10867,8 @@
           <w:szCs w:val="28"/>
         </w:rPr>
       </w:pPr>
-      <w:bookmarkStart w:id="48" w:name="_Toc484033914"/>
-      <w:bookmarkStart w:id="49" w:name="_Toc482800831"/>
+      <w:bookmarkStart w:id="48" w:name="_Toc482800831"/>
+      <w:bookmarkStart w:id="49" w:name="_Toc484033914"/>
       <w:bookmarkStart w:id="50" w:name="_Toc516183644"/>
       <w:r>
         <w:rPr>
@@ -11411,7 +11455,7 @@
     </w:p>
     <w:tbl>
       <w:tblPr>
-        <w:tblStyle w:val="16"/>
+        <w:tblStyle w:val="14"/>
         <w:tblW w:w="0" w:type="auto"/>
         <w:tblInd w:w="0" w:type="dxa"/>
         <w:tblBorders>
@@ -15874,8 +15918,8 @@
           <w:szCs w:val="28"/>
         </w:rPr>
       </w:pPr>
-      <w:bookmarkStart w:id="54" w:name="_Toc484033916"/>
-      <w:bookmarkStart w:id="55" w:name="_Toc516183646"/>
+      <w:bookmarkStart w:id="54" w:name="_Toc516183646"/>
+      <w:bookmarkStart w:id="55" w:name="_Toc484033916"/>
       <w:r>
         <w:rPr>
           <w:rFonts w:cs="Times New Roman"/>
@@ -17895,7 +17939,7 @@
     </w:p>
     <w:tbl>
       <w:tblPr>
-        <w:tblStyle w:val="5"/>
+        <w:tblStyle w:val="13"/>
         <w:tblW w:w="9791" w:type="dxa"/>
         <w:tblInd w:w="-185" w:type="dxa"/>
         <w:tblBorders>
@@ -17946,7 +17990,7 @@
           </w:tcPr>
           <w:p>
             <w:pPr>
-              <w:pStyle w:val="7"/>
+              <w:pStyle w:val="5"/>
               <w:spacing w:line="288" w:lineRule="auto"/>
             </w:pPr>
             <w:r>
@@ -18059,6 +18103,102 @@
                 <w:szCs w:val="28"/>
               </w:rPr>
               <w:t>The sum, ruble.</w:t>
+            </w:r>
+          </w:p>
+        </w:tc>
+      </w:tr>
+      <w:tr>
+        <w:tblPrEx>
+          <w:tblBorders>
+            <w:top w:val="single" w:color="000000" w:sz="4" w:space="0"/>
+            <w:left w:val="single" w:color="000000" w:sz="4" w:space="0"/>
+            <w:bottom w:val="single" w:color="000000" w:sz="4" w:space="0"/>
+            <w:right w:val="single" w:color="000000" w:sz="4" w:space="0"/>
+            <w:insideH w:val="single" w:color="000000" w:sz="4" w:space="0"/>
+            <w:insideV w:val="single" w:color="000000" w:sz="4" w:space="0"/>
+          </w:tblBorders>
+        </w:tblPrEx>
+        <w:tc>
+          <w:tcPr>
+            <w:tcW w:w="860" w:type="dxa"/>
+          </w:tcPr>
+          <w:p>
+            <w:pPr>
+              <w:pStyle w:val="5"/>
+              <w:spacing w:line="288" w:lineRule="auto"/>
+            </w:pPr>
+            <w:r>
+              <w:t>1</w:t>
+            </w:r>
+          </w:p>
+        </w:tc>
+        <w:tc>
+          <w:tcPr>
+            <w:tcW w:w="3100" w:type="dxa"/>
+          </w:tcPr>
+          <w:p>
+            <w:pPr>
+              <w:pStyle w:val="5"/>
+              <w:spacing w:line="288" w:lineRule="auto"/>
+            </w:pPr>
+            <w:r>
+              <w:t>2</w:t>
+            </w:r>
+          </w:p>
+        </w:tc>
+        <w:tc>
+          <w:tcPr>
+            <w:tcW w:w="1439" w:type="dxa"/>
+          </w:tcPr>
+          <w:p>
+            <w:pPr>
+              <w:pStyle w:val="5"/>
+              <w:spacing w:line="288" w:lineRule="auto"/>
+            </w:pPr>
+            <w:r>
+              <w:t>3</w:t>
+            </w:r>
+          </w:p>
+        </w:tc>
+        <w:tc>
+          <w:tcPr>
+            <w:tcW w:w="1699" w:type="dxa"/>
+          </w:tcPr>
+          <w:p>
+            <w:pPr>
+              <w:pStyle w:val="5"/>
+              <w:spacing w:line="288" w:lineRule="auto"/>
+            </w:pPr>
+            <w:r>
+              <w:t>4</w:t>
+            </w:r>
+          </w:p>
+        </w:tc>
+        <w:tc>
+          <w:tcPr>
+            <w:tcW w:w="1276" w:type="dxa"/>
+          </w:tcPr>
+          <w:p>
+            <w:pPr>
+              <w:pStyle w:val="5"/>
+              <w:spacing w:line="288" w:lineRule="auto"/>
+            </w:pPr>
+            <w:r>
+              <w:t>5</w:t>
+            </w:r>
+          </w:p>
+        </w:tc>
+        <w:tc>
+          <w:tcPr>
+            <w:tcW w:w="1417" w:type="dxa"/>
+          </w:tcPr>
+          <w:p>
+            <w:pPr>
+              <w:pStyle w:val="5"/>
+              <w:spacing w:line="288" w:lineRule="auto"/>
+            </w:pPr>
+            <w:r>
+              <w:t>6</w:t>
             </w:r>
           </w:p>
         </w:tc>
@@ -18083,10 +18223,11 @@
         <w:tc>
           <w:tcPr>
             <w:tcW w:w="860" w:type="dxa"/>
-          </w:tcPr>
-          <w:p>
-            <w:pPr>
-              <w:pStyle w:val="7"/>
+            <w:vAlign w:val="center"/>
+          </w:tcPr>
+          <w:p>
+            <w:pPr>
+              <w:pStyle w:val="5"/>
               <w:spacing w:line="288" w:lineRule="auto"/>
             </w:pPr>
             <w:r>
@@ -18100,67 +18241,86 @@
           </w:tcPr>
           <w:p>
             <w:pPr>
-              <w:pStyle w:val="7"/>
-              <w:spacing w:line="288" w:lineRule="auto"/>
-            </w:pPr>
-            <w:r>
-              <w:t>2</w:t>
+              <w:spacing w:line="288" w:lineRule="auto"/>
+              <w:ind w:firstLine="0"/>
+            </w:pPr>
+            <w:r>
+              <w:t>Paper format А1</w:t>
             </w:r>
           </w:p>
         </w:tc>
         <w:tc>
           <w:tcPr>
             <w:tcW w:w="1439" w:type="dxa"/>
-          </w:tcPr>
-          <w:p>
-            <w:pPr>
-              <w:pStyle w:val="7"/>
-              <w:spacing w:line="288" w:lineRule="auto"/>
-            </w:pPr>
-            <w:r>
+            <w:vAlign w:val="center"/>
+          </w:tcPr>
+          <w:p>
+            <w:pPr>
+              <w:spacing w:line="288" w:lineRule="auto"/>
+              <w:ind w:firstLine="0"/>
+            </w:pPr>
+            <w:r>
+              <w:t>Sheet</w:t>
+            </w:r>
+          </w:p>
+        </w:tc>
+        <w:tc>
+          <w:tcPr>
+            <w:tcW w:w="1699" w:type="dxa"/>
+            <w:vAlign w:val="bottom"/>
+          </w:tcPr>
+          <w:p>
+            <w:pPr>
+              <w:spacing w:line="288" w:lineRule="auto"/>
+              <w:rPr>
+                <w:color w:val="000000"/>
+              </w:rPr>
+            </w:pPr>
+            <w:r>
+              <w:rPr>
+                <w:color w:val="000000"/>
+              </w:rPr>
               <w:t>3</w:t>
             </w:r>
           </w:p>
         </w:tc>
         <w:tc>
           <w:tcPr>
-            <w:tcW w:w="1699" w:type="dxa"/>
-          </w:tcPr>
-          <w:p>
-            <w:pPr>
-              <w:pStyle w:val="7"/>
-              <w:spacing w:line="288" w:lineRule="auto"/>
-            </w:pPr>
-            <w:r>
-              <w:t>4</w:t>
-            </w:r>
-          </w:p>
-        </w:tc>
-        <w:tc>
-          <w:tcPr>
             <w:tcW w:w="1276" w:type="dxa"/>
-          </w:tcPr>
-          <w:p>
-            <w:pPr>
-              <w:pStyle w:val="7"/>
-              <w:spacing w:line="288" w:lineRule="auto"/>
-            </w:pPr>
-            <w:r>
-              <w:t>5</w:t>
+            <w:vAlign w:val="bottom"/>
+          </w:tcPr>
+          <w:p>
+            <w:pPr>
+              <w:spacing w:line="288" w:lineRule="auto"/>
+              <w:rPr>
+                <w:color w:val="000000"/>
+              </w:rPr>
+            </w:pPr>
+            <w:r>
+              <w:rPr>
+                <w:color w:val="000000"/>
+              </w:rPr>
+              <w:t>8</w:t>
             </w:r>
           </w:p>
         </w:tc>
         <w:tc>
           <w:tcPr>
             <w:tcW w:w="1417" w:type="dxa"/>
-          </w:tcPr>
-          <w:p>
-            <w:pPr>
-              <w:pStyle w:val="7"/>
-              <w:spacing w:line="288" w:lineRule="auto"/>
-            </w:pPr>
-            <w:r>
-              <w:t>6</w:t>
+            <w:vAlign w:val="center"/>
+          </w:tcPr>
+          <w:p>
+            <w:pPr>
+              <w:spacing w:line="288" w:lineRule="auto"/>
+              <w:rPr>
+                <w:color w:val="000000"/>
+              </w:rPr>
+            </w:pPr>
+            <w:r>
+              <w:rPr>
+                <w:color w:val="000000"/>
+              </w:rPr>
+              <w:t>18</w:t>
             </w:r>
           </w:p>
         </w:tc>
@@ -18189,123 +18349,7 @@
           </w:tcPr>
           <w:p>
             <w:pPr>
-              <w:pStyle w:val="7"/>
-              <w:spacing w:line="288" w:lineRule="auto"/>
-            </w:pPr>
-            <w:r>
-              <w:t>1</w:t>
-            </w:r>
-          </w:p>
-        </w:tc>
-        <w:tc>
-          <w:tcPr>
-            <w:tcW w:w="3100" w:type="dxa"/>
-          </w:tcPr>
-          <w:p>
-            <w:pPr>
-              <w:spacing w:line="288" w:lineRule="auto"/>
-              <w:ind w:firstLine="0"/>
-            </w:pPr>
-            <w:r>
-              <w:t>Paper format А1</w:t>
-            </w:r>
-          </w:p>
-        </w:tc>
-        <w:tc>
-          <w:tcPr>
-            <w:tcW w:w="1439" w:type="dxa"/>
-            <w:vAlign w:val="center"/>
-          </w:tcPr>
-          <w:p>
-            <w:pPr>
-              <w:spacing w:line="288" w:lineRule="auto"/>
-              <w:ind w:firstLine="0"/>
-            </w:pPr>
-            <w:r>
-              <w:t>Sheet</w:t>
-            </w:r>
-          </w:p>
-        </w:tc>
-        <w:tc>
-          <w:tcPr>
-            <w:tcW w:w="1699" w:type="dxa"/>
-            <w:vAlign w:val="bottom"/>
-          </w:tcPr>
-          <w:p>
-            <w:pPr>
-              <w:spacing w:line="288" w:lineRule="auto"/>
-              <w:rPr>
-                <w:color w:val="000000"/>
-              </w:rPr>
-            </w:pPr>
-            <w:r>
-              <w:rPr>
-                <w:color w:val="000000"/>
-              </w:rPr>
-              <w:t>3</w:t>
-            </w:r>
-          </w:p>
-        </w:tc>
-        <w:tc>
-          <w:tcPr>
-            <w:tcW w:w="1276" w:type="dxa"/>
-            <w:vAlign w:val="bottom"/>
-          </w:tcPr>
-          <w:p>
-            <w:pPr>
-              <w:spacing w:line="288" w:lineRule="auto"/>
-              <w:rPr>
-                <w:color w:val="000000"/>
-              </w:rPr>
-            </w:pPr>
-            <w:r>
-              <w:rPr>
-                <w:color w:val="000000"/>
-              </w:rPr>
-              <w:t>8</w:t>
-            </w:r>
-          </w:p>
-        </w:tc>
-        <w:tc>
-          <w:tcPr>
-            <w:tcW w:w="1417" w:type="dxa"/>
-            <w:vAlign w:val="center"/>
-          </w:tcPr>
-          <w:p>
-            <w:pPr>
-              <w:spacing w:line="288" w:lineRule="auto"/>
-              <w:rPr>
-                <w:color w:val="000000"/>
-              </w:rPr>
-            </w:pPr>
-            <w:r>
-              <w:rPr>
-                <w:color w:val="000000"/>
-              </w:rPr>
-              <w:t>18</w:t>
-            </w:r>
-          </w:p>
-        </w:tc>
-      </w:tr>
-      <w:tr>
-        <w:tblPrEx>
-          <w:tblBorders>
-            <w:top w:val="single" w:color="000000" w:sz="4" w:space="0"/>
-            <w:left w:val="single" w:color="000000" w:sz="4" w:space="0"/>
-            <w:bottom w:val="single" w:color="000000" w:sz="4" w:space="0"/>
-            <w:right w:val="single" w:color="000000" w:sz="4" w:space="0"/>
-            <w:insideH w:val="single" w:color="000000" w:sz="4" w:space="0"/>
-            <w:insideV w:val="single" w:color="000000" w:sz="4" w:space="0"/>
-          </w:tblBorders>
-        </w:tblPrEx>
-        <w:tc>
-          <w:tcPr>
-            <w:tcW w:w="860" w:type="dxa"/>
-            <w:vAlign w:val="center"/>
-          </w:tcPr>
-          <w:p>
-            <w:pPr>
-              <w:pStyle w:val="7"/>
+              <w:pStyle w:val="5"/>
               <w:spacing w:line="288" w:lineRule="auto"/>
             </w:pPr>
             <w:r>
@@ -18433,7 +18477,7 @@
           </w:tcPr>
           <w:p>
             <w:pPr>
-              <w:pStyle w:val="7"/>
+              <w:pStyle w:val="5"/>
               <w:spacing w:line="288" w:lineRule="auto"/>
             </w:pPr>
             <w:r>
@@ -18462,7 +18506,7 @@
           </w:tcPr>
           <w:p>
             <w:pPr>
-              <w:pStyle w:val="7"/>
+              <w:pStyle w:val="5"/>
               <w:spacing w:line="288" w:lineRule="auto"/>
             </w:pPr>
             <w:r>
@@ -18477,7 +18521,7 @@
           </w:tcPr>
           <w:p>
             <w:pPr>
-              <w:pStyle w:val="7"/>
+              <w:pStyle w:val="5"/>
               <w:spacing w:line="288" w:lineRule="auto"/>
             </w:pPr>
             <w:r>
@@ -18492,7 +18536,7 @@
           </w:tcPr>
           <w:p>
             <w:pPr>
-              <w:pStyle w:val="7"/>
+              <w:pStyle w:val="5"/>
               <w:spacing w:line="288" w:lineRule="auto"/>
             </w:pPr>
             <w:r>
@@ -18548,7 +18592,7 @@
           </w:tcPr>
           <w:p>
             <w:pPr>
-              <w:pStyle w:val="7"/>
+              <w:pStyle w:val="5"/>
               <w:spacing w:line="288" w:lineRule="auto"/>
             </w:pPr>
             <w:r>
@@ -18581,7 +18625,7 @@
           </w:tcPr>
           <w:p>
             <w:pPr>
-              <w:pStyle w:val="7"/>
+              <w:pStyle w:val="5"/>
               <w:spacing w:line="288" w:lineRule="auto"/>
             </w:pPr>
             <w:r>
@@ -18596,7 +18640,7 @@
           </w:tcPr>
           <w:p>
             <w:pPr>
-              <w:pStyle w:val="7"/>
+              <w:pStyle w:val="5"/>
               <w:spacing w:line="288" w:lineRule="auto"/>
             </w:pPr>
             <w:r>
@@ -18611,7 +18655,7 @@
           </w:tcPr>
           <w:p>
             <w:pPr>
-              <w:pStyle w:val="7"/>
+              <w:pStyle w:val="5"/>
               <w:spacing w:line="288" w:lineRule="auto"/>
             </w:pPr>
             <w:r>
@@ -18667,7 +18711,7 @@
           </w:tcPr>
           <w:p>
             <w:pPr>
-              <w:pStyle w:val="7"/>
+              <w:pStyle w:val="5"/>
               <w:spacing w:line="288" w:lineRule="auto"/>
             </w:pPr>
             <w:r>
@@ -18681,7 +18725,7 @@
           </w:tcPr>
           <w:p>
             <w:pPr>
-              <w:pStyle w:val="7"/>
+              <w:pStyle w:val="5"/>
               <w:spacing w:line="288" w:lineRule="auto"/>
             </w:pPr>
             <w:r>
@@ -18695,7 +18739,7 @@
           </w:tcPr>
           <w:p>
             <w:pPr>
-              <w:pStyle w:val="7"/>
+              <w:pStyle w:val="5"/>
               <w:spacing w:line="288" w:lineRule="auto"/>
             </w:pPr>
             <w:r>
@@ -18709,7 +18753,7 @@
           </w:tcPr>
           <w:p>
             <w:pPr>
-              <w:pStyle w:val="7"/>
+              <w:pStyle w:val="5"/>
               <w:spacing w:line="288" w:lineRule="auto"/>
             </w:pPr>
             <w:r>
@@ -18723,7 +18767,7 @@
           </w:tcPr>
           <w:p>
             <w:pPr>
-              <w:pStyle w:val="7"/>
+              <w:pStyle w:val="5"/>
               <w:spacing w:line="288" w:lineRule="auto"/>
             </w:pPr>
             <w:r>
@@ -19144,7 +19188,7 @@
     </w:p>
     <w:tbl>
       <w:tblPr>
-        <w:tblStyle w:val="5"/>
+        <w:tblStyle w:val="13"/>
         <w:tblW w:w="9540" w:type="dxa"/>
         <w:tblInd w:w="108" w:type="dxa"/>
         <w:tblBorders>
@@ -19196,7 +19240,7 @@
           </w:tcPr>
           <w:p>
             <w:pPr>
-              <w:pStyle w:val="7"/>
+              <w:pStyle w:val="5"/>
               <w:spacing w:line="288" w:lineRule="auto"/>
             </w:pPr>
             <w:r>
@@ -19211,7 +19255,7 @@
           </w:tcPr>
           <w:p>
             <w:pPr>
-              <w:pStyle w:val="7"/>
+              <w:pStyle w:val="5"/>
               <w:spacing w:line="288" w:lineRule="auto"/>
               <w:jc w:val="center"/>
             </w:pPr>
@@ -19227,7 +19271,7 @@
           </w:tcPr>
           <w:p>
             <w:pPr>
-              <w:pStyle w:val="7"/>
+              <w:pStyle w:val="5"/>
               <w:spacing w:line="288" w:lineRule="auto"/>
               <w:jc w:val="center"/>
             </w:pPr>
@@ -19375,7 +19419,7 @@
           </w:tcPr>
           <w:p>
             <w:pPr>
-              <w:pStyle w:val="7"/>
+              <w:pStyle w:val="5"/>
               <w:spacing w:line="288" w:lineRule="auto"/>
             </w:pPr>
             <w:r>
@@ -19389,7 +19433,7 @@
           </w:tcPr>
           <w:p>
             <w:pPr>
-              <w:pStyle w:val="7"/>
+              <w:pStyle w:val="5"/>
               <w:spacing w:line="288" w:lineRule="auto"/>
             </w:pPr>
             <w:r>
@@ -19403,7 +19447,7 @@
           </w:tcPr>
           <w:p>
             <w:pPr>
-              <w:pStyle w:val="7"/>
+              <w:pStyle w:val="5"/>
               <w:spacing w:line="288" w:lineRule="auto"/>
             </w:pPr>
             <w:r>
@@ -19417,7 +19461,7 @@
           </w:tcPr>
           <w:p>
             <w:pPr>
-              <w:pStyle w:val="7"/>
+              <w:pStyle w:val="5"/>
               <w:spacing w:line="288" w:lineRule="auto"/>
             </w:pPr>
             <w:r>
@@ -19431,7 +19475,7 @@
           </w:tcPr>
           <w:p>
             <w:pPr>
-              <w:pStyle w:val="7"/>
+              <w:pStyle w:val="5"/>
               <w:spacing w:line="288" w:lineRule="auto"/>
             </w:pPr>
             <w:r>
@@ -19445,7 +19489,7 @@
           </w:tcPr>
           <w:p>
             <w:pPr>
-              <w:pStyle w:val="7"/>
+              <w:pStyle w:val="5"/>
               <w:spacing w:line="288" w:lineRule="auto"/>
             </w:pPr>
             <w:r>
@@ -19459,7 +19503,7 @@
           </w:tcPr>
           <w:p>
             <w:pPr>
-              <w:pStyle w:val="7"/>
+              <w:pStyle w:val="5"/>
               <w:spacing w:line="288" w:lineRule="auto"/>
             </w:pPr>
             <w:r>
@@ -19495,7 +19539,7 @@
           </w:tcPr>
           <w:p>
             <w:pPr>
-              <w:pStyle w:val="7"/>
+              <w:pStyle w:val="5"/>
               <w:spacing w:line="288" w:lineRule="auto"/>
             </w:pPr>
             <w:r>
@@ -19509,7 +19553,7 @@
           </w:tcPr>
           <w:p>
             <w:pPr>
-              <w:pStyle w:val="7"/>
+              <w:pStyle w:val="5"/>
               <w:spacing w:line="288" w:lineRule="auto"/>
             </w:pPr>
             <w:r>
@@ -19634,7 +19678,7 @@
           </w:tcPr>
           <w:p>
             <w:pPr>
-              <w:pStyle w:val="7"/>
+              <w:pStyle w:val="5"/>
               <w:spacing w:line="288" w:lineRule="auto"/>
             </w:pPr>
             <w:r>
@@ -19648,7 +19692,7 @@
           </w:tcPr>
           <w:p>
             <w:pPr>
-              <w:pStyle w:val="7"/>
+              <w:pStyle w:val="5"/>
               <w:spacing w:line="288" w:lineRule="auto"/>
             </w:pPr>
             <w:r>
@@ -19779,7 +19823,7 @@
           </w:tcPr>
           <w:p>
             <w:pPr>
-              <w:pStyle w:val="7"/>
+              <w:pStyle w:val="5"/>
               <w:spacing w:line="288" w:lineRule="auto"/>
             </w:pPr>
             <w:r>
@@ -19793,7 +19837,7 @@
           </w:tcPr>
           <w:p>
             <w:pPr>
-              <w:pStyle w:val="7"/>
+              <w:pStyle w:val="5"/>
               <w:spacing w:line="288" w:lineRule="auto"/>
             </w:pPr>
             <w:r>
@@ -19808,7 +19852,7 @@
           </w:tcPr>
           <w:p>
             <w:pPr>
-              <w:pStyle w:val="7"/>
+              <w:pStyle w:val="5"/>
               <w:spacing w:line="288" w:lineRule="auto"/>
             </w:pPr>
             <w:r>
@@ -22396,7 +22440,7 @@
     </w:p>
     <w:tbl>
       <w:tblPr>
-        <w:tblStyle w:val="5"/>
+        <w:tblStyle w:val="13"/>
         <w:tblW w:w="8971" w:type="dxa"/>
         <w:tblInd w:w="57" w:type="dxa"/>
         <w:tblBorders>
@@ -24742,7 +24786,7 @@
       </w:r>
       <w:r>
         <w:rPr>
-          <w:rStyle w:val="12"/>
+          <w:rStyle w:val="19"/>
           <w:color w:val="auto"/>
           <w:szCs w:val="28"/>
           <w:u w:val="none"/>
@@ -24751,7 +24795,7 @@
       </w:r>
       <w:r>
         <w:rPr>
-          <w:rStyle w:val="12"/>
+          <w:rStyle w:val="19"/>
           <w:color w:val="auto"/>
           <w:szCs w:val="28"/>
           <w:u w:val="none"/>
@@ -24817,7 +24861,7 @@
       </w:r>
       <w:r>
         <w:rPr>
-          <w:rStyle w:val="12"/>
+          <w:rStyle w:val="19"/>
           <w:color w:val="auto"/>
           <w:szCs w:val="28"/>
           <w:u w:val="none"/>
@@ -24826,7 +24870,7 @@
       </w:r>
       <w:r>
         <w:rPr>
-          <w:rStyle w:val="12"/>
+          <w:rStyle w:val="19"/>
           <w:color w:val="auto"/>
           <w:szCs w:val="28"/>
           <w:u w:val="none"/>
@@ -24904,7 +24948,7 @@
       </w:r>
       <w:r>
         <w:rPr>
-          <w:rStyle w:val="12"/>
+          <w:rStyle w:val="19"/>
           <w:color w:val="auto"/>
           <w:szCs w:val="28"/>
           <w:u w:val="none"/>
@@ -24913,7 +24957,7 @@
       </w:r>
       <w:r>
         <w:rPr>
-          <w:rStyle w:val="12"/>
+          <w:rStyle w:val="19"/>
           <w:color w:val="auto"/>
           <w:szCs w:val="28"/>
           <w:u w:val="none"/>
@@ -36052,13 +36096,13 @@
     <w:sdtPr>
       <w:id w:val="41491029"/>
       <w:docPartObj>
-        <w:docPartGallery w:val="AutoText"/>
+        <w:docPartGallery w:val="autotext"/>
       </w:docPartObj>
     </w:sdtPr>
     <w:sdtContent>
       <w:p>
         <w:pPr>
-          <w:pStyle w:val="10"/>
+          <w:pStyle w:val="7"/>
           <w:jc w:val="right"/>
         </w:pPr>
         <w:r>
@@ -36081,7 +36125,7 @@
   </w:sdt>
   <w:p>
     <w:pPr>
-      <w:pStyle w:val="10"/>
+      <w:pStyle w:val="7"/>
     </w:pPr>
   </w:p>
 </w:ftr>
@@ -36116,7 +36160,7 @@
 <w:hdr xmlns:wpc="http://schemas.microsoft.com/office/word/2010/wordprocessingCanvas" xmlns:mc="http://schemas.openxmlformats.org/markup-compatibility/2006" xmlns:o="urn:schemas-microsoft-com:office:office" xmlns:r="http://schemas.openxmlformats.org/officeDocument/2006/relationships" xmlns:m="http://schemas.openxmlformats.org/officeDocument/2006/math" xmlns:v="urn:schemas-microsoft-com:vml" xmlns:wp14="http://schemas.microsoft.com/office/word/2010/wordprocessingDrawing" xmlns:wp="http://schemas.openxmlformats.org/drawingml/2006/wordprocessingDrawing" xmlns:w10="urn:schemas-microsoft-com:office:word" xmlns:w="http://schemas.openxmlformats.org/wordprocessingml/2006/main" xmlns:w14="http://schemas.microsoft.com/office/word/2010/wordml" xmlns:w15="http://schemas.microsoft.com/office/word/2012/wordml" xmlns:wpg="http://schemas.microsoft.com/office/word/2010/wordprocessingGroup" xmlns:wpi="http://schemas.microsoft.com/office/word/2010/wordprocessingInk" xmlns:wne="http://schemas.microsoft.com/office/word/2006/wordml" xmlns:wps="http://schemas.microsoft.com/office/word/2010/wordprocessingShape" xmlns:wpsCustomData="http://www.wps.cn/officeDocument/2013/wpsCustomData" mc:Ignorable="w14 w15 wp14">
   <w:p>
     <w:pPr>
-      <w:pStyle w:val="11"/>
+      <w:pStyle w:val="8"/>
     </w:pPr>
   </w:p>
 </w:hdr>
@@ -38524,14 +38568,14 @@
       <w:szCs w:val="26"/>
     </w:rPr>
   </w:style>
-  <w:style w:type="character" w:default="1" w:styleId="4">
+  <w:style w:type="character" w:default="1" w:styleId="15">
     <w:name w:val="Default Paragraph Font"/>
     <w:semiHidden/>
     <w:unhideWhenUsed/>
     <w:qFormat/>
     <w:uiPriority w:val="1"/>
   </w:style>
-  <w:style w:type="table" w:default="1" w:styleId="5">
+  <w:style w:type="table" w:default="1" w:styleId="13">
     <w:name w:val="Normal Table"/>
     <w:semiHidden/>
     <w:unhideWhenUsed/>
@@ -38545,6 +38589,36 @@
         <w:right w:w="108" w:type="dxa"/>
       </w:tblCellMar>
     </w:tblPr>
+  </w:style>
+  <w:style w:type="paragraph" w:styleId="4">
+    <w:name w:val="Document Map"/>
+    <w:basedOn w:val="1"/>
+    <w:link w:val="35"/>
+    <w:semiHidden/>
+    <w:unhideWhenUsed/>
+    <w:qFormat/>
+    <w:uiPriority w:val="99"/>
+    <w:pPr>
+      <w:spacing w:line="240" w:lineRule="auto"/>
+    </w:pPr>
+    <w:rPr>
+      <w:sz w:val="24"/>
+    </w:rPr>
+  </w:style>
+  <w:style w:type="paragraph" w:styleId="5">
+    <w:name w:val="Body Text"/>
+    <w:basedOn w:val="1"/>
+    <w:link w:val="32"/>
+    <w:semiHidden/>
+    <w:qFormat/>
+    <w:uiPriority w:val="0"/>
+    <w:pPr>
+      <w:spacing w:line="240" w:lineRule="auto"/>
+      <w:ind w:firstLine="0"/>
+    </w:pPr>
+    <w:rPr>
+      <w:szCs w:val="28"/>
+    </w:rPr>
   </w:style>
   <w:style w:type="paragraph" w:styleId="6">
     <w:name w:val="Balloon Text"/>
@@ -38564,46 +38638,6 @@
     </w:rPr>
   </w:style>
   <w:style w:type="paragraph" w:styleId="7">
-    <w:name w:val="Body Text"/>
-    <w:basedOn w:val="1"/>
-    <w:link w:val="32"/>
-    <w:semiHidden/>
-    <w:qFormat/>
-    <w:uiPriority w:val="0"/>
-    <w:pPr>
-      <w:spacing w:line="240" w:lineRule="auto"/>
-      <w:ind w:firstLine="0"/>
-    </w:pPr>
-    <w:rPr>
-      <w:szCs w:val="28"/>
-    </w:rPr>
-  </w:style>
-  <w:style w:type="paragraph" w:styleId="8">
-    <w:name w:val="Document Map"/>
-    <w:basedOn w:val="1"/>
-    <w:link w:val="35"/>
-    <w:semiHidden/>
-    <w:unhideWhenUsed/>
-    <w:qFormat/>
-    <w:uiPriority w:val="99"/>
-    <w:pPr>
-      <w:spacing w:line="240" w:lineRule="auto"/>
-    </w:pPr>
-    <w:rPr>
-      <w:sz w:val="24"/>
-    </w:rPr>
-  </w:style>
-  <w:style w:type="character" w:styleId="9">
-    <w:name w:val="Emphasis"/>
-    <w:basedOn w:val="4"/>
-    <w:qFormat/>
-    <w:uiPriority w:val="20"/>
-    <w:rPr>
-      <w:i/>
-      <w:iCs/>
-    </w:rPr>
-  </w:style>
-  <w:style w:type="paragraph" w:styleId="10">
     <w:name w:val="footer"/>
     <w:basedOn w:val="1"/>
     <w:link w:val="24"/>
@@ -38617,7 +38651,7 @@
       </w:tabs>
     </w:pPr>
   </w:style>
-  <w:style w:type="paragraph" w:styleId="11">
+  <w:style w:type="paragraph" w:styleId="8">
     <w:name w:val="header"/>
     <w:basedOn w:val="1"/>
     <w:link w:val="23"/>
@@ -38631,26 +38665,30 @@
       </w:tabs>
     </w:pPr>
   </w:style>
-  <w:style w:type="character" w:styleId="12">
-    <w:name w:val="Hyperlink"/>
-    <w:basedOn w:val="4"/>
+  <w:style w:type="paragraph" w:styleId="9">
+    <w:name w:val="toc 1"/>
+    <w:basedOn w:val="1"/>
+    <w:next w:val="1"/>
     <w:unhideWhenUsed/>
     <w:qFormat/>
-    <w:uiPriority w:val="99"/>
-    <w:rPr>
-      <w:color w:val="0000FF"/>
-      <w:u w:val="single"/>
-    </w:rPr>
+    <w:uiPriority w:val="39"/>
+    <w:pPr>
+      <w:spacing w:after="100"/>
+    </w:pPr>
   </w:style>
-  <w:style w:type="character" w:styleId="13">
-    <w:name w:val="line number"/>
-    <w:basedOn w:val="4"/>
-    <w:semiHidden/>
+  <w:style w:type="paragraph" w:styleId="10">
+    <w:name w:val="toc 2"/>
+    <w:basedOn w:val="1"/>
+    <w:next w:val="1"/>
     <w:unhideWhenUsed/>
     <w:qFormat/>
-    <w:uiPriority w:val="99"/>
+    <w:uiPriority w:val="39"/>
+    <w:pPr>
+      <w:spacing w:after="100"/>
+      <w:ind w:left="280"/>
+    </w:pPr>
   </w:style>
-  <w:style w:type="paragraph" w:styleId="14">
+  <w:style w:type="paragraph" w:styleId="11">
     <w:name w:val="Normal (Web)"/>
     <w:basedOn w:val="1"/>
     <w:unhideWhenUsed/>
@@ -38667,19 +38705,31 @@
       <w:szCs w:val="20"/>
     </w:rPr>
   </w:style>
-  <w:style w:type="character" w:styleId="15">
-    <w:name w:val="Strong"/>
-    <w:basedOn w:val="4"/>
+  <w:style w:type="paragraph" w:styleId="12">
+    <w:name w:val="Title"/>
+    <w:basedOn w:val="1"/>
+    <w:next w:val="1"/>
+    <w:link w:val="34"/>
     <w:qFormat/>
-    <w:uiPriority w:val="22"/>
+    <w:uiPriority w:val="10"/>
+    <w:pPr>
+      <w:spacing w:line="240" w:lineRule="auto"/>
+      <w:ind w:firstLine="0"/>
+      <w:contextualSpacing/>
+      <w:jc w:val="left"/>
+    </w:pPr>
     <w:rPr>
-      <w:b/>
-      <w:bCs/>
+      <w:rFonts w:asciiTheme="majorHAnsi" w:hAnsiTheme="majorHAnsi" w:eastAsiaTheme="majorEastAsia" w:cstheme="majorBidi"/>
+      <w:spacing w:val="-10"/>
+      <w:kern w:val="28"/>
+      <w:sz w:val="56"/>
+      <w:szCs w:val="56"/>
+      <w:lang w:val="ru-RU"/>
     </w:rPr>
   </w:style>
-  <w:style w:type="table" w:styleId="16">
+  <w:style w:type="table" w:styleId="14">
     <w:name w:val="Table Grid"/>
-    <w:basedOn w:val="5"/>
+    <w:basedOn w:val="13"/>
     <w:qFormat/>
     <w:uiPriority w:val="59"/>
     <w:pPr>
@@ -38702,54 +38752,48 @@
       </w:tblCellMar>
     </w:tblPr>
   </w:style>
-  <w:style w:type="paragraph" w:styleId="17">
-    <w:name w:val="Title"/>
-    <w:basedOn w:val="1"/>
-    <w:next w:val="1"/>
-    <w:link w:val="34"/>
+  <w:style w:type="character" w:styleId="16">
+    <w:name w:val="Strong"/>
+    <w:basedOn w:val="15"/>
     <w:qFormat/>
-    <w:uiPriority w:val="10"/>
-    <w:pPr>
-      <w:spacing w:line="240" w:lineRule="auto"/>
-      <w:ind w:firstLine="0"/>
-      <w:contextualSpacing/>
-      <w:jc w:val="left"/>
-    </w:pPr>
+    <w:uiPriority w:val="22"/>
     <w:rPr>
-      <w:rFonts w:asciiTheme="majorHAnsi" w:hAnsiTheme="majorHAnsi" w:eastAsiaTheme="majorEastAsia" w:cstheme="majorBidi"/>
-      <w:spacing w:val="-10"/>
-      <w:kern w:val="28"/>
-      <w:sz w:val="56"/>
-      <w:szCs w:val="56"/>
-      <w:lang w:val="ru-RU"/>
+      <w:b/>
+      <w:bCs/>
     </w:rPr>
   </w:style>
-  <w:style w:type="paragraph" w:styleId="18">
-    <w:name w:val="toc 1"/>
-    <w:basedOn w:val="1"/>
-    <w:next w:val="1"/>
+  <w:style w:type="character" w:styleId="17">
+    <w:name w:val="Emphasis"/>
+    <w:basedOn w:val="15"/>
+    <w:qFormat/>
+    <w:uiPriority w:val="20"/>
+    <w:rPr>
+      <w:i/>
+      <w:iCs/>
+    </w:rPr>
+  </w:style>
+  <w:style w:type="character" w:styleId="18">
+    <w:name w:val="line number"/>
+    <w:basedOn w:val="15"/>
+    <w:semiHidden/>
     <w:unhideWhenUsed/>
     <w:qFormat/>
-    <w:uiPriority w:val="39"/>
-    <w:pPr>
-      <w:spacing w:after="100"/>
-    </w:pPr>
+    <w:uiPriority w:val="99"/>
   </w:style>
-  <w:style w:type="paragraph" w:styleId="19">
-    <w:name w:val="toc 2"/>
-    <w:basedOn w:val="1"/>
-    <w:next w:val="1"/>
+  <w:style w:type="character" w:styleId="19">
+    <w:name w:val="Hyperlink"/>
+    <w:basedOn w:val="15"/>
     <w:unhideWhenUsed/>
     <w:qFormat/>
-    <w:uiPriority w:val="39"/>
-    <w:pPr>
-      <w:spacing w:after="100"/>
-      <w:ind w:left="280"/>
-    </w:pPr>
+    <w:uiPriority w:val="99"/>
+    <w:rPr>
+      <w:color w:val="0000FF"/>
+      <w:u w:val="single"/>
+    </w:rPr>
   </w:style>
   <w:style w:type="character" w:customStyle="1" w:styleId="20">
     <w:name w:val="Заголовок 1 Знак"/>
-    <w:basedOn w:val="4"/>
+    <w:basedOn w:val="15"/>
     <w:link w:val="2"/>
     <w:qFormat/>
     <w:uiPriority w:val="9"/>
@@ -38764,7 +38808,7 @@
   </w:style>
   <w:style w:type="character" w:customStyle="1" w:styleId="21">
     <w:name w:val="Заголовок 2 Знак"/>
-    <w:basedOn w:val="4"/>
+    <w:basedOn w:val="15"/>
     <w:link w:val="3"/>
     <w:qFormat/>
     <w:uiPriority w:val="9"/>
@@ -38795,8 +38839,8 @@
   </w:style>
   <w:style w:type="character" w:customStyle="1" w:styleId="23">
     <w:name w:val="Верхний колонтитул Знак"/>
-    <w:basedOn w:val="4"/>
-    <w:link w:val="11"/>
+    <w:basedOn w:val="15"/>
+    <w:link w:val="8"/>
     <w:qFormat/>
     <w:uiPriority w:val="99"/>
     <w:rPr>
@@ -38808,8 +38852,8 @@
   </w:style>
   <w:style w:type="character" w:customStyle="1" w:styleId="24">
     <w:name w:val="Нижний колонтитул Знак"/>
-    <w:basedOn w:val="4"/>
-    <w:link w:val="10"/>
+    <w:basedOn w:val="15"/>
+    <w:link w:val="7"/>
     <w:qFormat/>
     <w:uiPriority w:val="99"/>
     <w:rPr>
@@ -38843,13 +38887,13 @@
   </w:style>
   <w:style w:type="character" w:customStyle="1" w:styleId="26">
     <w:name w:val="a-size-large"/>
-    <w:basedOn w:val="4"/>
+    <w:basedOn w:val="15"/>
     <w:qFormat/>
     <w:uiPriority w:val="0"/>
   </w:style>
   <w:style w:type="character" w:customStyle="1" w:styleId="27">
     <w:name w:val="Абзац списка Знак"/>
-    <w:basedOn w:val="4"/>
+    <w:basedOn w:val="15"/>
     <w:link w:val="22"/>
     <w:qFormat/>
     <w:uiPriority w:val="34"/>
@@ -38859,32 +38903,32 @@
   </w:style>
   <w:style w:type="character" w:customStyle="1" w:styleId="28">
     <w:name w:val="apple-converted-space"/>
-    <w:basedOn w:val="4"/>
+    <w:basedOn w:val="15"/>
     <w:qFormat/>
     <w:uiPriority w:val="0"/>
   </w:style>
   <w:style w:type="character" w:customStyle="1" w:styleId="29">
     <w:name w:val="lw_collapsiblearea_title"/>
-    <w:basedOn w:val="4"/>
+    <w:basedOn w:val="15"/>
     <w:qFormat/>
     <w:uiPriority w:val="0"/>
   </w:style>
   <w:style w:type="character" w:customStyle="1" w:styleId="30">
     <w:name w:val="dc-title"/>
-    <w:basedOn w:val="4"/>
+    <w:basedOn w:val="15"/>
     <w:qFormat/>
     <w:uiPriority w:val="0"/>
   </w:style>
   <w:style w:type="character" w:customStyle="1" w:styleId="31">
     <w:name w:val="refname"/>
-    <w:basedOn w:val="4"/>
+    <w:basedOn w:val="15"/>
     <w:qFormat/>
     <w:uiPriority w:val="0"/>
   </w:style>
   <w:style w:type="character" w:customStyle="1" w:styleId="32">
     <w:name w:val="Основной текст Знак"/>
-    <w:basedOn w:val="4"/>
-    <w:link w:val="7"/>
+    <w:basedOn w:val="15"/>
+    <w:link w:val="5"/>
     <w:semiHidden/>
     <w:qFormat/>
     <w:uiPriority w:val="0"/>
@@ -38913,8 +38957,8 @@
   </w:style>
   <w:style w:type="character" w:customStyle="1" w:styleId="34">
     <w:name w:val="Название Знак"/>
-    <w:basedOn w:val="4"/>
-    <w:link w:val="17"/>
+    <w:basedOn w:val="15"/>
+    <w:link w:val="12"/>
     <w:qFormat/>
     <w:uiPriority w:val="10"/>
     <w:rPr>
@@ -38927,8 +38971,8 @@
   </w:style>
   <w:style w:type="character" w:customStyle="1" w:styleId="35">
     <w:name w:val="Схема документа Знак"/>
-    <w:basedOn w:val="4"/>
-    <w:link w:val="8"/>
+    <w:basedOn w:val="15"/>
+    <w:link w:val="4"/>
     <w:semiHidden/>
     <w:qFormat/>
     <w:uiPriority w:val="99"/>
@@ -38941,7 +38985,7 @@
   </w:style>
   <w:style w:type="character" w:customStyle="1" w:styleId="36">
     <w:name w:val="Текст выноски Знак"/>
-    <w:basedOn w:val="4"/>
+    <w:basedOn w:val="15"/>
     <w:link w:val="6"/>
     <w:semiHidden/>
     <w:qFormat/>

</xml_diff>

<commit_message>
修改：     Diploma Tu Xinyuan.doc 	修改：     Explanatory Note D.docx 	修改：     design/Untitled.mdj 	新文件：   design/UseCaseDiagram1.jpg
</commit_message>
<xml_diff>
--- a/Explanatory Note D.docx
+++ b/Explanatory Note D.docx
@@ -1494,8 +1494,8 @@
           <w:szCs w:val="28"/>
         </w:rPr>
       </w:pPr>
-      <w:bookmarkStart w:id="6" w:name="_Toc484033901"/>
-      <w:bookmarkStart w:id="7" w:name="_Toc516183633"/>
+      <w:bookmarkStart w:id="6" w:name="_Toc516183633"/>
+      <w:bookmarkStart w:id="7" w:name="_Toc484033901"/>
       <w:r>
         <w:rPr>
           <w:rFonts w:cs="Times New Roman"/>
@@ -2850,9 +2850,9 @@
           <w:szCs w:val="28"/>
         </w:rPr>
       </w:pPr>
-      <w:bookmarkStart w:id="12" w:name="_Toc482912969"/>
+      <w:bookmarkStart w:id="12" w:name="_Toc484033904"/>
       <w:bookmarkStart w:id="13" w:name="_Toc516183636"/>
-      <w:bookmarkStart w:id="14" w:name="_Toc484033904"/>
+      <w:bookmarkStart w:id="14" w:name="_Toc482912969"/>
       <w:bookmarkStart w:id="15" w:name="_Toc479814268"/>
       <w:r>
         <w:rPr>
@@ -3986,17 +3986,7 @@
           <w:sz w:val="28"/>
           <w:szCs w:val="28"/>
         </w:rPr>
-        <w:t xml:space="preserve">This can make diagrams a bit more difficult to draw but can make them more </w:t>
-      </w:r>
-      <w:bookmarkStart w:id="73" w:name="_GoBack"/>
-      <w:bookmarkEnd w:id="73"/>
-      <w:r>
-        <w:rPr>
-          <w:rFonts w:ascii="Times New Roman" w:hAnsi="Times New Roman" w:cs="Times New Roman"/>
-          <w:sz w:val="28"/>
-          <w:szCs w:val="28"/>
-        </w:rPr>
-        <w:t>easily readable.</w:t>
+        <w:t>This can make diagrams a bit more difficult to draw but can make them more easily readable.</w:t>
       </w:r>
       <w:bookmarkEnd w:id="22"/>
     </w:p>
@@ -4725,7 +4715,25 @@
           <w:sz w:val="28"/>
           <w:szCs w:val="28"/>
         </w:rPr>
-        <w:t>2.3.2Sequence diagram</w:t>
+        <w:t>2.3.2</w:t>
+      </w:r>
+      <w:r>
+        <w:rPr>
+          <w:rFonts w:hint="eastAsia"/>
+          <w:sz w:val="28"/>
+          <w:szCs w:val="28"/>
+          <w:lang w:val="en-US" w:eastAsia="zh"/>
+        </w:rPr>
+        <w:t xml:space="preserve"> </w:t>
+      </w:r>
+      <w:bookmarkStart w:id="73" w:name="_GoBack"/>
+      <w:bookmarkEnd w:id="73"/>
+      <w:r>
+        <w:rPr>
+          <w:sz w:val="28"/>
+          <w:szCs w:val="28"/>
+        </w:rPr>
+        <w:t>Sequence diagram</w:t>
       </w:r>
     </w:p>
     <w:p>
@@ -5384,14 +5392,14 @@
         <w:pStyle w:val="3"/>
         <w:spacing w:after="0" w:line="288" w:lineRule="auto"/>
       </w:pPr>
-      <w:bookmarkStart w:id="25" w:name="_Toc477869970"/>
-      <w:bookmarkStart w:id="26" w:name="_Toc477814217"/>
-      <w:bookmarkStart w:id="27" w:name="_Toc477813672"/>
-      <w:bookmarkStart w:id="28" w:name="_Toc477880648"/>
-      <w:bookmarkStart w:id="29" w:name="_Toc477640691"/>
-      <w:bookmarkStart w:id="30" w:name="_Toc477725014"/>
-      <w:bookmarkStart w:id="31" w:name="_Toc477885970"/>
-      <w:bookmarkStart w:id="32" w:name="_Toc477903219"/>
+      <w:bookmarkStart w:id="25" w:name="_Toc477880648"/>
+      <w:bookmarkStart w:id="26" w:name="_Toc477725014"/>
+      <w:bookmarkStart w:id="27" w:name="_Toc477814217"/>
+      <w:bookmarkStart w:id="28" w:name="_Toc477813672"/>
+      <w:bookmarkStart w:id="29" w:name="_Toc477869970"/>
+      <w:bookmarkStart w:id="30" w:name="_Toc477640691"/>
+      <w:bookmarkStart w:id="31" w:name="_Toc477903219"/>
+      <w:bookmarkStart w:id="32" w:name="_Toc477885970"/>
       <w:bookmarkStart w:id="33" w:name="_Toc477640072"/>
       <w:bookmarkStart w:id="34" w:name="_Toc516183639"/>
       <w:bookmarkStart w:id="35" w:name="_Toc484033909"/>
@@ -5947,6 +5955,12 @@
             <w:insideH w:val="single" w:color="auto" w:sz="4" w:space="0"/>
             <w:insideV w:val="single" w:color="auto" w:sz="4" w:space="0"/>
           </w:tblBorders>
+          <w:tblCellMar>
+            <w:top w:w="0" w:type="dxa"/>
+            <w:left w:w="108" w:type="dxa"/>
+            <w:bottom w:w="0" w:type="dxa"/>
+            <w:right w:w="108" w:type="dxa"/>
+          </w:tblCellMar>
         </w:tblPrEx>
         <w:tc>
           <w:tcPr>
@@ -6013,6 +6027,180 @@
             </w:pPr>
             <w:r>
               <w:t>Name Description</w:t>
+            </w:r>
+          </w:p>
+        </w:tc>
+      </w:tr>
+      <w:tr>
+        <w:tblPrEx>
+          <w:tblBorders>
+            <w:top w:val="single" w:color="auto" w:sz="4" w:space="0"/>
+            <w:left w:val="single" w:color="auto" w:sz="4" w:space="0"/>
+            <w:bottom w:val="single" w:color="auto" w:sz="4" w:space="0"/>
+            <w:right w:val="single" w:color="auto" w:sz="4" w:space="0"/>
+            <w:insideH w:val="single" w:color="auto" w:sz="4" w:space="0"/>
+            <w:insideV w:val="single" w:color="auto" w:sz="4" w:space="0"/>
+          </w:tblBorders>
+          <w:tblCellMar>
+            <w:top w:w="0" w:type="dxa"/>
+            <w:left w:w="108" w:type="dxa"/>
+            <w:bottom w:w="0" w:type="dxa"/>
+            <w:right w:w="108" w:type="dxa"/>
+          </w:tblCellMar>
+        </w:tblPrEx>
+        <w:tc>
+          <w:tcPr>
+            <w:tcW w:w="878" w:type="pct"/>
+          </w:tcPr>
+          <w:p>
+            <w:pPr>
+              <w:spacing w:line="288" w:lineRule="auto"/>
+              <w:ind w:firstLine="0"/>
+            </w:pPr>
+            <w:r>
+              <w:t>User_id</w:t>
+            </w:r>
+          </w:p>
+        </w:tc>
+        <w:tc>
+          <w:tcPr>
+            <w:tcW w:w="1117" w:type="pct"/>
+          </w:tcPr>
+          <w:p>
+            <w:pPr>
+              <w:spacing w:line="288" w:lineRule="auto"/>
+              <w:ind w:firstLine="0"/>
+            </w:pPr>
+            <w:r>
+              <w:t>Int</w:t>
+            </w:r>
+          </w:p>
+        </w:tc>
+        <w:tc>
+          <w:tcPr>
+            <w:tcW w:w="642" w:type="pct"/>
+          </w:tcPr>
+          <w:p>
+            <w:pPr>
+              <w:spacing w:line="288" w:lineRule="auto"/>
+            </w:pPr>
+            <w:r>
+              <w:t>20</w:t>
+            </w:r>
+          </w:p>
+        </w:tc>
+        <w:tc>
+          <w:tcPr>
+            <w:tcW w:w="773" w:type="pct"/>
+          </w:tcPr>
+          <w:p>
+            <w:pPr>
+              <w:spacing w:line="288" w:lineRule="auto"/>
+              <w:ind w:firstLine="0"/>
+            </w:pPr>
+            <w:r>
+              <w:t>Not Null</w:t>
+            </w:r>
+          </w:p>
+        </w:tc>
+        <w:tc>
+          <w:tcPr>
+            <w:tcW w:w="1590" w:type="pct"/>
+          </w:tcPr>
+          <w:p>
+            <w:pPr>
+              <w:spacing w:line="288" w:lineRule="auto"/>
+              <w:ind w:firstLine="0"/>
+            </w:pPr>
+            <w:r>
+              <w:t>User identity</w:t>
+            </w:r>
+          </w:p>
+        </w:tc>
+      </w:tr>
+      <w:tr>
+        <w:tblPrEx>
+          <w:tblBorders>
+            <w:top w:val="single" w:color="auto" w:sz="4" w:space="0"/>
+            <w:left w:val="single" w:color="auto" w:sz="4" w:space="0"/>
+            <w:bottom w:val="single" w:color="auto" w:sz="4" w:space="0"/>
+            <w:right w:val="single" w:color="auto" w:sz="4" w:space="0"/>
+            <w:insideH w:val="single" w:color="auto" w:sz="4" w:space="0"/>
+            <w:insideV w:val="single" w:color="auto" w:sz="4" w:space="0"/>
+          </w:tblBorders>
+          <w:tblCellMar>
+            <w:top w:w="0" w:type="dxa"/>
+            <w:left w:w="108" w:type="dxa"/>
+            <w:bottom w:w="0" w:type="dxa"/>
+            <w:right w:w="108" w:type="dxa"/>
+          </w:tblCellMar>
+        </w:tblPrEx>
+        <w:tc>
+          <w:tcPr>
+            <w:tcW w:w="878" w:type="pct"/>
+          </w:tcPr>
+          <w:p>
+            <w:pPr>
+              <w:spacing w:line="288" w:lineRule="auto"/>
+              <w:ind w:firstLine="0"/>
+            </w:pPr>
+            <w:r>
+              <w:t>User_fname</w:t>
+            </w:r>
+          </w:p>
+        </w:tc>
+        <w:tc>
+          <w:tcPr>
+            <w:tcW w:w="1117" w:type="pct"/>
+          </w:tcPr>
+          <w:p>
+            <w:pPr>
+              <w:spacing w:line="288" w:lineRule="auto"/>
+              <w:ind w:firstLine="0"/>
+            </w:pPr>
+            <w:r>
+              <w:t>Varchar</w:t>
+            </w:r>
+          </w:p>
+        </w:tc>
+        <w:tc>
+          <w:tcPr>
+            <w:tcW w:w="642" w:type="pct"/>
+          </w:tcPr>
+          <w:p>
+            <w:pPr>
+              <w:spacing w:line="288" w:lineRule="auto"/>
+            </w:pPr>
+            <w:r>
+              <w:t>20</w:t>
+            </w:r>
+          </w:p>
+        </w:tc>
+        <w:tc>
+          <w:tcPr>
+            <w:tcW w:w="773" w:type="pct"/>
+          </w:tcPr>
+          <w:p>
+            <w:pPr>
+              <w:spacing w:line="288" w:lineRule="auto"/>
+              <w:ind w:firstLine="0"/>
+            </w:pPr>
+            <w:r>
+              <w:t>Not Null</w:t>
+            </w:r>
+          </w:p>
+        </w:tc>
+        <w:tc>
+          <w:tcPr>
+            <w:tcW w:w="1590" w:type="pct"/>
+          </w:tcPr>
+          <w:p>
+            <w:pPr>
+              <w:spacing w:line="288" w:lineRule="auto"/>
+              <w:ind w:firstLine="0"/>
+            </w:pPr>
+            <w:r>
+              <w:t>The first name of the user</w:t>
             </w:r>
           </w:p>
         </w:tc>
@@ -6038,7 +6226,7 @@
               <w:ind w:firstLine="0"/>
             </w:pPr>
             <w:r>
-              <w:t>User_id</w:t>
+              <w:t>User_lname</w:t>
             </w:r>
           </w:p>
         </w:tc>
@@ -6052,7 +6240,7 @@
               <w:ind w:firstLine="0"/>
             </w:pPr>
             <w:r>
-              <w:t>Int</w:t>
+              <w:t>Varchar</w:t>
             </w:r>
           </w:p>
         </w:tc>
@@ -6093,7 +6281,7 @@
               <w:ind w:firstLine="0"/>
             </w:pPr>
             <w:r>
-              <w:t>User identity</w:t>
+              <w:t>The last name of the user</w:t>
             </w:r>
           </w:p>
         </w:tc>
@@ -6108,6 +6296,12 @@
             <w:insideH w:val="single" w:color="auto" w:sz="4" w:space="0"/>
             <w:insideV w:val="single" w:color="auto" w:sz="4" w:space="0"/>
           </w:tblBorders>
+          <w:tblCellMar>
+            <w:top w:w="0" w:type="dxa"/>
+            <w:left w:w="108" w:type="dxa"/>
+            <w:bottom w:w="0" w:type="dxa"/>
+            <w:right w:w="108" w:type="dxa"/>
+          </w:tblCellMar>
         </w:tblPrEx>
         <w:tc>
           <w:tcPr>
@@ -6119,7 +6313,7 @@
               <w:ind w:firstLine="0"/>
             </w:pPr>
             <w:r>
-              <w:t>User_fname</w:t>
+              <w:t>User_email</w:t>
             </w:r>
           </w:p>
         </w:tc>
@@ -6146,7 +6340,7 @@
               <w:spacing w:line="288" w:lineRule="auto"/>
             </w:pPr>
             <w:r>
-              <w:t>20</w:t>
+              <w:t>30</w:t>
             </w:r>
           </w:p>
         </w:tc>
@@ -6174,7 +6368,7 @@
               <w:ind w:firstLine="0"/>
             </w:pPr>
             <w:r>
-              <w:t>The first name of the user</w:t>
+              <w:t>Email address of the user</w:t>
             </w:r>
           </w:p>
         </w:tc>
@@ -6189,6 +6383,12 @@
             <w:insideH w:val="single" w:color="auto" w:sz="4" w:space="0"/>
             <w:insideV w:val="single" w:color="auto" w:sz="4" w:space="0"/>
           </w:tblBorders>
+          <w:tblCellMar>
+            <w:top w:w="0" w:type="dxa"/>
+            <w:left w:w="108" w:type="dxa"/>
+            <w:bottom w:w="0" w:type="dxa"/>
+            <w:right w:w="108" w:type="dxa"/>
+          </w:tblCellMar>
         </w:tblPrEx>
         <w:tc>
           <w:tcPr>
@@ -6200,7 +6400,7 @@
               <w:ind w:firstLine="0"/>
             </w:pPr>
             <w:r>
-              <w:t>User_lname</w:t>
+              <w:t>User_phone</w:t>
             </w:r>
           </w:p>
         </w:tc>
@@ -6227,7 +6427,7 @@
               <w:spacing w:line="288" w:lineRule="auto"/>
             </w:pPr>
             <w:r>
-              <w:t>20</w:t>
+              <w:t>15</w:t>
             </w:r>
           </w:p>
         </w:tc>
@@ -6255,7 +6455,7 @@
               <w:ind w:firstLine="0"/>
             </w:pPr>
             <w:r>
-              <w:t>The last name of the user</w:t>
+              <w:t xml:space="preserve">Phone number of the user </w:t>
             </w:r>
           </w:p>
         </w:tc>
@@ -6270,168 +6470,12 @@
             <w:insideH w:val="single" w:color="auto" w:sz="4" w:space="0"/>
             <w:insideV w:val="single" w:color="auto" w:sz="4" w:space="0"/>
           </w:tblBorders>
-        </w:tblPrEx>
-        <w:tc>
-          <w:tcPr>
-            <w:tcW w:w="878" w:type="pct"/>
-          </w:tcPr>
-          <w:p>
-            <w:pPr>
-              <w:spacing w:line="288" w:lineRule="auto"/>
-              <w:ind w:firstLine="0"/>
-            </w:pPr>
-            <w:r>
-              <w:t>User_email</w:t>
-            </w:r>
-          </w:p>
-        </w:tc>
-        <w:tc>
-          <w:tcPr>
-            <w:tcW w:w="1117" w:type="pct"/>
-          </w:tcPr>
-          <w:p>
-            <w:pPr>
-              <w:spacing w:line="288" w:lineRule="auto"/>
-              <w:ind w:firstLine="0"/>
-            </w:pPr>
-            <w:r>
-              <w:t>Varchar</w:t>
-            </w:r>
-          </w:p>
-        </w:tc>
-        <w:tc>
-          <w:tcPr>
-            <w:tcW w:w="642" w:type="pct"/>
-          </w:tcPr>
-          <w:p>
-            <w:pPr>
-              <w:spacing w:line="288" w:lineRule="auto"/>
-            </w:pPr>
-            <w:r>
-              <w:t>30</w:t>
-            </w:r>
-          </w:p>
-        </w:tc>
-        <w:tc>
-          <w:tcPr>
-            <w:tcW w:w="773" w:type="pct"/>
-          </w:tcPr>
-          <w:p>
-            <w:pPr>
-              <w:spacing w:line="288" w:lineRule="auto"/>
-              <w:ind w:firstLine="0"/>
-            </w:pPr>
-            <w:r>
-              <w:t>Not Null</w:t>
-            </w:r>
-          </w:p>
-        </w:tc>
-        <w:tc>
-          <w:tcPr>
-            <w:tcW w:w="1590" w:type="pct"/>
-          </w:tcPr>
-          <w:p>
-            <w:pPr>
-              <w:spacing w:line="288" w:lineRule="auto"/>
-              <w:ind w:firstLine="0"/>
-            </w:pPr>
-            <w:r>
-              <w:t>Email address of the user</w:t>
-            </w:r>
-          </w:p>
-        </w:tc>
-      </w:tr>
-      <w:tr>
-        <w:tblPrEx>
-          <w:tblBorders>
-            <w:top w:val="single" w:color="auto" w:sz="4" w:space="0"/>
-            <w:left w:val="single" w:color="auto" w:sz="4" w:space="0"/>
-            <w:bottom w:val="single" w:color="auto" w:sz="4" w:space="0"/>
-            <w:right w:val="single" w:color="auto" w:sz="4" w:space="0"/>
-            <w:insideH w:val="single" w:color="auto" w:sz="4" w:space="0"/>
-            <w:insideV w:val="single" w:color="auto" w:sz="4" w:space="0"/>
-          </w:tblBorders>
-        </w:tblPrEx>
-        <w:tc>
-          <w:tcPr>
-            <w:tcW w:w="878" w:type="pct"/>
-          </w:tcPr>
-          <w:p>
-            <w:pPr>
-              <w:spacing w:line="288" w:lineRule="auto"/>
-              <w:ind w:firstLine="0"/>
-            </w:pPr>
-            <w:r>
-              <w:t>User_phone</w:t>
-            </w:r>
-          </w:p>
-        </w:tc>
-        <w:tc>
-          <w:tcPr>
-            <w:tcW w:w="1117" w:type="pct"/>
-          </w:tcPr>
-          <w:p>
-            <w:pPr>
-              <w:spacing w:line="288" w:lineRule="auto"/>
-              <w:ind w:firstLine="0"/>
-            </w:pPr>
-            <w:r>
-              <w:t>Varchar</w:t>
-            </w:r>
-          </w:p>
-        </w:tc>
-        <w:tc>
-          <w:tcPr>
-            <w:tcW w:w="642" w:type="pct"/>
-          </w:tcPr>
-          <w:p>
-            <w:pPr>
-              <w:spacing w:line="288" w:lineRule="auto"/>
-            </w:pPr>
-            <w:r>
-              <w:t>15</w:t>
-            </w:r>
-          </w:p>
-        </w:tc>
-        <w:tc>
-          <w:tcPr>
-            <w:tcW w:w="773" w:type="pct"/>
-          </w:tcPr>
-          <w:p>
-            <w:pPr>
-              <w:spacing w:line="288" w:lineRule="auto"/>
-              <w:ind w:firstLine="0"/>
-            </w:pPr>
-            <w:r>
-              <w:t>Not Null</w:t>
-            </w:r>
-          </w:p>
-        </w:tc>
-        <w:tc>
-          <w:tcPr>
-            <w:tcW w:w="1590" w:type="pct"/>
-          </w:tcPr>
-          <w:p>
-            <w:pPr>
-              <w:spacing w:line="288" w:lineRule="auto"/>
-              <w:ind w:firstLine="0"/>
-            </w:pPr>
-            <w:r>
-              <w:t xml:space="preserve">Phone number of the user </w:t>
-            </w:r>
-          </w:p>
-        </w:tc>
-      </w:tr>
-      <w:tr>
-        <w:tblPrEx>
-          <w:tblBorders>
-            <w:top w:val="single" w:color="auto" w:sz="4" w:space="0"/>
-            <w:left w:val="single" w:color="auto" w:sz="4" w:space="0"/>
-            <w:bottom w:val="single" w:color="auto" w:sz="4" w:space="0"/>
-            <w:right w:val="single" w:color="auto" w:sz="4" w:space="0"/>
-            <w:insideH w:val="single" w:color="auto" w:sz="4" w:space="0"/>
-            <w:insideV w:val="single" w:color="auto" w:sz="4" w:space="0"/>
-          </w:tblBorders>
+          <w:tblCellMar>
+            <w:top w:w="0" w:type="dxa"/>
+            <w:left w:w="108" w:type="dxa"/>
+            <w:bottom w:w="0" w:type="dxa"/>
+            <w:right w:w="108" w:type="dxa"/>
+          </w:tblCellMar>
         </w:tblPrEx>
         <w:tc>
           <w:tcPr>
@@ -6590,6 +6634,12 @@
             <w:insideH w:val="single" w:color="auto" w:sz="4" w:space="0"/>
             <w:insideV w:val="single" w:color="auto" w:sz="4" w:space="0"/>
           </w:tblBorders>
+          <w:tblCellMar>
+            <w:top w:w="0" w:type="dxa"/>
+            <w:left w:w="108" w:type="dxa"/>
+            <w:bottom w:w="0" w:type="dxa"/>
+            <w:right w:w="108" w:type="dxa"/>
+          </w:tblCellMar>
         </w:tblPrEx>
         <w:tc>
           <w:tcPr>
@@ -6657,6 +6707,180 @@
             </w:pPr>
             <w:r>
               <w:t>Name Description</w:t>
+            </w:r>
+          </w:p>
+        </w:tc>
+      </w:tr>
+      <w:tr>
+        <w:tblPrEx>
+          <w:tblBorders>
+            <w:top w:val="single" w:color="auto" w:sz="4" w:space="0"/>
+            <w:left w:val="single" w:color="auto" w:sz="4" w:space="0"/>
+            <w:bottom w:val="single" w:color="auto" w:sz="4" w:space="0"/>
+            <w:right w:val="single" w:color="auto" w:sz="4" w:space="0"/>
+            <w:insideH w:val="single" w:color="auto" w:sz="4" w:space="0"/>
+            <w:insideV w:val="single" w:color="auto" w:sz="4" w:space="0"/>
+          </w:tblBorders>
+          <w:tblCellMar>
+            <w:top w:w="0" w:type="dxa"/>
+            <w:left w:w="108" w:type="dxa"/>
+            <w:bottom w:w="0" w:type="dxa"/>
+            <w:right w:w="108" w:type="dxa"/>
+          </w:tblCellMar>
+        </w:tblPrEx>
+        <w:tc>
+          <w:tcPr>
+            <w:tcW w:w="922" w:type="pct"/>
+          </w:tcPr>
+          <w:p>
+            <w:pPr>
+              <w:spacing w:line="288" w:lineRule="auto"/>
+              <w:ind w:firstLine="0"/>
+            </w:pPr>
+            <w:r>
+              <w:t>MessageId</w:t>
+            </w:r>
+          </w:p>
+        </w:tc>
+        <w:tc>
+          <w:tcPr>
+            <w:tcW w:w="789" w:type="pct"/>
+          </w:tcPr>
+          <w:p>
+            <w:pPr>
+              <w:spacing w:line="288" w:lineRule="auto"/>
+              <w:ind w:firstLine="0"/>
+            </w:pPr>
+            <w:r>
+              <w:t>Int</w:t>
+            </w:r>
+          </w:p>
+        </w:tc>
+        <w:tc>
+          <w:tcPr>
+            <w:tcW w:w="698" w:type="pct"/>
+          </w:tcPr>
+          <w:p>
+            <w:pPr>
+              <w:spacing w:line="288" w:lineRule="auto"/>
+            </w:pPr>
+            <w:r>
+              <w:t>20</w:t>
+            </w:r>
+          </w:p>
+        </w:tc>
+        <w:tc>
+          <w:tcPr>
+            <w:tcW w:w="883" w:type="pct"/>
+          </w:tcPr>
+          <w:p>
+            <w:pPr>
+              <w:spacing w:line="288" w:lineRule="auto"/>
+              <w:ind w:firstLine="0"/>
+            </w:pPr>
+            <w:r>
+              <w:t>Not Null</w:t>
+            </w:r>
+          </w:p>
+        </w:tc>
+        <w:tc>
+          <w:tcPr>
+            <w:tcW w:w="1708" w:type="pct"/>
+          </w:tcPr>
+          <w:p>
+            <w:pPr>
+              <w:spacing w:line="288" w:lineRule="auto"/>
+              <w:ind w:firstLine="0"/>
+            </w:pPr>
+            <w:r>
+              <w:t>Message identity</w:t>
+            </w:r>
+          </w:p>
+        </w:tc>
+      </w:tr>
+      <w:tr>
+        <w:tblPrEx>
+          <w:tblBorders>
+            <w:top w:val="single" w:color="auto" w:sz="4" w:space="0"/>
+            <w:left w:val="single" w:color="auto" w:sz="4" w:space="0"/>
+            <w:bottom w:val="single" w:color="auto" w:sz="4" w:space="0"/>
+            <w:right w:val="single" w:color="auto" w:sz="4" w:space="0"/>
+            <w:insideH w:val="single" w:color="auto" w:sz="4" w:space="0"/>
+            <w:insideV w:val="single" w:color="auto" w:sz="4" w:space="0"/>
+          </w:tblBorders>
+          <w:tblCellMar>
+            <w:top w:w="0" w:type="dxa"/>
+            <w:left w:w="108" w:type="dxa"/>
+            <w:bottom w:w="0" w:type="dxa"/>
+            <w:right w:w="108" w:type="dxa"/>
+          </w:tblCellMar>
+        </w:tblPrEx>
+        <w:tc>
+          <w:tcPr>
+            <w:tcW w:w="922" w:type="pct"/>
+          </w:tcPr>
+          <w:p>
+            <w:pPr>
+              <w:spacing w:line="288" w:lineRule="auto"/>
+              <w:ind w:firstLine="0"/>
+            </w:pPr>
+            <w:r>
+              <w:t>UserId</w:t>
+            </w:r>
+          </w:p>
+        </w:tc>
+        <w:tc>
+          <w:tcPr>
+            <w:tcW w:w="789" w:type="pct"/>
+          </w:tcPr>
+          <w:p>
+            <w:pPr>
+              <w:spacing w:line="288" w:lineRule="auto"/>
+              <w:ind w:firstLine="0"/>
+            </w:pPr>
+            <w:r>
+              <w:t>Int</w:t>
+            </w:r>
+          </w:p>
+        </w:tc>
+        <w:tc>
+          <w:tcPr>
+            <w:tcW w:w="698" w:type="pct"/>
+          </w:tcPr>
+          <w:p>
+            <w:pPr>
+              <w:spacing w:line="288" w:lineRule="auto"/>
+            </w:pPr>
+            <w:r>
+              <w:t>20</w:t>
+            </w:r>
+          </w:p>
+        </w:tc>
+        <w:tc>
+          <w:tcPr>
+            <w:tcW w:w="883" w:type="pct"/>
+          </w:tcPr>
+          <w:p>
+            <w:pPr>
+              <w:spacing w:line="288" w:lineRule="auto"/>
+              <w:ind w:firstLine="0"/>
+            </w:pPr>
+            <w:r>
+              <w:t>Not Null</w:t>
+            </w:r>
+          </w:p>
+        </w:tc>
+        <w:tc>
+          <w:tcPr>
+            <w:tcW w:w="1708" w:type="pct"/>
+          </w:tcPr>
+          <w:p>
+            <w:pPr>
+              <w:spacing w:line="288" w:lineRule="auto"/>
+              <w:ind w:firstLine="0"/>
+            </w:pPr>
+            <w:r>
+              <w:t>User identity</w:t>
             </w:r>
           </w:p>
         </w:tc>
@@ -6682,7 +6906,7 @@
               <w:ind w:firstLine="0"/>
             </w:pPr>
             <w:r>
-              <w:t>MessageId</w:t>
+              <w:t>Sender</w:t>
             </w:r>
           </w:p>
         </w:tc>
@@ -6696,7 +6920,7 @@
               <w:ind w:firstLine="0"/>
             </w:pPr>
             <w:r>
-              <w:t>Int</w:t>
+              <w:t>Varchar</w:t>
             </w:r>
           </w:p>
         </w:tc>
@@ -6737,7 +6961,7 @@
               <w:ind w:firstLine="0"/>
             </w:pPr>
             <w:r>
-              <w:t>Message identity</w:t>
+              <w:t>The person sending the message</w:t>
             </w:r>
           </w:p>
         </w:tc>
@@ -6752,6 +6976,12 @@
             <w:insideH w:val="single" w:color="auto" w:sz="4" w:space="0"/>
             <w:insideV w:val="single" w:color="auto" w:sz="4" w:space="0"/>
           </w:tblBorders>
+          <w:tblCellMar>
+            <w:top w:w="0" w:type="dxa"/>
+            <w:left w:w="108" w:type="dxa"/>
+            <w:bottom w:w="0" w:type="dxa"/>
+            <w:right w:w="108" w:type="dxa"/>
+          </w:tblCellMar>
         </w:tblPrEx>
         <w:tc>
           <w:tcPr>
@@ -6763,7 +6993,7 @@
               <w:ind w:firstLine="0"/>
             </w:pPr>
             <w:r>
-              <w:t>UserId</w:t>
+              <w:t>SenderEmail</w:t>
             </w:r>
           </w:p>
         </w:tc>
@@ -6777,7 +7007,7 @@
               <w:ind w:firstLine="0"/>
             </w:pPr>
             <w:r>
-              <w:t>Int</w:t>
+              <w:t>Varchar</w:t>
             </w:r>
           </w:p>
         </w:tc>
@@ -6790,7 +7020,7 @@
               <w:spacing w:line="288" w:lineRule="auto"/>
             </w:pPr>
             <w:r>
-              <w:t>20</w:t>
+              <w:t>30</w:t>
             </w:r>
           </w:p>
         </w:tc>
@@ -6818,7 +7048,7 @@
               <w:ind w:firstLine="0"/>
             </w:pPr>
             <w:r>
-              <w:t>User identity</w:t>
+              <w:t>Email address of the sender</w:t>
             </w:r>
           </w:p>
         </w:tc>
@@ -6833,6 +7063,12 @@
             <w:insideH w:val="single" w:color="auto" w:sz="4" w:space="0"/>
             <w:insideV w:val="single" w:color="auto" w:sz="4" w:space="0"/>
           </w:tblBorders>
+          <w:tblCellMar>
+            <w:top w:w="0" w:type="dxa"/>
+            <w:left w:w="108" w:type="dxa"/>
+            <w:bottom w:w="0" w:type="dxa"/>
+            <w:right w:w="108" w:type="dxa"/>
+          </w:tblCellMar>
         </w:tblPrEx>
         <w:tc>
           <w:tcPr>
@@ -6844,7 +7080,7 @@
               <w:ind w:firstLine="0"/>
             </w:pPr>
             <w:r>
-              <w:t>Sender</w:t>
+              <w:t>Message</w:t>
             </w:r>
           </w:p>
         </w:tc>
@@ -6858,7 +7094,7 @@
               <w:ind w:firstLine="0"/>
             </w:pPr>
             <w:r>
-              <w:t>Varchar</w:t>
+              <w:t>Text</w:t>
             </w:r>
           </w:p>
         </w:tc>
@@ -6870,9 +7106,6 @@
             <w:pPr>
               <w:spacing w:line="288" w:lineRule="auto"/>
             </w:pPr>
-            <w:r>
-              <w:t>20</w:t>
-            </w:r>
           </w:p>
         </w:tc>
         <w:tc>
@@ -6899,7 +7132,7 @@
               <w:ind w:firstLine="0"/>
             </w:pPr>
             <w:r>
-              <w:t>The person sending the message</w:t>
+              <w:t>Message sent</w:t>
             </w:r>
           </w:p>
         </w:tc>
@@ -6914,165 +7147,12 @@
             <w:insideH w:val="single" w:color="auto" w:sz="4" w:space="0"/>
             <w:insideV w:val="single" w:color="auto" w:sz="4" w:space="0"/>
           </w:tblBorders>
-        </w:tblPrEx>
-        <w:tc>
-          <w:tcPr>
-            <w:tcW w:w="922" w:type="pct"/>
-          </w:tcPr>
-          <w:p>
-            <w:pPr>
-              <w:spacing w:line="288" w:lineRule="auto"/>
-              <w:ind w:firstLine="0"/>
-            </w:pPr>
-            <w:r>
-              <w:t>SenderEmail</w:t>
-            </w:r>
-          </w:p>
-        </w:tc>
-        <w:tc>
-          <w:tcPr>
-            <w:tcW w:w="789" w:type="pct"/>
-          </w:tcPr>
-          <w:p>
-            <w:pPr>
-              <w:spacing w:line="288" w:lineRule="auto"/>
-              <w:ind w:firstLine="0"/>
-            </w:pPr>
-            <w:r>
-              <w:t>Varchar</w:t>
-            </w:r>
-          </w:p>
-        </w:tc>
-        <w:tc>
-          <w:tcPr>
-            <w:tcW w:w="698" w:type="pct"/>
-          </w:tcPr>
-          <w:p>
-            <w:pPr>
-              <w:spacing w:line="288" w:lineRule="auto"/>
-            </w:pPr>
-            <w:r>
-              <w:t>30</w:t>
-            </w:r>
-          </w:p>
-        </w:tc>
-        <w:tc>
-          <w:tcPr>
-            <w:tcW w:w="883" w:type="pct"/>
-          </w:tcPr>
-          <w:p>
-            <w:pPr>
-              <w:spacing w:line="288" w:lineRule="auto"/>
-              <w:ind w:firstLine="0"/>
-            </w:pPr>
-            <w:r>
-              <w:t>Not Null</w:t>
-            </w:r>
-          </w:p>
-        </w:tc>
-        <w:tc>
-          <w:tcPr>
-            <w:tcW w:w="1708" w:type="pct"/>
-          </w:tcPr>
-          <w:p>
-            <w:pPr>
-              <w:spacing w:line="288" w:lineRule="auto"/>
-              <w:ind w:firstLine="0"/>
-            </w:pPr>
-            <w:r>
-              <w:t>Email address of the sender</w:t>
-            </w:r>
-          </w:p>
-        </w:tc>
-      </w:tr>
-      <w:tr>
-        <w:tblPrEx>
-          <w:tblBorders>
-            <w:top w:val="single" w:color="auto" w:sz="4" w:space="0"/>
-            <w:left w:val="single" w:color="auto" w:sz="4" w:space="0"/>
-            <w:bottom w:val="single" w:color="auto" w:sz="4" w:space="0"/>
-            <w:right w:val="single" w:color="auto" w:sz="4" w:space="0"/>
-            <w:insideH w:val="single" w:color="auto" w:sz="4" w:space="0"/>
-            <w:insideV w:val="single" w:color="auto" w:sz="4" w:space="0"/>
-          </w:tblBorders>
-        </w:tblPrEx>
-        <w:tc>
-          <w:tcPr>
-            <w:tcW w:w="922" w:type="pct"/>
-          </w:tcPr>
-          <w:p>
-            <w:pPr>
-              <w:spacing w:line="288" w:lineRule="auto"/>
-              <w:ind w:firstLine="0"/>
-            </w:pPr>
-            <w:r>
-              <w:t>Message</w:t>
-            </w:r>
-          </w:p>
-        </w:tc>
-        <w:tc>
-          <w:tcPr>
-            <w:tcW w:w="789" w:type="pct"/>
-          </w:tcPr>
-          <w:p>
-            <w:pPr>
-              <w:spacing w:line="288" w:lineRule="auto"/>
-              <w:ind w:firstLine="0"/>
-            </w:pPr>
-            <w:r>
-              <w:t>Text</w:t>
-            </w:r>
-          </w:p>
-        </w:tc>
-        <w:tc>
-          <w:tcPr>
-            <w:tcW w:w="698" w:type="pct"/>
-          </w:tcPr>
-          <w:p>
-            <w:pPr>
-              <w:spacing w:line="288" w:lineRule="auto"/>
-            </w:pPr>
-          </w:p>
-        </w:tc>
-        <w:tc>
-          <w:tcPr>
-            <w:tcW w:w="883" w:type="pct"/>
-          </w:tcPr>
-          <w:p>
-            <w:pPr>
-              <w:spacing w:line="288" w:lineRule="auto"/>
-              <w:ind w:firstLine="0"/>
-            </w:pPr>
-            <w:r>
-              <w:t>Not Null</w:t>
-            </w:r>
-          </w:p>
-        </w:tc>
-        <w:tc>
-          <w:tcPr>
-            <w:tcW w:w="1708" w:type="pct"/>
-          </w:tcPr>
-          <w:p>
-            <w:pPr>
-              <w:spacing w:line="288" w:lineRule="auto"/>
-              <w:ind w:firstLine="0"/>
-            </w:pPr>
-            <w:r>
-              <w:t>Message sent</w:t>
-            </w:r>
-          </w:p>
-        </w:tc>
-      </w:tr>
-      <w:tr>
-        <w:tblPrEx>
-          <w:tblBorders>
-            <w:top w:val="single" w:color="auto" w:sz="4" w:space="0"/>
-            <w:left w:val="single" w:color="auto" w:sz="4" w:space="0"/>
-            <w:bottom w:val="single" w:color="auto" w:sz="4" w:space="0"/>
-            <w:right w:val="single" w:color="auto" w:sz="4" w:space="0"/>
-            <w:insideH w:val="single" w:color="auto" w:sz="4" w:space="0"/>
-            <w:insideV w:val="single" w:color="auto" w:sz="4" w:space="0"/>
-          </w:tblBorders>
+          <w:tblCellMar>
+            <w:top w:w="0" w:type="dxa"/>
+            <w:left w:w="108" w:type="dxa"/>
+            <w:bottom w:w="0" w:type="dxa"/>
+            <w:right w:w="108" w:type="dxa"/>
+          </w:tblCellMar>
         </w:tblPrEx>
         <w:tc>
           <w:tcPr>
@@ -7308,6 +7388,12 @@
             <w:insideH w:val="single" w:color="auto" w:sz="4" w:space="0"/>
             <w:insideV w:val="single" w:color="auto" w:sz="4" w:space="0"/>
           </w:tblBorders>
+          <w:tblCellMar>
+            <w:top w:w="0" w:type="dxa"/>
+            <w:left w:w="108" w:type="dxa"/>
+            <w:bottom w:w="0" w:type="dxa"/>
+            <w:right w:w="108" w:type="dxa"/>
+          </w:tblCellMar>
         </w:tblPrEx>
         <w:tc>
           <w:tcPr>
@@ -7376,6 +7462,182 @@
             </w:pPr>
             <w:r>
               <w:t>Name Description</w:t>
+            </w:r>
+          </w:p>
+        </w:tc>
+      </w:tr>
+      <w:tr>
+        <w:tblPrEx>
+          <w:tblBorders>
+            <w:top w:val="single" w:color="auto" w:sz="4" w:space="0"/>
+            <w:left w:val="single" w:color="auto" w:sz="4" w:space="0"/>
+            <w:bottom w:val="single" w:color="auto" w:sz="4" w:space="0"/>
+            <w:right w:val="single" w:color="auto" w:sz="4" w:space="0"/>
+            <w:insideH w:val="single" w:color="auto" w:sz="4" w:space="0"/>
+            <w:insideV w:val="single" w:color="auto" w:sz="4" w:space="0"/>
+          </w:tblBorders>
+          <w:tblCellMar>
+            <w:top w:w="0" w:type="dxa"/>
+            <w:left w:w="108" w:type="dxa"/>
+            <w:bottom w:w="0" w:type="dxa"/>
+            <w:right w:w="108" w:type="dxa"/>
+          </w:tblCellMar>
+        </w:tblPrEx>
+        <w:tc>
+          <w:tcPr>
+            <w:tcW w:w="921" w:type="pct"/>
+          </w:tcPr>
+          <w:p>
+            <w:pPr>
+              <w:spacing w:line="288" w:lineRule="auto"/>
+              <w:ind w:firstLine="0"/>
+            </w:pPr>
+            <w:r>
+              <w:t>ImageId</w:t>
+            </w:r>
+          </w:p>
+        </w:tc>
+        <w:tc>
+          <w:tcPr>
+            <w:tcW w:w="591" w:type="pct"/>
+          </w:tcPr>
+          <w:p>
+            <w:pPr>
+              <w:spacing w:line="288" w:lineRule="auto"/>
+              <w:ind w:firstLine="0"/>
+            </w:pPr>
+            <w:r>
+              <w:t>Int</w:t>
+            </w:r>
+          </w:p>
+        </w:tc>
+        <w:tc>
+          <w:tcPr>
+            <w:tcW w:w="603" w:type="pct"/>
+          </w:tcPr>
+          <w:p>
+            <w:pPr>
+              <w:spacing w:line="288" w:lineRule="auto"/>
+              <w:ind w:firstLine="0"/>
+            </w:pPr>
+            <w:r>
+              <w:t>10</w:t>
+            </w:r>
+          </w:p>
+        </w:tc>
+        <w:tc>
+          <w:tcPr>
+            <w:tcW w:w="845" w:type="pct"/>
+          </w:tcPr>
+          <w:p>
+            <w:pPr>
+              <w:spacing w:line="288" w:lineRule="auto"/>
+              <w:ind w:firstLine="0"/>
+            </w:pPr>
+            <w:r>
+              <w:t>Not Null</w:t>
+            </w:r>
+          </w:p>
+        </w:tc>
+        <w:tc>
+          <w:tcPr>
+            <w:tcW w:w="2040" w:type="pct"/>
+          </w:tcPr>
+          <w:p>
+            <w:pPr>
+              <w:spacing w:line="288" w:lineRule="auto"/>
+              <w:ind w:firstLine="0"/>
+            </w:pPr>
+            <w:r>
+              <w:t>Image Identity</w:t>
+            </w:r>
+          </w:p>
+        </w:tc>
+      </w:tr>
+      <w:tr>
+        <w:tblPrEx>
+          <w:tblBorders>
+            <w:top w:val="single" w:color="auto" w:sz="4" w:space="0"/>
+            <w:left w:val="single" w:color="auto" w:sz="4" w:space="0"/>
+            <w:bottom w:val="single" w:color="auto" w:sz="4" w:space="0"/>
+            <w:right w:val="single" w:color="auto" w:sz="4" w:space="0"/>
+            <w:insideH w:val="single" w:color="auto" w:sz="4" w:space="0"/>
+            <w:insideV w:val="single" w:color="auto" w:sz="4" w:space="0"/>
+          </w:tblBorders>
+          <w:tblCellMar>
+            <w:top w:w="0" w:type="dxa"/>
+            <w:left w:w="108" w:type="dxa"/>
+            <w:bottom w:w="0" w:type="dxa"/>
+            <w:right w:w="108" w:type="dxa"/>
+          </w:tblCellMar>
+        </w:tblPrEx>
+        <w:tc>
+          <w:tcPr>
+            <w:tcW w:w="921" w:type="pct"/>
+          </w:tcPr>
+          <w:p>
+            <w:pPr>
+              <w:spacing w:line="288" w:lineRule="auto"/>
+              <w:ind w:firstLine="0"/>
+            </w:pPr>
+            <w:r>
+              <w:t>ApartmentId</w:t>
+            </w:r>
+          </w:p>
+        </w:tc>
+        <w:tc>
+          <w:tcPr>
+            <w:tcW w:w="591" w:type="pct"/>
+          </w:tcPr>
+          <w:p>
+            <w:pPr>
+              <w:spacing w:line="288" w:lineRule="auto"/>
+              <w:ind w:firstLine="0"/>
+            </w:pPr>
+            <w:r>
+              <w:t>Varchar</w:t>
+            </w:r>
+          </w:p>
+        </w:tc>
+        <w:tc>
+          <w:tcPr>
+            <w:tcW w:w="603" w:type="pct"/>
+          </w:tcPr>
+          <w:p>
+            <w:pPr>
+              <w:spacing w:line="288" w:lineRule="auto"/>
+              <w:ind w:firstLine="0"/>
+            </w:pPr>
+            <w:r>
+              <w:t>20</w:t>
+            </w:r>
+          </w:p>
+        </w:tc>
+        <w:tc>
+          <w:tcPr>
+            <w:tcW w:w="845" w:type="pct"/>
+          </w:tcPr>
+          <w:p>
+            <w:pPr>
+              <w:spacing w:line="288" w:lineRule="auto"/>
+              <w:ind w:firstLine="0"/>
+            </w:pPr>
+            <w:r>
+              <w:t>Not Null</w:t>
+            </w:r>
+          </w:p>
+        </w:tc>
+        <w:tc>
+          <w:tcPr>
+            <w:tcW w:w="2040" w:type="pct"/>
+          </w:tcPr>
+          <w:p>
+            <w:pPr>
+              <w:spacing w:line="288" w:lineRule="auto"/>
+              <w:ind w:firstLine="0"/>
+            </w:pPr>
+            <w:r>
+              <w:t>Apartment Identity</w:t>
             </w:r>
           </w:p>
         </w:tc>
@@ -7401,7 +7663,7 @@
               <w:ind w:firstLine="0"/>
             </w:pPr>
             <w:r>
-              <w:t>ImageId</w:t>
+              <w:t>Img</w:t>
             </w:r>
           </w:p>
         </w:tc>
@@ -7457,7 +7719,7 @@
               <w:ind w:firstLine="0"/>
             </w:pPr>
             <w:r>
-              <w:t>Image Identity</w:t>
+              <w:t>Image</w:t>
             </w:r>
           </w:p>
         </w:tc>
@@ -7472,6 +7734,12 @@
             <w:insideH w:val="single" w:color="auto" w:sz="4" w:space="0"/>
             <w:insideV w:val="single" w:color="auto" w:sz="4" w:space="0"/>
           </w:tblBorders>
+          <w:tblCellMar>
+            <w:top w:w="0" w:type="dxa"/>
+            <w:left w:w="108" w:type="dxa"/>
+            <w:bottom w:w="0" w:type="dxa"/>
+            <w:right w:w="108" w:type="dxa"/>
+          </w:tblCellMar>
         </w:tblPrEx>
         <w:tc>
           <w:tcPr>
@@ -7483,7 +7751,7 @@
               <w:ind w:firstLine="0"/>
             </w:pPr>
             <w:r>
-              <w:t>ApartmentId</w:t>
+              <w:t>ImagePath</w:t>
             </w:r>
           </w:p>
         </w:tc>
@@ -7511,7 +7779,7 @@
               <w:ind w:firstLine="0"/>
             </w:pPr>
             <w:r>
-              <w:t>20</w:t>
+              <w:t>100</w:t>
             </w:r>
           </w:p>
         </w:tc>
@@ -7539,7 +7807,7 @@
               <w:ind w:firstLine="0"/>
             </w:pPr>
             <w:r>
-              <w:t>Apartment Identity</w:t>
+              <w:t>Location of the Image</w:t>
             </w:r>
           </w:p>
         </w:tc>
@@ -7554,170 +7822,12 @@
             <w:insideH w:val="single" w:color="auto" w:sz="4" w:space="0"/>
             <w:insideV w:val="single" w:color="auto" w:sz="4" w:space="0"/>
           </w:tblBorders>
-        </w:tblPrEx>
-        <w:tc>
-          <w:tcPr>
-            <w:tcW w:w="921" w:type="pct"/>
-          </w:tcPr>
-          <w:p>
-            <w:pPr>
-              <w:spacing w:line="288" w:lineRule="auto"/>
-              <w:ind w:firstLine="0"/>
-            </w:pPr>
-            <w:r>
-              <w:t>Img</w:t>
-            </w:r>
-          </w:p>
-        </w:tc>
-        <w:tc>
-          <w:tcPr>
-            <w:tcW w:w="591" w:type="pct"/>
-          </w:tcPr>
-          <w:p>
-            <w:pPr>
-              <w:spacing w:line="288" w:lineRule="auto"/>
-              <w:ind w:firstLine="0"/>
-            </w:pPr>
-            <w:r>
-              <w:t>Int</w:t>
-            </w:r>
-          </w:p>
-        </w:tc>
-        <w:tc>
-          <w:tcPr>
-            <w:tcW w:w="603" w:type="pct"/>
-          </w:tcPr>
-          <w:p>
-            <w:pPr>
-              <w:spacing w:line="288" w:lineRule="auto"/>
-              <w:ind w:firstLine="0"/>
-            </w:pPr>
-            <w:r>
-              <w:t>10</w:t>
-            </w:r>
-          </w:p>
-        </w:tc>
-        <w:tc>
-          <w:tcPr>
-            <w:tcW w:w="845" w:type="pct"/>
-          </w:tcPr>
-          <w:p>
-            <w:pPr>
-              <w:spacing w:line="288" w:lineRule="auto"/>
-              <w:ind w:firstLine="0"/>
-            </w:pPr>
-            <w:r>
-              <w:t>Not Null</w:t>
-            </w:r>
-          </w:p>
-        </w:tc>
-        <w:tc>
-          <w:tcPr>
-            <w:tcW w:w="2040" w:type="pct"/>
-          </w:tcPr>
-          <w:p>
-            <w:pPr>
-              <w:spacing w:line="288" w:lineRule="auto"/>
-              <w:ind w:firstLine="0"/>
-            </w:pPr>
-            <w:r>
-              <w:t>Image</w:t>
-            </w:r>
-          </w:p>
-        </w:tc>
-      </w:tr>
-      <w:tr>
-        <w:tblPrEx>
-          <w:tblBorders>
-            <w:top w:val="single" w:color="auto" w:sz="4" w:space="0"/>
-            <w:left w:val="single" w:color="auto" w:sz="4" w:space="0"/>
-            <w:bottom w:val="single" w:color="auto" w:sz="4" w:space="0"/>
-            <w:right w:val="single" w:color="auto" w:sz="4" w:space="0"/>
-            <w:insideH w:val="single" w:color="auto" w:sz="4" w:space="0"/>
-            <w:insideV w:val="single" w:color="auto" w:sz="4" w:space="0"/>
-          </w:tblBorders>
-        </w:tblPrEx>
-        <w:tc>
-          <w:tcPr>
-            <w:tcW w:w="921" w:type="pct"/>
-          </w:tcPr>
-          <w:p>
-            <w:pPr>
-              <w:spacing w:line="288" w:lineRule="auto"/>
-              <w:ind w:firstLine="0"/>
-            </w:pPr>
-            <w:r>
-              <w:t>ImagePath</w:t>
-            </w:r>
-          </w:p>
-        </w:tc>
-        <w:tc>
-          <w:tcPr>
-            <w:tcW w:w="591" w:type="pct"/>
-          </w:tcPr>
-          <w:p>
-            <w:pPr>
-              <w:spacing w:line="288" w:lineRule="auto"/>
-              <w:ind w:firstLine="0"/>
-            </w:pPr>
-            <w:r>
-              <w:t>Varchar</w:t>
-            </w:r>
-          </w:p>
-        </w:tc>
-        <w:tc>
-          <w:tcPr>
-            <w:tcW w:w="603" w:type="pct"/>
-          </w:tcPr>
-          <w:p>
-            <w:pPr>
-              <w:spacing w:line="288" w:lineRule="auto"/>
-              <w:ind w:firstLine="0"/>
-            </w:pPr>
-            <w:r>
-              <w:t>100</w:t>
-            </w:r>
-          </w:p>
-        </w:tc>
-        <w:tc>
-          <w:tcPr>
-            <w:tcW w:w="845" w:type="pct"/>
-          </w:tcPr>
-          <w:p>
-            <w:pPr>
-              <w:spacing w:line="288" w:lineRule="auto"/>
-              <w:ind w:firstLine="0"/>
-            </w:pPr>
-            <w:r>
-              <w:t>Not Null</w:t>
-            </w:r>
-          </w:p>
-        </w:tc>
-        <w:tc>
-          <w:tcPr>
-            <w:tcW w:w="2040" w:type="pct"/>
-          </w:tcPr>
-          <w:p>
-            <w:pPr>
-              <w:spacing w:line="288" w:lineRule="auto"/>
-              <w:ind w:firstLine="0"/>
-            </w:pPr>
-            <w:r>
-              <w:t>Location of the Image</w:t>
-            </w:r>
-          </w:p>
-        </w:tc>
-      </w:tr>
-      <w:tr>
-        <w:tblPrEx>
-          <w:tblBorders>
-            <w:top w:val="single" w:color="auto" w:sz="4" w:space="0"/>
-            <w:left w:val="single" w:color="auto" w:sz="4" w:space="0"/>
-            <w:bottom w:val="single" w:color="auto" w:sz="4" w:space="0"/>
-            <w:right w:val="single" w:color="auto" w:sz="4" w:space="0"/>
-            <w:insideH w:val="single" w:color="auto" w:sz="4" w:space="0"/>
-            <w:insideV w:val="single" w:color="auto" w:sz="4" w:space="0"/>
-          </w:tblBorders>
+          <w:tblCellMar>
+            <w:top w:w="0" w:type="dxa"/>
+            <w:left w:w="108" w:type="dxa"/>
+            <w:bottom w:w="0" w:type="dxa"/>
+            <w:right w:w="108" w:type="dxa"/>
+          </w:tblCellMar>
         </w:tblPrEx>
         <w:tc>
           <w:tcPr>
@@ -9840,8 +9950,8 @@
           <w:szCs w:val="28"/>
         </w:rPr>
       </w:pPr>
-      <w:bookmarkStart w:id="38" w:name="_Toc482912975"/>
-      <w:bookmarkStart w:id="39" w:name="_Toc484033910"/>
+      <w:bookmarkStart w:id="38" w:name="_Toc484033910"/>
+      <w:bookmarkStart w:id="39" w:name="_Toc482912975"/>
       <w:bookmarkStart w:id="40" w:name="_Toc516183640"/>
       <w:r>
         <w:rPr>
@@ -10368,9 +10478,9 @@
           <w:szCs w:val="28"/>
         </w:rPr>
       </w:pPr>
-      <w:bookmarkStart w:id="45" w:name="_Toc516183643"/>
-      <w:bookmarkStart w:id="46" w:name="_Toc482800830"/>
-      <w:bookmarkStart w:id="47" w:name="_Toc484033913"/>
+      <w:bookmarkStart w:id="45" w:name="_Toc484033913"/>
+      <w:bookmarkStart w:id="46" w:name="_Toc516183643"/>
+      <w:bookmarkStart w:id="47" w:name="_Toc482800830"/>
       <w:r>
         <w:rPr>
           <w:rFonts w:cs="Times New Roman"/>
@@ -10867,8 +10977,8 @@
           <w:szCs w:val="28"/>
         </w:rPr>
       </w:pPr>
-      <w:bookmarkStart w:id="48" w:name="_Toc482800831"/>
-      <w:bookmarkStart w:id="49" w:name="_Toc484033914"/>
+      <w:bookmarkStart w:id="48" w:name="_Toc484033914"/>
+      <w:bookmarkStart w:id="49" w:name="_Toc482800831"/>
       <w:bookmarkStart w:id="50" w:name="_Toc516183644"/>
       <w:r>
         <w:rPr>
@@ -11408,9 +11518,9 @@
           <w:szCs w:val="28"/>
         </w:rPr>
       </w:pPr>
-      <w:bookmarkStart w:id="51" w:name="_Toc484033915"/>
+      <w:bookmarkStart w:id="51" w:name="_Toc482800832"/>
       <w:bookmarkStart w:id="52" w:name="_Toc516183645"/>
-      <w:bookmarkStart w:id="53" w:name="_Toc482800832"/>
+      <w:bookmarkStart w:id="53" w:name="_Toc484033915"/>
       <w:r>
         <w:rPr>
           <w:rFonts w:cs="Times New Roman"/>
@@ -17595,8 +17705,8 @@
           <w:szCs w:val="28"/>
         </w:rPr>
       </w:pPr>
-      <w:bookmarkStart w:id="58" w:name="_Toc484033918"/>
-      <w:bookmarkStart w:id="59" w:name="_Toc516183648"/>
+      <w:bookmarkStart w:id="58" w:name="_Toc516183648"/>
+      <w:bookmarkStart w:id="59" w:name="_Toc484033918"/>
       <w:r>
         <w:rPr>
           <w:rFonts w:cs="Times New Roman"/>
@@ -18117,6 +18227,12 @@
             <w:insideH w:val="single" w:color="000000" w:sz="4" w:space="0"/>
             <w:insideV w:val="single" w:color="000000" w:sz="4" w:space="0"/>
           </w:tblBorders>
+          <w:tblCellMar>
+            <w:top w:w="0" w:type="dxa"/>
+            <w:left w:w="108" w:type="dxa"/>
+            <w:bottom w:w="0" w:type="dxa"/>
+            <w:right w:w="108" w:type="dxa"/>
+          </w:tblCellMar>
         </w:tblPrEx>
         <w:tc>
           <w:tcPr>

</xml_diff>

<commit_message>
新文件：   6 drawing model.odg 	修改：     Diploma Tu Xinyuan.doc 	修改：     Diploma Tu Xinyuan.docx 	修改：     Diploma Tu Xinyuan.pdf 	修改：     Explanatory Note D.docx
</commit_message>
<xml_diff>
--- a/Explanatory Note D.docx
+++ b/Explanatory Note D.docx
@@ -113,7 +113,7 @@
     </w:p>
     <w:p>
       <w:pPr>
-        <w:pStyle w:val="11"/>
+        <w:pStyle w:val="14"/>
         <w:shd w:val="clear" w:color="auto" w:fill="FFFFFF"/>
         <w:spacing w:before="0" w:beforeAutospacing="0" w:after="0" w:afterAutospacing="0" w:line="288" w:lineRule="auto"/>
         <w:ind w:firstLine="720"/>
@@ -143,7 +143,7 @@
       </w:r>
       <w:r>
         <w:rPr>
-          <w:rStyle w:val="19"/>
+          <w:rStyle w:val="12"/>
           <w:rFonts w:ascii="Times New Roman" w:hAnsi="Times New Roman"/>
           <w:color w:val="auto"/>
           <w:sz w:val="28"/>
@@ -154,7 +154,7 @@
       </w:r>
       <w:r>
         <w:rPr>
-          <w:rStyle w:val="19"/>
+          <w:rStyle w:val="12"/>
           <w:rFonts w:ascii="Times New Roman" w:hAnsi="Times New Roman"/>
           <w:color w:val="auto"/>
           <w:sz w:val="28"/>
@@ -182,7 +182,7 @@
       </w:r>
       <w:r>
         <w:rPr>
-          <w:rStyle w:val="19"/>
+          <w:rStyle w:val="12"/>
           <w:rFonts w:ascii="Times New Roman" w:hAnsi="Times New Roman"/>
           <w:color w:val="auto"/>
           <w:sz w:val="28"/>
@@ -193,7 +193,7 @@
       </w:r>
       <w:r>
         <w:rPr>
-          <w:rStyle w:val="19"/>
+          <w:rStyle w:val="12"/>
           <w:rFonts w:ascii="Times New Roman" w:hAnsi="Times New Roman"/>
           <w:color w:val="auto"/>
           <w:sz w:val="28"/>
@@ -221,7 +221,7 @@
       </w:r>
       <w:r>
         <w:rPr>
-          <w:rStyle w:val="19"/>
+          <w:rStyle w:val="12"/>
           <w:rFonts w:ascii="Times New Roman" w:hAnsi="Times New Roman"/>
           <w:color w:val="auto"/>
           <w:sz w:val="28"/>
@@ -232,7 +232,7 @@
       </w:r>
       <w:r>
         <w:rPr>
-          <w:rStyle w:val="19"/>
+          <w:rStyle w:val="12"/>
           <w:rFonts w:ascii="Times New Roman" w:hAnsi="Times New Roman"/>
           <w:color w:val="auto"/>
           <w:sz w:val="28"/>
@@ -260,7 +260,7 @@
       </w:r>
       <w:r>
         <w:rPr>
-          <w:rStyle w:val="19"/>
+          <w:rStyle w:val="12"/>
           <w:rFonts w:ascii="Times New Roman" w:hAnsi="Times New Roman"/>
           <w:color w:val="auto"/>
           <w:sz w:val="28"/>
@@ -271,7 +271,7 @@
       </w:r>
       <w:r>
         <w:rPr>
-          <w:rStyle w:val="19"/>
+          <w:rStyle w:val="12"/>
           <w:rFonts w:ascii="Times New Roman" w:hAnsi="Times New Roman"/>
           <w:color w:val="auto"/>
           <w:sz w:val="28"/>
@@ -299,7 +299,7 @@
       </w:r>
       <w:r>
         <w:rPr>
-          <w:rStyle w:val="19"/>
+          <w:rStyle w:val="12"/>
           <w:rFonts w:ascii="Times New Roman" w:hAnsi="Times New Roman"/>
           <w:color w:val="auto"/>
           <w:sz w:val="28"/>
@@ -310,7 +310,7 @@
       </w:r>
       <w:r>
         <w:rPr>
-          <w:rStyle w:val="19"/>
+          <w:rStyle w:val="12"/>
           <w:rFonts w:ascii="Times New Roman" w:hAnsi="Times New Roman"/>
           <w:color w:val="auto"/>
           <w:sz w:val="28"/>
@@ -330,7 +330,7 @@
     </w:p>
     <w:p>
       <w:pPr>
-        <w:pStyle w:val="11"/>
+        <w:pStyle w:val="14"/>
         <w:shd w:val="clear" w:color="auto" w:fill="FFFFFF"/>
         <w:spacing w:before="0" w:beforeAutospacing="0" w:after="0" w:afterAutospacing="0" w:line="288" w:lineRule="auto"/>
         <w:ind w:firstLine="720"/>
@@ -360,7 +360,7 @@
       </w:r>
       <w:r>
         <w:rPr>
-          <w:rStyle w:val="19"/>
+          <w:rStyle w:val="12"/>
           <w:rFonts w:ascii="Times New Roman" w:hAnsi="Times New Roman"/>
           <w:color w:val="auto"/>
           <w:sz w:val="28"/>
@@ -371,7 +371,7 @@
       </w:r>
       <w:r>
         <w:rPr>
-          <w:rStyle w:val="19"/>
+          <w:rStyle w:val="12"/>
           <w:rFonts w:ascii="Times New Roman" w:hAnsi="Times New Roman"/>
           <w:color w:val="auto"/>
           <w:sz w:val="28"/>
@@ -399,7 +399,7 @@
       </w:r>
       <w:r>
         <w:rPr>
-          <w:rStyle w:val="19"/>
+          <w:rStyle w:val="12"/>
           <w:rFonts w:ascii="Times New Roman" w:hAnsi="Times New Roman"/>
           <w:color w:val="auto"/>
           <w:sz w:val="28"/>
@@ -410,7 +410,7 @@
       </w:r>
       <w:r>
         <w:rPr>
-          <w:rStyle w:val="19"/>
+          <w:rStyle w:val="12"/>
           <w:rFonts w:ascii="Times New Roman" w:hAnsi="Times New Roman"/>
           <w:color w:val="auto"/>
           <w:sz w:val="28"/>
@@ -441,7 +441,7 @@
       </w:r>
       <w:r>
         <w:rPr>
-          <w:rStyle w:val="19"/>
+          <w:rStyle w:val="12"/>
           <w:rFonts w:ascii="Times New Roman" w:hAnsi="Times New Roman"/>
           <w:color w:val="auto"/>
           <w:sz w:val="28"/>
@@ -452,7 +452,7 @@
       </w:r>
       <w:r>
         <w:rPr>
-          <w:rStyle w:val="19"/>
+          <w:rStyle w:val="12"/>
           <w:rFonts w:ascii="Times New Roman" w:hAnsi="Times New Roman"/>
           <w:color w:val="auto"/>
           <w:sz w:val="28"/>
@@ -472,7 +472,7 @@
     </w:p>
     <w:p>
       <w:pPr>
-        <w:pStyle w:val="11"/>
+        <w:pStyle w:val="14"/>
         <w:shd w:val="clear" w:color="auto" w:fill="FFFFFF"/>
         <w:spacing w:before="0" w:beforeAutospacing="0" w:after="0" w:afterAutospacing="0" w:line="288" w:lineRule="auto"/>
         <w:ind w:firstLine="720"/>
@@ -502,7 +502,7 @@
       </w:r>
       <w:r>
         <w:rPr>
-          <w:rStyle w:val="19"/>
+          <w:rStyle w:val="12"/>
           <w:rFonts w:ascii="Times New Roman" w:hAnsi="Times New Roman"/>
           <w:color w:val="auto"/>
           <w:sz w:val="28"/>
@@ -513,7 +513,7 @@
       </w:r>
       <w:r>
         <w:rPr>
-          <w:rStyle w:val="19"/>
+          <w:rStyle w:val="12"/>
           <w:rFonts w:ascii="Times New Roman" w:hAnsi="Times New Roman"/>
           <w:color w:val="auto"/>
           <w:sz w:val="28"/>
@@ -541,7 +541,7 @@
       </w:r>
       <w:r>
         <w:rPr>
-          <w:rStyle w:val="19"/>
+          <w:rStyle w:val="12"/>
           <w:rFonts w:ascii="Times New Roman" w:hAnsi="Times New Roman"/>
           <w:color w:val="auto"/>
           <w:sz w:val="28"/>
@@ -552,7 +552,7 @@
       </w:r>
       <w:r>
         <w:rPr>
-          <w:rStyle w:val="19"/>
+          <w:rStyle w:val="12"/>
           <w:rFonts w:ascii="Times New Roman" w:hAnsi="Times New Roman"/>
           <w:color w:val="auto"/>
           <w:sz w:val="28"/>
@@ -580,7 +580,7 @@
       </w:r>
       <w:r>
         <w:rPr>
-          <w:rStyle w:val="19"/>
+          <w:rStyle w:val="12"/>
           <w:rFonts w:ascii="Times New Roman" w:hAnsi="Times New Roman"/>
           <w:color w:val="auto"/>
           <w:sz w:val="28"/>
@@ -591,7 +591,7 @@
       </w:r>
       <w:r>
         <w:rPr>
-          <w:rStyle w:val="19"/>
+          <w:rStyle w:val="12"/>
           <w:rFonts w:ascii="Times New Roman" w:hAnsi="Times New Roman"/>
           <w:color w:val="auto"/>
           <w:sz w:val="28"/>
@@ -619,7 +619,7 @@
       </w:r>
       <w:r>
         <w:rPr>
-          <w:rStyle w:val="19"/>
+          <w:rStyle w:val="12"/>
           <w:rFonts w:ascii="Times New Roman" w:hAnsi="Times New Roman"/>
           <w:color w:val="auto"/>
           <w:sz w:val="28"/>
@@ -630,7 +630,7 @@
       </w:r>
       <w:r>
         <w:rPr>
-          <w:rStyle w:val="19"/>
+          <w:rStyle w:val="12"/>
           <w:rFonts w:ascii="Times New Roman" w:hAnsi="Times New Roman"/>
           <w:color w:val="auto"/>
           <w:sz w:val="28"/>
@@ -658,7 +658,7 @@
       </w:r>
       <w:r>
         <w:rPr>
-          <w:rStyle w:val="19"/>
+          <w:rStyle w:val="12"/>
           <w:rFonts w:ascii="Times New Roman" w:hAnsi="Times New Roman"/>
           <w:color w:val="auto"/>
           <w:sz w:val="28"/>
@@ -669,7 +669,7 @@
       </w:r>
       <w:r>
         <w:rPr>
-          <w:rStyle w:val="19"/>
+          <w:rStyle w:val="12"/>
           <w:rFonts w:ascii="Times New Roman" w:hAnsi="Times New Roman"/>
           <w:color w:val="auto"/>
           <w:sz w:val="28"/>
@@ -697,7 +697,7 @@
       </w:r>
       <w:r>
         <w:rPr>
-          <w:rStyle w:val="19"/>
+          <w:rStyle w:val="12"/>
           <w:rFonts w:ascii="Times New Roman" w:hAnsi="Times New Roman"/>
           <w:color w:val="auto"/>
           <w:sz w:val="28"/>
@@ -708,7 +708,7 @@
       </w:r>
       <w:r>
         <w:rPr>
-          <w:rStyle w:val="19"/>
+          <w:rStyle w:val="12"/>
           <w:rFonts w:ascii="Times New Roman" w:hAnsi="Times New Roman"/>
           <w:color w:val="auto"/>
           <w:sz w:val="28"/>
@@ -736,7 +736,7 @@
       </w:r>
       <w:r>
         <w:rPr>
-          <w:rStyle w:val="19"/>
+          <w:rStyle w:val="12"/>
           <w:rFonts w:ascii="Times New Roman" w:hAnsi="Times New Roman"/>
           <w:color w:val="auto"/>
           <w:sz w:val="28"/>
@@ -747,7 +747,7 @@
       </w:r>
       <w:r>
         <w:rPr>
-          <w:rStyle w:val="19"/>
+          <w:rStyle w:val="12"/>
           <w:rFonts w:ascii="Times New Roman" w:hAnsi="Times New Roman"/>
           <w:color w:val="auto"/>
           <w:sz w:val="28"/>
@@ -775,7 +775,7 @@
       </w:r>
       <w:r>
         <w:rPr>
-          <w:rStyle w:val="19"/>
+          <w:rStyle w:val="12"/>
           <w:rFonts w:ascii="Times New Roman" w:hAnsi="Times New Roman"/>
           <w:color w:val="auto"/>
           <w:sz w:val="28"/>
@@ -786,7 +786,7 @@
       </w:r>
       <w:r>
         <w:rPr>
-          <w:rStyle w:val="19"/>
+          <w:rStyle w:val="12"/>
           <w:rFonts w:ascii="Times New Roman" w:hAnsi="Times New Roman"/>
           <w:color w:val="auto"/>
           <w:sz w:val="28"/>
@@ -806,7 +806,7 @@
     </w:p>
     <w:p>
       <w:pPr>
-        <w:pStyle w:val="11"/>
+        <w:pStyle w:val="14"/>
         <w:shd w:val="clear" w:color="auto" w:fill="FFFFFF"/>
         <w:spacing w:before="0" w:beforeAutospacing="0" w:after="0" w:afterAutospacing="0" w:line="288" w:lineRule="auto"/>
         <w:ind w:firstLine="720"/>
@@ -1333,7 +1333,7 @@
             <wp:effectExtent l="0" t="0" r="1905" b="0"/>
             <wp:docPr id="26" name="Picture 26"/>
             <wp:cNvGraphicFramePr>
-              <a:graphicFrameLocks xmlns:a="http://schemas.openxmlformats.org/drawingml/2006/main" noChangeAspect="true"/>
+              <a:graphicFrameLocks xmlns:a="http://schemas.openxmlformats.org/drawingml/2006/main" noChangeAspect="1"/>
             </wp:cNvGraphicFramePr>
             <a:graphic xmlns:a="http://schemas.openxmlformats.org/drawingml/2006/main">
               <a:graphicData uri="http://schemas.openxmlformats.org/drawingml/2006/picture">
@@ -1341,14 +1341,14 @@
                   <pic:nvPicPr>
                     <pic:cNvPr id="26" name="Picture 26"/>
                     <pic:cNvPicPr>
-                      <a:picLocks noChangeAspect="true"/>
+                      <a:picLocks noChangeAspect="1"/>
                     </pic:cNvPicPr>
                   </pic:nvPicPr>
                   <pic:blipFill>
-                    <a:blip r:embed="rId8" cstate="print">
+                    <a:blip r:embed="rId7" cstate="print">
                       <a:extLst>
                         <a:ext uri="{28A0092B-C50C-407E-A947-70E740481C1C}">
-                          <a14:useLocalDpi xmlns:a14="http://schemas.microsoft.com/office/drawing/2010/main" val="false"/>
+                          <a14:useLocalDpi xmlns:a14="http://schemas.microsoft.com/office/drawing/2010/main" val="0"/>
                         </a:ext>
                       </a:extLst>
                     </a:blip>
@@ -3041,7 +3041,7 @@
             <wp:effectExtent l="0" t="0" r="6350" b="0"/>
             <wp:docPr id="3" name="Picture 3"/>
             <wp:cNvGraphicFramePr>
-              <a:graphicFrameLocks xmlns:a="http://schemas.openxmlformats.org/drawingml/2006/main" noChangeAspect="true"/>
+              <a:graphicFrameLocks xmlns:a="http://schemas.openxmlformats.org/drawingml/2006/main" noChangeAspect="1"/>
             </wp:cNvGraphicFramePr>
             <a:graphic xmlns:a="http://schemas.openxmlformats.org/drawingml/2006/main">
               <a:graphicData uri="http://schemas.openxmlformats.org/drawingml/2006/picture">
@@ -3049,14 +3049,14 @@
                   <pic:nvPicPr>
                     <pic:cNvPr id="3" name="Picture 3"/>
                     <pic:cNvPicPr>
-                      <a:picLocks noChangeAspect="true"/>
+                      <a:picLocks noChangeAspect="1"/>
                     </pic:cNvPicPr>
                   </pic:nvPicPr>
                   <pic:blipFill>
-                    <a:blip r:embed="rId9">
+                    <a:blip r:embed="rId8">
                       <a:extLst>
                         <a:ext uri="{28A0092B-C50C-407E-A947-70E740481C1C}">
-                          <a14:useLocalDpi xmlns:a14="http://schemas.microsoft.com/office/drawing/2010/main" val="false"/>
+                          <a14:useLocalDpi xmlns:a14="http://schemas.microsoft.com/office/drawing/2010/main" val="0"/>
                         </a:ext>
                       </a:extLst>
                     </a:blip>
@@ -3263,8 +3263,8 @@
         </w:rPr>
       </w:pPr>
       <w:bookmarkStart w:id="18" w:name="_Toc482912971"/>
-      <w:bookmarkStart w:id="19" w:name="_Toc516183637"/>
-      <w:bookmarkStart w:id="20" w:name="_Toc484033906"/>
+      <w:bookmarkStart w:id="19" w:name="_Toc484033906"/>
+      <w:bookmarkStart w:id="20" w:name="_Toc516183637"/>
       <w:r>
         <w:rPr>
           <w:rFonts w:cs="Times New Roman"/>
@@ -3692,7 +3692,7 @@
             <wp:effectExtent l="0" t="0" r="9525" b="0"/>
             <wp:docPr id="21" name="Picture 21"/>
             <wp:cNvGraphicFramePr>
-              <a:graphicFrameLocks xmlns:a="http://schemas.openxmlformats.org/drawingml/2006/main" noChangeAspect="true"/>
+              <a:graphicFrameLocks xmlns:a="http://schemas.openxmlformats.org/drawingml/2006/main" noChangeAspect="1"/>
             </wp:cNvGraphicFramePr>
             <a:graphic xmlns:a="http://schemas.openxmlformats.org/drawingml/2006/main">
               <a:graphicData uri="http://schemas.openxmlformats.org/drawingml/2006/picture">
@@ -3700,14 +3700,14 @@
                   <pic:nvPicPr>
                     <pic:cNvPr id="21" name="Picture 21"/>
                     <pic:cNvPicPr>
-                      <a:picLocks noChangeAspect="true"/>
+                      <a:picLocks noChangeAspect="1"/>
                     </pic:cNvPicPr>
                   </pic:nvPicPr>
                   <pic:blipFill>
-                    <a:blip r:embed="rId10">
+                    <a:blip r:embed="rId9">
                       <a:extLst>
                         <a:ext uri="{28A0092B-C50C-407E-A947-70E740481C1C}">
-                          <a14:useLocalDpi xmlns:a14="http://schemas.microsoft.com/office/drawing/2010/main" val="false"/>
+                          <a14:useLocalDpi xmlns:a14="http://schemas.microsoft.com/office/drawing/2010/main" val="0"/>
                         </a:ext>
                       </a:extLst>
                     </a:blip>
@@ -3895,7 +3895,7 @@
             <wp:effectExtent l="0" t="0" r="1270" b="0"/>
             <wp:docPr id="16" name="Рисунок 16"/>
             <wp:cNvGraphicFramePr>
-              <a:graphicFrameLocks xmlns:a="http://schemas.openxmlformats.org/drawingml/2006/main" noChangeAspect="true"/>
+              <a:graphicFrameLocks xmlns:a="http://schemas.openxmlformats.org/drawingml/2006/main" noChangeAspect="1"/>
             </wp:cNvGraphicFramePr>
             <a:graphic xmlns:a="http://schemas.openxmlformats.org/drawingml/2006/main">
               <a:graphicData uri="http://schemas.openxmlformats.org/drawingml/2006/picture">
@@ -3903,14 +3903,14 @@
                   <pic:nvPicPr>
                     <pic:cNvPr id="16" name="Рисунок 16"/>
                     <pic:cNvPicPr>
-                      <a:picLocks noChangeAspect="true" noChangeArrowheads="true"/>
+                      <a:picLocks noChangeAspect="1" noChangeArrowheads="1"/>
                     </pic:cNvPicPr>
                   </pic:nvPicPr>
                   <pic:blipFill>
-                    <a:blip r:embed="rId11">
+                    <a:blip r:embed="rId10">
                       <a:extLst>
                         <a:ext uri="{28A0092B-C50C-407E-A947-70E740481C1C}">
-                          <a14:useLocalDpi xmlns:a14="http://schemas.microsoft.com/office/drawing/2010/main" val="false"/>
+                          <a14:useLocalDpi xmlns:a14="http://schemas.microsoft.com/office/drawing/2010/main" val="0"/>
                         </a:ext>
                       </a:extLst>
                     </a:blip>
@@ -4072,8 +4072,8 @@
           <w:szCs w:val="28"/>
         </w:rPr>
       </w:pPr>
-      <w:bookmarkStart w:id="23" w:name="_Toc516183638"/>
-      <w:bookmarkStart w:id="24" w:name="_Toc484033908"/>
+      <w:bookmarkStart w:id="23" w:name="_Toc484033908"/>
+      <w:bookmarkStart w:id="24" w:name="_Toc516183638"/>
       <w:r>
         <w:rPr>
           <w:rFonts w:cs="Times New Roman"/>
@@ -4086,7 +4086,7 @@
     </w:p>
     <w:p>
       <w:pPr>
-        <w:pStyle w:val="11"/>
+        <w:pStyle w:val="14"/>
         <w:shd w:val="clear" w:color="auto" w:fill="FFFFFF"/>
         <w:spacing w:before="0" w:beforeAutospacing="0" w:after="0" w:afterAutospacing="0" w:line="288" w:lineRule="auto"/>
         <w:ind w:firstLine="720"/>
@@ -4172,7 +4172,7 @@
             <wp:effectExtent l="0" t="0" r="0" b="8255"/>
             <wp:docPr id="17" name="Рисунок 17"/>
             <wp:cNvGraphicFramePr>
-              <a:graphicFrameLocks xmlns:a="http://schemas.openxmlformats.org/drawingml/2006/main" noChangeAspect="true"/>
+              <a:graphicFrameLocks xmlns:a="http://schemas.openxmlformats.org/drawingml/2006/main" noChangeAspect="1"/>
             </wp:cNvGraphicFramePr>
             <a:graphic xmlns:a="http://schemas.openxmlformats.org/drawingml/2006/main">
               <a:graphicData uri="http://schemas.openxmlformats.org/drawingml/2006/picture">
@@ -4180,14 +4180,14 @@
                   <pic:nvPicPr>
                     <pic:cNvPr id="17" name="Рисунок 17"/>
                     <pic:cNvPicPr>
-                      <a:picLocks noChangeAspect="true" noChangeArrowheads="true"/>
+                      <a:picLocks noChangeAspect="1" noChangeArrowheads="1"/>
                     </pic:cNvPicPr>
                   </pic:nvPicPr>
                   <pic:blipFill>
-                    <a:blip r:embed="rId12">
+                    <a:blip r:embed="rId11">
                       <a:extLst>
                         <a:ext uri="{28A0092B-C50C-407E-A947-70E740481C1C}">
-                          <a14:useLocalDpi xmlns:a14="http://schemas.microsoft.com/office/drawing/2010/main" val="false"/>
+                          <a14:useLocalDpi xmlns:a14="http://schemas.microsoft.com/office/drawing/2010/main" val="0"/>
                         </a:ext>
                       </a:extLst>
                     </a:blip>
@@ -4236,7 +4236,7 @@
     </w:p>
     <w:p>
       <w:pPr>
-        <w:pStyle w:val="11"/>
+        <w:pStyle w:val="14"/>
         <w:shd w:val="clear" w:color="auto" w:fill="FFFFFF"/>
         <w:spacing w:before="0" w:beforeAutospacing="0" w:after="0" w:afterAutospacing="0" w:line="288" w:lineRule="auto"/>
         <w:jc w:val="both"/>
@@ -4248,7 +4248,7 @@
     </w:p>
     <w:p>
       <w:pPr>
-        <w:pStyle w:val="11"/>
+        <w:pStyle w:val="14"/>
         <w:shd w:val="clear" w:color="auto" w:fill="FFFFFF"/>
         <w:spacing w:before="0" w:beforeAutospacing="0" w:after="0" w:afterAutospacing="0" w:line="288" w:lineRule="auto"/>
         <w:ind w:firstLine="851"/>
@@ -4268,7 +4268,7 @@
     </w:p>
     <w:p>
       <w:pPr>
-        <w:pStyle w:val="11"/>
+        <w:pStyle w:val="14"/>
         <w:shd w:val="clear" w:color="auto" w:fill="FFFFFF"/>
         <w:spacing w:before="0" w:beforeAutospacing="0" w:after="0" w:afterAutospacing="0" w:line="288" w:lineRule="auto"/>
         <w:ind w:firstLine="720"/>
@@ -4282,7 +4282,7 @@
       </w:pPr>
       <w:r>
         <w:rPr>
-          <w:rStyle w:val="16"/>
+          <w:rStyle w:val="15"/>
           <w:rFonts w:eastAsiaTheme="majorEastAsia"/>
           <w:b w:val="0"/>
           <w:sz w:val="28"/>
@@ -4398,7 +4398,7 @@
     </w:p>
     <w:p>
       <w:pPr>
-        <w:pStyle w:val="11"/>
+        <w:pStyle w:val="14"/>
         <w:shd w:val="clear" w:color="auto" w:fill="FFFFFF"/>
         <w:spacing w:before="0" w:beforeAutospacing="0" w:after="0" w:afterAutospacing="0" w:line="288" w:lineRule="auto"/>
         <w:ind w:firstLine="720"/>
@@ -4444,7 +4444,7 @@
     </w:p>
     <w:p>
       <w:pPr>
-        <w:pStyle w:val="11"/>
+        <w:pStyle w:val="14"/>
         <w:shd w:val="clear" w:color="auto" w:fill="FFFFFF"/>
         <w:spacing w:before="0" w:beforeAutospacing="0" w:after="0" w:afterAutospacing="0" w:line="288" w:lineRule="auto"/>
         <w:ind w:firstLine="720"/>
@@ -4475,7 +4475,7 @@
             <wp:effectExtent l="0" t="0" r="0" b="0"/>
             <wp:docPr id="30" name="Picture 30"/>
             <wp:cNvGraphicFramePr>
-              <a:graphicFrameLocks xmlns:a="http://schemas.openxmlformats.org/drawingml/2006/main" noChangeAspect="true"/>
+              <a:graphicFrameLocks xmlns:a="http://schemas.openxmlformats.org/drawingml/2006/main" noChangeAspect="1"/>
             </wp:cNvGraphicFramePr>
             <a:graphic xmlns:a="http://schemas.openxmlformats.org/drawingml/2006/main">
               <a:graphicData uri="http://schemas.openxmlformats.org/drawingml/2006/picture">
@@ -4483,11 +4483,11 @@
                   <pic:nvPicPr>
                     <pic:cNvPr id="30" name="Picture 30"/>
                     <pic:cNvPicPr>
-                      <a:picLocks noChangeAspect="true"/>
+                      <a:picLocks noChangeAspect="1"/>
                     </pic:cNvPicPr>
                   </pic:nvPicPr>
                   <pic:blipFill>
-                    <a:blip r:embed="rId13"/>
+                    <a:blip r:embed="rId12"/>
                     <a:srcRect l="36827" t="30631" r="30445" b="48699"/>
                     <a:stretch>
                       <a:fillRect/>
@@ -4602,7 +4602,7 @@
             <wp:effectExtent l="0" t="0" r="0" b="5080"/>
             <wp:docPr id="5" name="Picture 5"/>
             <wp:cNvGraphicFramePr>
-              <a:graphicFrameLocks xmlns:a="http://schemas.openxmlformats.org/drawingml/2006/main" noChangeAspect="true"/>
+              <a:graphicFrameLocks xmlns:a="http://schemas.openxmlformats.org/drawingml/2006/main" noChangeAspect="1"/>
             </wp:cNvGraphicFramePr>
             <a:graphic xmlns:a="http://schemas.openxmlformats.org/drawingml/2006/main">
               <a:graphicData uri="http://schemas.openxmlformats.org/drawingml/2006/picture">
@@ -4610,14 +4610,14 @@
                   <pic:nvPicPr>
                     <pic:cNvPr id="5" name="Picture 5"/>
                     <pic:cNvPicPr>
-                      <a:picLocks noChangeAspect="true" noChangeArrowheads="true"/>
+                      <a:picLocks noChangeAspect="1" noChangeArrowheads="1"/>
                     </pic:cNvPicPr>
                   </pic:nvPicPr>
                   <pic:blipFill>
-                    <a:blip r:embed="rId14">
+                    <a:blip r:embed="rId13">
                       <a:extLst>
                         <a:ext uri="{28A0092B-C50C-407E-A947-70E740481C1C}">
-                          <a14:useLocalDpi xmlns:a14="http://schemas.microsoft.com/office/drawing/2010/main" val="false"/>
+                          <a14:useLocalDpi xmlns:a14="http://schemas.microsoft.com/office/drawing/2010/main" val="0"/>
                         </a:ext>
                       </a:extLst>
                     </a:blip>
@@ -4697,7 +4697,7 @@
     </w:p>
     <w:p>
       <w:pPr>
-        <w:pStyle w:val="11"/>
+        <w:pStyle w:val="14"/>
         <w:keepNext/>
         <w:keepLines/>
         <w:shd w:val="clear" w:color="auto" w:fill="FFFFFF"/>
@@ -4726,8 +4726,6 @@
         </w:rPr>
         <w:t xml:space="preserve"> </w:t>
       </w:r>
-      <w:bookmarkStart w:id="73" w:name="_GoBack"/>
-      <w:bookmarkEnd w:id="73"/>
       <w:r>
         <w:rPr>
           <w:sz w:val="28"/>
@@ -4738,7 +4736,7 @@
     </w:p>
     <w:p>
       <w:pPr>
-        <w:pStyle w:val="11"/>
+        <w:pStyle w:val="14"/>
         <w:shd w:val="clear" w:color="auto" w:fill="FFFFFF"/>
         <w:spacing w:before="0" w:beforeAutospacing="0" w:after="0" w:afterAutospacing="0" w:line="288" w:lineRule="auto"/>
         <w:ind w:firstLine="720"/>
@@ -4762,7 +4760,7 @@
     </w:p>
     <w:p>
       <w:pPr>
-        <w:pStyle w:val="11"/>
+        <w:pStyle w:val="14"/>
         <w:shd w:val="clear" w:color="auto" w:fill="FFFFFF"/>
         <w:spacing w:before="0" w:beforeAutospacing="0" w:after="0" w:afterAutospacing="0" w:line="288" w:lineRule="auto"/>
         <w:ind w:firstLine="720"/>
@@ -4774,7 +4772,7 @@
     </w:p>
     <w:p>
       <w:pPr>
-        <w:pStyle w:val="11"/>
+        <w:pStyle w:val="14"/>
         <w:shd w:val="clear" w:color="auto" w:fill="FFFFFF"/>
         <w:spacing w:before="0" w:beforeAutospacing="0" w:after="0" w:afterAutospacing="0" w:line="288" w:lineRule="auto"/>
         <w:ind w:firstLine="720"/>
@@ -4794,7 +4792,7 @@
             <wp:effectExtent l="0" t="0" r="0" b="0"/>
             <wp:docPr id="23" name="Picture 23"/>
             <wp:cNvGraphicFramePr>
-              <a:graphicFrameLocks xmlns:a="http://schemas.openxmlformats.org/drawingml/2006/main" noChangeAspect="true"/>
+              <a:graphicFrameLocks xmlns:a="http://schemas.openxmlformats.org/drawingml/2006/main" noChangeAspect="1"/>
             </wp:cNvGraphicFramePr>
             <a:graphic xmlns:a="http://schemas.openxmlformats.org/drawingml/2006/main">
               <a:graphicData uri="http://schemas.openxmlformats.org/drawingml/2006/picture">
@@ -4802,14 +4800,14 @@
                   <pic:nvPicPr>
                     <pic:cNvPr id="23" name="Picture 23"/>
                     <pic:cNvPicPr>
-                      <a:picLocks noChangeAspect="true" noChangeArrowheads="true"/>
+                      <a:picLocks noChangeAspect="1" noChangeArrowheads="1"/>
                     </pic:cNvPicPr>
                   </pic:nvPicPr>
                   <pic:blipFill>
-                    <a:blip r:embed="rId15">
+                    <a:blip r:embed="rId14">
                       <a:extLst>
                         <a:ext uri="{28A0092B-C50C-407E-A947-70E740481C1C}">
-                          <a14:useLocalDpi xmlns:a14="http://schemas.microsoft.com/office/drawing/2010/main" val="false"/>
+                          <a14:useLocalDpi xmlns:a14="http://schemas.microsoft.com/office/drawing/2010/main" val="0"/>
                         </a:ext>
                       </a:extLst>
                     </a:blip>
@@ -5072,7 +5070,7 @@
     </w:p>
     <w:p>
       <w:pPr>
-        <w:pStyle w:val="12"/>
+        <w:pStyle w:val="17"/>
         <w:spacing w:line="288" w:lineRule="auto"/>
         <w:ind w:firstLine="720"/>
         <w:jc w:val="both"/>
@@ -5117,7 +5115,7 @@
             <wp:effectExtent l="0" t="0" r="0" b="0"/>
             <wp:docPr id="13" name="Picture 13"/>
             <wp:cNvGraphicFramePr>
-              <a:graphicFrameLocks xmlns:a="http://schemas.openxmlformats.org/drawingml/2006/main" noChangeAspect="true"/>
+              <a:graphicFrameLocks xmlns:a="http://schemas.openxmlformats.org/drawingml/2006/main" noChangeAspect="1"/>
             </wp:cNvGraphicFramePr>
             <a:graphic xmlns:a="http://schemas.openxmlformats.org/drawingml/2006/main">
               <a:graphicData uri="http://schemas.openxmlformats.org/drawingml/2006/picture">
@@ -5125,14 +5123,14 @@
                   <pic:nvPicPr>
                     <pic:cNvPr id="13" name="Picture 13"/>
                     <pic:cNvPicPr>
-                      <a:picLocks noChangeAspect="true" noChangeArrowheads="true"/>
+                      <a:picLocks noChangeAspect="1" noChangeArrowheads="1"/>
                     </pic:cNvPicPr>
                   </pic:nvPicPr>
                   <pic:blipFill>
-                    <a:blip r:embed="rId16">
+                    <a:blip r:embed="rId15">
                       <a:extLst>
                         <a:ext uri="{28A0092B-C50C-407E-A947-70E740481C1C}">
-                          <a14:useLocalDpi xmlns:a14="http://schemas.microsoft.com/office/drawing/2010/main" val="false"/>
+                          <a14:useLocalDpi xmlns:a14="http://schemas.microsoft.com/office/drawing/2010/main" val="0"/>
                         </a:ext>
                       </a:extLst>
                     </a:blip>
@@ -5221,7 +5219,7 @@
     </w:p>
     <w:p>
       <w:pPr>
-        <w:pStyle w:val="11"/>
+        <w:pStyle w:val="14"/>
         <w:spacing w:before="0" w:beforeAutospacing="0" w:after="0" w:afterAutospacing="0" w:line="288" w:lineRule="auto"/>
         <w:ind w:firstLine="720"/>
         <w:jc w:val="both"/>
@@ -5240,7 +5238,7 @@
     </w:p>
     <w:p>
       <w:pPr>
-        <w:pStyle w:val="11"/>
+        <w:pStyle w:val="14"/>
         <w:spacing w:before="0" w:beforeAutospacing="0" w:after="0" w:afterAutospacing="0" w:line="288" w:lineRule="auto"/>
         <w:ind w:firstLine="720"/>
         <w:jc w:val="both"/>
@@ -5268,7 +5266,7 @@
     </w:p>
     <w:p>
       <w:pPr>
-        <w:pStyle w:val="11"/>
+        <w:pStyle w:val="14"/>
         <w:spacing w:before="0" w:beforeAutospacing="0" w:after="0" w:afterAutospacing="0" w:line="288" w:lineRule="auto"/>
         <w:ind w:firstLine="720"/>
         <w:jc w:val="both"/>
@@ -5280,7 +5278,7 @@
     </w:p>
     <w:p>
       <w:pPr>
-        <w:pStyle w:val="11"/>
+        <w:pStyle w:val="14"/>
         <w:spacing w:before="0" w:beforeAutospacing="0" w:after="0" w:afterAutospacing="0" w:line="288" w:lineRule="auto"/>
         <w:jc w:val="both"/>
         <w:rPr>
@@ -5311,7 +5309,7 @@
             <wp:effectExtent l="0" t="0" r="5080" b="0"/>
             <wp:docPr id="25" name="Picture 25"/>
             <wp:cNvGraphicFramePr>
-              <a:graphicFrameLocks xmlns:a="http://schemas.openxmlformats.org/drawingml/2006/main" noChangeAspect="true"/>
+              <a:graphicFrameLocks xmlns:a="http://schemas.openxmlformats.org/drawingml/2006/main" noChangeAspect="1"/>
             </wp:cNvGraphicFramePr>
             <a:graphic xmlns:a="http://schemas.openxmlformats.org/drawingml/2006/main">
               <a:graphicData uri="http://schemas.openxmlformats.org/drawingml/2006/picture">
@@ -5319,14 +5317,14 @@
                   <pic:nvPicPr>
                     <pic:cNvPr id="25" name="Picture 25"/>
                     <pic:cNvPicPr>
-                      <a:picLocks noChangeAspect="true" noChangeArrowheads="true"/>
+                      <a:picLocks noChangeAspect="1" noChangeArrowheads="1"/>
                     </pic:cNvPicPr>
                   </pic:nvPicPr>
                   <pic:blipFill>
-                    <a:blip r:embed="rId17">
+                    <a:blip r:embed="rId16">
                       <a:extLst>
                         <a:ext uri="{28A0092B-C50C-407E-A947-70E740481C1C}">
-                          <a14:useLocalDpi xmlns:a14="http://schemas.microsoft.com/office/drawing/2010/main" val="false"/>
+                          <a14:useLocalDpi xmlns:a14="http://schemas.microsoft.com/office/drawing/2010/main" val="0"/>
                         </a:ext>
                       </a:extLst>
                     </a:blip>
@@ -5392,15 +5390,15 @@
         <w:pStyle w:val="3"/>
         <w:spacing w:after="0" w:line="288" w:lineRule="auto"/>
       </w:pPr>
-      <w:bookmarkStart w:id="25" w:name="_Toc477880648"/>
-      <w:bookmarkStart w:id="26" w:name="_Toc477725014"/>
-      <w:bookmarkStart w:id="27" w:name="_Toc477814217"/>
-      <w:bookmarkStart w:id="28" w:name="_Toc477813672"/>
-      <w:bookmarkStart w:id="29" w:name="_Toc477869970"/>
-      <w:bookmarkStart w:id="30" w:name="_Toc477640691"/>
-      <w:bookmarkStart w:id="31" w:name="_Toc477903219"/>
-      <w:bookmarkStart w:id="32" w:name="_Toc477885970"/>
-      <w:bookmarkStart w:id="33" w:name="_Toc477640072"/>
+      <w:bookmarkStart w:id="25" w:name="_Toc477885970"/>
+      <w:bookmarkStart w:id="26" w:name="_Toc477640072"/>
+      <w:bookmarkStart w:id="27" w:name="_Toc477640691"/>
+      <w:bookmarkStart w:id="28" w:name="_Toc477814217"/>
+      <w:bookmarkStart w:id="29" w:name="_Toc477725014"/>
+      <w:bookmarkStart w:id="30" w:name="_Toc477903219"/>
+      <w:bookmarkStart w:id="31" w:name="_Toc477869970"/>
+      <w:bookmarkStart w:id="32" w:name="_Toc477813672"/>
+      <w:bookmarkStart w:id="33" w:name="_Toc477880648"/>
       <w:bookmarkStart w:id="34" w:name="_Toc516183639"/>
       <w:bookmarkStart w:id="35" w:name="_Toc484033909"/>
       <w:bookmarkStart w:id="36" w:name="_Toc482912974"/>
@@ -5657,7 +5655,7 @@
             <wp:effectExtent l="0" t="0" r="0" b="0"/>
             <wp:docPr id="40" name="Picture 40" descr="Screen%20Shot%202017-05-17%20at%204.01.13%20PM%20(2).png"/>
             <wp:cNvGraphicFramePr>
-              <a:graphicFrameLocks xmlns:a="http://schemas.openxmlformats.org/drawingml/2006/main" noChangeAspect="true"/>
+              <a:graphicFrameLocks xmlns:a="http://schemas.openxmlformats.org/drawingml/2006/main" noChangeAspect="1"/>
             </wp:cNvGraphicFramePr>
             <a:graphic xmlns:a="http://schemas.openxmlformats.org/drawingml/2006/main">
               <a:graphicData uri="http://schemas.openxmlformats.org/drawingml/2006/picture">
@@ -5665,14 +5663,14 @@
                   <pic:nvPicPr>
                     <pic:cNvPr id="40" name="Picture 40" descr="Screen%20Shot%202017-05-17%20at%204.01.13%20PM%20(2).png"/>
                     <pic:cNvPicPr>
-                      <a:picLocks noChangeAspect="true" noChangeArrowheads="true"/>
+                      <a:picLocks noChangeAspect="1" noChangeArrowheads="1"/>
                     </pic:cNvPicPr>
                   </pic:nvPicPr>
                   <pic:blipFill>
-                    <a:blip r:embed="rId18">
+                    <a:blip r:embed="rId17">
                       <a:extLst>
                         <a:ext uri="{28A0092B-C50C-407E-A947-70E740481C1C}">
-                          <a14:useLocalDpi xmlns:a14="http://schemas.microsoft.com/office/drawing/2010/main" val="false"/>
+                          <a14:useLocalDpi xmlns:a14="http://schemas.microsoft.com/office/drawing/2010/main" val="0"/>
                         </a:ext>
                       </a:extLst>
                     </a:blip>
@@ -5719,7 +5717,7 @@
     </w:p>
     <w:p>
       <w:pPr>
-        <w:pStyle w:val="11"/>
+        <w:pStyle w:val="14"/>
         <w:shd w:val="clear" w:color="auto" w:fill="FFFFFF"/>
         <w:spacing w:before="0" w:beforeAutospacing="0" w:after="0" w:afterAutospacing="0" w:line="288" w:lineRule="auto"/>
         <w:ind w:firstLine="720"/>
@@ -5787,7 +5785,7 @@
     </w:p>
     <w:p>
       <w:pPr>
-        <w:pStyle w:val="11"/>
+        <w:pStyle w:val="14"/>
         <w:shd w:val="clear" w:color="auto" w:fill="FFFFFF"/>
         <w:spacing w:before="0" w:beforeAutospacing="0" w:after="0" w:afterAutospacing="0" w:line="288" w:lineRule="auto"/>
         <w:ind w:firstLine="720"/>
@@ -5815,7 +5813,7 @@
             <wp:effectExtent l="0" t="0" r="0" b="0"/>
             <wp:docPr id="7" name="Picture 7"/>
             <wp:cNvGraphicFramePr>
-              <a:graphicFrameLocks xmlns:a="http://schemas.openxmlformats.org/drawingml/2006/main" noChangeAspect="true"/>
+              <a:graphicFrameLocks xmlns:a="http://schemas.openxmlformats.org/drawingml/2006/main" noChangeAspect="1"/>
             </wp:cNvGraphicFramePr>
             <a:graphic xmlns:a="http://schemas.openxmlformats.org/drawingml/2006/main">
               <a:graphicData uri="http://schemas.openxmlformats.org/drawingml/2006/picture">
@@ -5823,11 +5821,11 @@
                   <pic:nvPicPr>
                     <pic:cNvPr id="7" name="Picture 7"/>
                     <pic:cNvPicPr>
-                      <a:picLocks noChangeAspect="true"/>
+                      <a:picLocks noChangeAspect="1"/>
                     </pic:cNvPicPr>
                   </pic:nvPicPr>
                   <pic:blipFill>
-                    <a:blip r:embed="rId19"/>
+                    <a:blip r:embed="rId18"/>
                     <a:srcRect l="28474" t="28542" r="12117" b="14092"/>
                     <a:stretch>
                       <a:fillRect/>
@@ -5919,7 +5917,7 @@
     </w:p>
     <w:tbl>
       <w:tblPr>
-        <w:tblStyle w:val="14"/>
+        <w:tblStyle w:val="16"/>
         <w:tblW w:w="4634" w:type="pct"/>
         <w:tblInd w:w="715" w:type="dxa"/>
         <w:tblBorders>
@@ -6598,7 +6596,7 @@
     </w:p>
     <w:tbl>
       <w:tblPr>
-        <w:tblStyle w:val="14"/>
+        <w:tblStyle w:val="16"/>
         <w:tblW w:w="4634" w:type="pct"/>
         <w:tblInd w:w="715" w:type="dxa"/>
         <w:tblBorders>
@@ -7352,7 +7350,7 @@
     </w:p>
     <w:tbl>
       <w:tblPr>
-        <w:tblStyle w:val="14"/>
+        <w:tblStyle w:val="16"/>
         <w:tblW w:w="4769" w:type="pct"/>
         <w:tblInd w:w="625" w:type="dxa"/>
         <w:tblBorders>
@@ -7940,7 +7938,7 @@
     </w:p>
     <w:tbl>
       <w:tblPr>
-        <w:tblStyle w:val="14"/>
+        <w:tblStyle w:val="16"/>
         <w:tblW w:w="4815" w:type="pct"/>
         <w:tblInd w:w="535" w:type="dxa"/>
         <w:tblBorders>
@@ -8956,7 +8954,7 @@
     </w:p>
     <w:tbl>
       <w:tblPr>
-        <w:tblStyle w:val="14"/>
+        <w:tblStyle w:val="16"/>
         <w:tblW w:w="5001" w:type="pct"/>
         <w:tblInd w:w="0" w:type="dxa"/>
         <w:tblBorders>
@@ -9267,7 +9265,7 @@
     </w:p>
     <w:tbl>
       <w:tblPr>
-        <w:tblStyle w:val="14"/>
+        <w:tblStyle w:val="16"/>
         <w:tblW w:w="5000" w:type="pct"/>
         <w:tblInd w:w="0" w:type="dxa"/>
         <w:tblBorders>
@@ -10416,8 +10414,8 @@
           <w:color w:val="000000" w:themeColor="text1"/>
         </w:rPr>
       </w:pPr>
-      <w:bookmarkStart w:id="43" w:name="_Toc516183642"/>
-      <w:bookmarkStart w:id="44" w:name="_Toc484033912"/>
+      <w:bookmarkStart w:id="43" w:name="_Toc484033912"/>
+      <w:bookmarkStart w:id="44" w:name="_Toc516183642"/>
       <w:r>
         <w:rPr>
           <w:rFonts w:cs="Times New Roman"/>
@@ -10478,8 +10476,8 @@
           <w:szCs w:val="28"/>
         </w:rPr>
       </w:pPr>
-      <w:bookmarkStart w:id="45" w:name="_Toc484033913"/>
-      <w:bookmarkStart w:id="46" w:name="_Toc516183643"/>
+      <w:bookmarkStart w:id="45" w:name="_Toc516183643"/>
+      <w:bookmarkStart w:id="46" w:name="_Toc484033913"/>
       <w:bookmarkStart w:id="47" w:name="_Toc482800830"/>
       <w:r>
         <w:rPr>
@@ -10977,9 +10975,9 @@
           <w:szCs w:val="28"/>
         </w:rPr>
       </w:pPr>
-      <w:bookmarkStart w:id="48" w:name="_Toc484033914"/>
-      <w:bookmarkStart w:id="49" w:name="_Toc482800831"/>
-      <w:bookmarkStart w:id="50" w:name="_Toc516183644"/>
+      <w:bookmarkStart w:id="48" w:name="_Toc516183644"/>
+      <w:bookmarkStart w:id="49" w:name="_Toc484033914"/>
+      <w:bookmarkStart w:id="50" w:name="_Toc482800831"/>
       <w:r>
         <w:rPr>
           <w:rFonts w:cs="Times New Roman"/>
@@ -11518,8 +11516,8 @@
           <w:szCs w:val="28"/>
         </w:rPr>
       </w:pPr>
-      <w:bookmarkStart w:id="51" w:name="_Toc482800832"/>
-      <w:bookmarkStart w:id="52" w:name="_Toc516183645"/>
+      <w:bookmarkStart w:id="51" w:name="_Toc516183645"/>
+      <w:bookmarkStart w:id="52" w:name="_Toc482800832"/>
       <w:bookmarkStart w:id="53" w:name="_Toc484033915"/>
       <w:r>
         <w:rPr>
@@ -11565,7 +11563,7 @@
     </w:p>
     <w:tbl>
       <w:tblPr>
-        <w:tblStyle w:val="14"/>
+        <w:tblStyle w:val="16"/>
         <w:tblW w:w="0" w:type="auto"/>
         <w:tblInd w:w="0" w:type="dxa"/>
         <w:tblBorders>
@@ -16028,8 +16026,8 @@
           <w:szCs w:val="28"/>
         </w:rPr>
       </w:pPr>
-      <w:bookmarkStart w:id="54" w:name="_Toc516183646"/>
-      <w:bookmarkStart w:id="55" w:name="_Toc484033916"/>
+      <w:bookmarkStart w:id="54" w:name="_Toc484033916"/>
+      <w:bookmarkStart w:id="55" w:name="_Toc516183646"/>
       <w:r>
         <w:rPr>
           <w:rFonts w:cs="Times New Roman"/>
@@ -16120,7 +16118,7 @@
             <wp:effectExtent l="0" t="0" r="2540" b="9525"/>
             <wp:docPr id="6" name="Picture 6"/>
             <wp:cNvGraphicFramePr>
-              <a:graphicFrameLocks xmlns:a="http://schemas.openxmlformats.org/drawingml/2006/main" noChangeAspect="true"/>
+              <a:graphicFrameLocks xmlns:a="http://schemas.openxmlformats.org/drawingml/2006/main" noChangeAspect="1"/>
             </wp:cNvGraphicFramePr>
             <a:graphic xmlns:a="http://schemas.openxmlformats.org/drawingml/2006/main">
               <a:graphicData uri="http://schemas.openxmlformats.org/drawingml/2006/picture">
@@ -16128,11 +16126,11 @@
                   <pic:nvPicPr>
                     <pic:cNvPr id="6" name="Picture 6"/>
                     <pic:cNvPicPr>
-                      <a:picLocks noChangeAspect="true"/>
+                      <a:picLocks noChangeAspect="1"/>
                     </pic:cNvPicPr>
                   </pic:nvPicPr>
                   <pic:blipFill>
-                    <a:blip r:embed="rId20"/>
+                    <a:blip r:embed="rId19"/>
                     <a:srcRect t="11477" b="5239"/>
                     <a:stretch>
                       <a:fillRect/>
@@ -16224,7 +16222,7 @@
             <wp:effectExtent l="0" t="0" r="2540" b="9525"/>
             <wp:docPr id="14" name="Picture 14"/>
             <wp:cNvGraphicFramePr>
-              <a:graphicFrameLocks xmlns:a="http://schemas.openxmlformats.org/drawingml/2006/main" noChangeAspect="true"/>
+              <a:graphicFrameLocks xmlns:a="http://schemas.openxmlformats.org/drawingml/2006/main" noChangeAspect="1"/>
             </wp:cNvGraphicFramePr>
             <a:graphic xmlns:a="http://schemas.openxmlformats.org/drawingml/2006/main">
               <a:graphicData uri="http://schemas.openxmlformats.org/drawingml/2006/picture">
@@ -16232,11 +16230,11 @@
                   <pic:nvPicPr>
                     <pic:cNvPr id="14" name="Picture 14"/>
                     <pic:cNvPicPr>
-                      <a:picLocks noChangeAspect="true"/>
+                      <a:picLocks noChangeAspect="1"/>
                     </pic:cNvPicPr>
                   </pic:nvPicPr>
                   <pic:blipFill>
-                    <a:blip r:embed="rId21"/>
+                    <a:blip r:embed="rId20"/>
                     <a:srcRect t="12360" b="46145"/>
                     <a:stretch>
                       <a:fillRect/>
@@ -16315,7 +16313,7 @@
             <wp:effectExtent l="0" t="0" r="3175" b="0"/>
             <wp:docPr id="8" name="Picture 8"/>
             <wp:cNvGraphicFramePr>
-              <a:graphicFrameLocks xmlns:a="http://schemas.openxmlformats.org/drawingml/2006/main" noChangeAspect="true"/>
+              <a:graphicFrameLocks xmlns:a="http://schemas.openxmlformats.org/drawingml/2006/main" noChangeAspect="1"/>
             </wp:cNvGraphicFramePr>
             <a:graphic xmlns:a="http://schemas.openxmlformats.org/drawingml/2006/main">
               <a:graphicData uri="http://schemas.openxmlformats.org/drawingml/2006/picture">
@@ -16323,11 +16321,11 @@
                   <pic:nvPicPr>
                     <pic:cNvPr id="8" name="Picture 8"/>
                     <pic:cNvPicPr>
-                      <a:picLocks noChangeAspect="true"/>
+                      <a:picLocks noChangeAspect="1"/>
                     </pic:cNvPicPr>
                   </pic:nvPicPr>
                   <pic:blipFill>
-                    <a:blip r:embed="rId22"/>
+                    <a:blip r:embed="rId21"/>
                     <a:srcRect t="12361" b="7886"/>
                     <a:stretch>
                       <a:fillRect/>
@@ -16454,7 +16452,7 @@
             <wp:effectExtent l="0" t="0" r="2540" b="0"/>
             <wp:docPr id="2" name="Picture 2"/>
             <wp:cNvGraphicFramePr>
-              <a:graphicFrameLocks xmlns:a="http://schemas.openxmlformats.org/drawingml/2006/main" noChangeAspect="true"/>
+              <a:graphicFrameLocks xmlns:a="http://schemas.openxmlformats.org/drawingml/2006/main" noChangeAspect="1"/>
             </wp:cNvGraphicFramePr>
             <a:graphic xmlns:a="http://schemas.openxmlformats.org/drawingml/2006/main">
               <a:graphicData uri="http://schemas.openxmlformats.org/drawingml/2006/picture">
@@ -16462,11 +16460,11 @@
                   <pic:nvPicPr>
                     <pic:cNvPr id="2" name="Picture 2"/>
                     <pic:cNvPicPr>
-                      <a:picLocks noChangeAspect="true"/>
+                      <a:picLocks noChangeAspect="1"/>
                     </pic:cNvPicPr>
                   </pic:nvPicPr>
                   <pic:blipFill>
-                    <a:blip r:embed="rId23"/>
+                    <a:blip r:embed="rId22"/>
                     <a:srcRect t="11772" b="8181"/>
                     <a:stretch>
                       <a:fillRect/>
@@ -16532,7 +16530,7 @@
             <wp:effectExtent l="0" t="0" r="2540" b="0"/>
             <wp:docPr id="15" name="Picture 15"/>
             <wp:cNvGraphicFramePr>
-              <a:graphicFrameLocks xmlns:a="http://schemas.openxmlformats.org/drawingml/2006/main" noChangeAspect="true"/>
+              <a:graphicFrameLocks xmlns:a="http://schemas.openxmlformats.org/drawingml/2006/main" noChangeAspect="1"/>
             </wp:cNvGraphicFramePr>
             <a:graphic xmlns:a="http://schemas.openxmlformats.org/drawingml/2006/main">
               <a:graphicData uri="http://schemas.openxmlformats.org/drawingml/2006/picture">
@@ -16540,11 +16538,11 @@
                   <pic:nvPicPr>
                     <pic:cNvPr id="15" name="Picture 15"/>
                     <pic:cNvPicPr>
-                      <a:picLocks noChangeAspect="true"/>
+                      <a:picLocks noChangeAspect="1"/>
                     </pic:cNvPicPr>
                   </pic:nvPicPr>
                   <pic:blipFill>
-                    <a:blip r:embed="rId24"/>
+                    <a:blip r:embed="rId23"/>
                     <a:srcRect t="12066" b="22602"/>
                     <a:stretch>
                       <a:fillRect/>
@@ -16711,7 +16709,7 @@
             <wp:effectExtent l="0" t="0" r="2540" b="9525"/>
             <wp:docPr id="4" name="Picture 4"/>
             <wp:cNvGraphicFramePr>
-              <a:graphicFrameLocks xmlns:a="http://schemas.openxmlformats.org/drawingml/2006/main" noChangeAspect="true"/>
+              <a:graphicFrameLocks xmlns:a="http://schemas.openxmlformats.org/drawingml/2006/main" noChangeAspect="1"/>
             </wp:cNvGraphicFramePr>
             <a:graphic xmlns:a="http://schemas.openxmlformats.org/drawingml/2006/main">
               <a:graphicData uri="http://schemas.openxmlformats.org/drawingml/2006/picture">
@@ -16719,11 +16717,11 @@
                   <pic:nvPicPr>
                     <pic:cNvPr id="4" name="Picture 4"/>
                     <pic:cNvPicPr>
-                      <a:picLocks noChangeAspect="true"/>
+                      <a:picLocks noChangeAspect="1"/>
                     </pic:cNvPicPr>
                   </pic:nvPicPr>
                   <pic:blipFill>
-                    <a:blip r:embed="rId25"/>
+                    <a:blip r:embed="rId24"/>
                     <a:srcRect t="11477" b="37610"/>
                     <a:stretch>
                       <a:fillRect/>
@@ -16871,7 +16869,7 @@
             <wp:effectExtent l="0" t="0" r="5715" b="6985"/>
             <wp:docPr id="18" name="Picture 18"/>
             <wp:cNvGraphicFramePr>
-              <a:graphicFrameLocks xmlns:a="http://schemas.openxmlformats.org/drawingml/2006/main" noChangeAspect="true"/>
+              <a:graphicFrameLocks xmlns:a="http://schemas.openxmlformats.org/drawingml/2006/main" noChangeAspect="1"/>
             </wp:cNvGraphicFramePr>
             <a:graphic xmlns:a="http://schemas.openxmlformats.org/drawingml/2006/main">
               <a:graphicData uri="http://schemas.openxmlformats.org/drawingml/2006/picture">
@@ -16879,11 +16877,11 @@
                   <pic:nvPicPr>
                     <pic:cNvPr id="18" name="Picture 18"/>
                     <pic:cNvPicPr>
-                      <a:picLocks noChangeAspect="true"/>
+                      <a:picLocks noChangeAspect="1"/>
                     </pic:cNvPicPr>
                   </pic:nvPicPr>
                   <pic:blipFill>
-                    <a:blip r:embed="rId26"/>
+                    <a:blip r:embed="rId25"/>
                     <a:srcRect l="33902" t="18540" r="35686" b="5532"/>
                     <a:stretch>
                       <a:fillRect/>
@@ -16942,7 +16940,7 @@
             <wp:effectExtent l="0" t="0" r="0" b="0"/>
             <wp:docPr id="19" name="Picture 19"/>
             <wp:cNvGraphicFramePr>
-              <a:graphicFrameLocks xmlns:a="http://schemas.openxmlformats.org/drawingml/2006/main" noChangeAspect="true"/>
+              <a:graphicFrameLocks xmlns:a="http://schemas.openxmlformats.org/drawingml/2006/main" noChangeAspect="1"/>
             </wp:cNvGraphicFramePr>
             <a:graphic xmlns:a="http://schemas.openxmlformats.org/drawingml/2006/main">
               <a:graphicData uri="http://schemas.openxmlformats.org/drawingml/2006/picture">
@@ -16950,11 +16948,11 @@
                   <pic:nvPicPr>
                     <pic:cNvPr id="19" name="Picture 19"/>
                     <pic:cNvPicPr>
-                      <a:picLocks noChangeAspect="true"/>
+                      <a:picLocks noChangeAspect="1"/>
                     </pic:cNvPicPr>
                   </pic:nvPicPr>
                   <pic:blipFill>
-                    <a:blip r:embed="rId27"/>
+                    <a:blip r:embed="rId26"/>
                     <a:srcRect l="34068" t="11772" r="34688" b="16798"/>
                     <a:stretch>
                       <a:fillRect/>
@@ -17093,7 +17091,7 @@
             <wp:effectExtent l="0" t="0" r="2540" b="0"/>
             <wp:docPr id="9" name="Picture 9"/>
             <wp:cNvGraphicFramePr>
-              <a:graphicFrameLocks xmlns:a="http://schemas.openxmlformats.org/drawingml/2006/main" noChangeAspect="true"/>
+              <a:graphicFrameLocks xmlns:a="http://schemas.openxmlformats.org/drawingml/2006/main" noChangeAspect="1"/>
             </wp:cNvGraphicFramePr>
             <a:graphic xmlns:a="http://schemas.openxmlformats.org/drawingml/2006/main">
               <a:graphicData uri="http://schemas.openxmlformats.org/drawingml/2006/picture">
@@ -17101,11 +17099,11 @@
                   <pic:nvPicPr>
                     <pic:cNvPr id="9" name="Picture 9"/>
                     <pic:cNvPicPr>
-                      <a:picLocks noChangeAspect="true"/>
+                      <a:picLocks noChangeAspect="1"/>
                     </pic:cNvPicPr>
                   </pic:nvPicPr>
                   <pic:blipFill>
-                    <a:blip r:embed="rId28"/>
+                    <a:blip r:embed="rId27"/>
                     <a:srcRect t="11772" b="5239"/>
                     <a:stretch>
                       <a:fillRect/>
@@ -17253,7 +17251,7 @@
             <wp:effectExtent l="0" t="0" r="4445" b="0"/>
             <wp:docPr id="10" name="Picture 10"/>
             <wp:cNvGraphicFramePr>
-              <a:graphicFrameLocks xmlns:a="http://schemas.openxmlformats.org/drawingml/2006/main" noChangeAspect="true"/>
+              <a:graphicFrameLocks xmlns:a="http://schemas.openxmlformats.org/drawingml/2006/main" noChangeAspect="1"/>
             </wp:cNvGraphicFramePr>
             <a:graphic xmlns:a="http://schemas.openxmlformats.org/drawingml/2006/main">
               <a:graphicData uri="http://schemas.openxmlformats.org/drawingml/2006/picture">
@@ -17261,11 +17259,11 @@
                   <pic:nvPicPr>
                     <pic:cNvPr id="10" name="Picture 10"/>
                     <pic:cNvPicPr>
-                      <a:picLocks noChangeAspect="true"/>
+                      <a:picLocks noChangeAspect="1"/>
                     </pic:cNvPicPr>
                   </pic:nvPicPr>
                   <pic:blipFill>
-                    <a:blip r:embed="rId29"/>
+                    <a:blip r:embed="rId28"/>
                     <a:srcRect t="11771" b="45851"/>
                     <a:stretch>
                       <a:fillRect/>
@@ -17425,7 +17423,7 @@
             <wp:effectExtent l="0" t="0" r="2540" b="9525"/>
             <wp:docPr id="11" name="Picture 11"/>
             <wp:cNvGraphicFramePr>
-              <a:graphicFrameLocks xmlns:a="http://schemas.openxmlformats.org/drawingml/2006/main" noChangeAspect="true"/>
+              <a:graphicFrameLocks xmlns:a="http://schemas.openxmlformats.org/drawingml/2006/main" noChangeAspect="1"/>
             </wp:cNvGraphicFramePr>
             <a:graphic xmlns:a="http://schemas.openxmlformats.org/drawingml/2006/main">
               <a:graphicData uri="http://schemas.openxmlformats.org/drawingml/2006/picture">
@@ -17433,11 +17431,11 @@
                   <pic:nvPicPr>
                     <pic:cNvPr id="11" name="Picture 11"/>
                     <pic:cNvPicPr>
-                      <a:picLocks noChangeAspect="true"/>
+                      <a:picLocks noChangeAspect="1"/>
                     </pic:cNvPicPr>
                   </pic:nvPicPr>
                   <pic:blipFill>
-                    <a:blip r:embed="rId30"/>
+                    <a:blip r:embed="rId29"/>
                     <a:srcRect t="12067" b="18186"/>
                     <a:stretch>
                       <a:fillRect/>
@@ -17574,7 +17572,7 @@
             <wp:effectExtent l="0" t="0" r="4445" b="0"/>
             <wp:docPr id="20" name="Picture 20"/>
             <wp:cNvGraphicFramePr>
-              <a:graphicFrameLocks xmlns:a="http://schemas.openxmlformats.org/drawingml/2006/main" noChangeAspect="true"/>
+              <a:graphicFrameLocks xmlns:a="http://schemas.openxmlformats.org/drawingml/2006/main" noChangeAspect="1"/>
             </wp:cNvGraphicFramePr>
             <a:graphic xmlns:a="http://schemas.openxmlformats.org/drawingml/2006/main">
               <a:graphicData uri="http://schemas.openxmlformats.org/drawingml/2006/picture">
@@ -17582,11 +17580,11 @@
                   <pic:nvPicPr>
                     <pic:cNvPr id="20" name="Picture 20"/>
                     <pic:cNvPicPr>
-                      <a:picLocks noChangeAspect="true"/>
+                      <a:picLocks noChangeAspect="1"/>
                     </pic:cNvPicPr>
                   </pic:nvPicPr>
                   <pic:blipFill>
-                    <a:blip r:embed="rId31"/>
+                    <a:blip r:embed="rId30"/>
                     <a:srcRect t="12360" b="6121"/>
                     <a:stretch>
                       <a:fillRect/>
@@ -17781,7 +17779,7 @@
         <m:nary>
           <m:naryPr>
             <m:chr m:val="∑"/>
-            <m:grow m:val="true"/>
+            <m:grow m:val="1"/>
             <m:limLoc m:val="undOvr"/>
             <m:ctrlPr>
               <w:rPr>
@@ -18049,7 +18047,7 @@
     </w:p>
     <w:tbl>
       <w:tblPr>
-        <w:tblStyle w:val="13"/>
+        <w:tblStyle w:val="5"/>
         <w:tblW w:w="9791" w:type="dxa"/>
         <w:tblInd w:w="-185" w:type="dxa"/>
         <w:tblBorders>
@@ -18100,7 +18098,7 @@
           </w:tcPr>
           <w:p>
             <w:pPr>
-              <w:pStyle w:val="5"/>
+              <w:pStyle w:val="7"/>
               <w:spacing w:line="288" w:lineRule="auto"/>
             </w:pPr>
             <w:r>
@@ -18240,7 +18238,7 @@
           </w:tcPr>
           <w:p>
             <w:pPr>
-              <w:pStyle w:val="5"/>
+              <w:pStyle w:val="7"/>
               <w:spacing w:line="288" w:lineRule="auto"/>
             </w:pPr>
             <w:r>
@@ -18254,7 +18252,7 @@
           </w:tcPr>
           <w:p>
             <w:pPr>
-              <w:pStyle w:val="5"/>
+              <w:pStyle w:val="7"/>
               <w:spacing w:line="288" w:lineRule="auto"/>
             </w:pPr>
             <w:r>
@@ -18268,7 +18266,7 @@
           </w:tcPr>
           <w:p>
             <w:pPr>
-              <w:pStyle w:val="5"/>
+              <w:pStyle w:val="7"/>
               <w:spacing w:line="288" w:lineRule="auto"/>
             </w:pPr>
             <w:r>
@@ -18282,7 +18280,7 @@
           </w:tcPr>
           <w:p>
             <w:pPr>
-              <w:pStyle w:val="5"/>
+              <w:pStyle w:val="7"/>
               <w:spacing w:line="288" w:lineRule="auto"/>
             </w:pPr>
             <w:r>
@@ -18296,7 +18294,7 @@
           </w:tcPr>
           <w:p>
             <w:pPr>
-              <w:pStyle w:val="5"/>
+              <w:pStyle w:val="7"/>
               <w:spacing w:line="288" w:lineRule="auto"/>
             </w:pPr>
             <w:r>
@@ -18310,7 +18308,7 @@
           </w:tcPr>
           <w:p>
             <w:pPr>
-              <w:pStyle w:val="5"/>
+              <w:pStyle w:val="7"/>
               <w:spacing w:line="288" w:lineRule="auto"/>
             </w:pPr>
             <w:r>
@@ -18343,7 +18341,7 @@
           </w:tcPr>
           <w:p>
             <w:pPr>
-              <w:pStyle w:val="5"/>
+              <w:pStyle w:val="7"/>
               <w:spacing w:line="288" w:lineRule="auto"/>
             </w:pPr>
             <w:r>
@@ -18437,6 +18435,128 @@
                 <w:color w:val="000000"/>
               </w:rPr>
               <w:t>18</w:t>
+            </w:r>
+          </w:p>
+        </w:tc>
+      </w:tr>
+      <w:tr>
+        <w:tblPrEx>
+          <w:tblBorders>
+            <w:top w:val="single" w:color="000000" w:sz="4" w:space="0"/>
+            <w:left w:val="single" w:color="000000" w:sz="4" w:space="0"/>
+            <w:bottom w:val="single" w:color="000000" w:sz="4" w:space="0"/>
+            <w:right w:val="single" w:color="000000" w:sz="4" w:space="0"/>
+            <w:insideH w:val="single" w:color="000000" w:sz="4" w:space="0"/>
+            <w:insideV w:val="single" w:color="000000" w:sz="4" w:space="0"/>
+          </w:tblBorders>
+        </w:tblPrEx>
+        <w:tc>
+          <w:tcPr>
+            <w:tcW w:w="860" w:type="dxa"/>
+            <w:vAlign w:val="center"/>
+          </w:tcPr>
+          <w:p>
+            <w:pPr>
+              <w:pStyle w:val="7"/>
+              <w:spacing w:line="288" w:lineRule="auto"/>
+            </w:pPr>
+            <w:r>
+              <w:t>2</w:t>
+            </w:r>
+          </w:p>
+        </w:tc>
+        <w:tc>
+          <w:tcPr>
+            <w:tcW w:w="3100" w:type="dxa"/>
+          </w:tcPr>
+          <w:p>
+            <w:pPr>
+              <w:spacing w:line="288" w:lineRule="auto"/>
+              <w:ind w:firstLine="0"/>
+            </w:pPr>
+            <w:r>
+              <w:t>Paper format А4</w:t>
+            </w:r>
+          </w:p>
+        </w:tc>
+        <w:tc>
+          <w:tcPr>
+            <w:tcW w:w="1439" w:type="dxa"/>
+            <w:vAlign w:val="center"/>
+          </w:tcPr>
+          <w:p>
+            <w:pPr>
+              <w:spacing w:line="288" w:lineRule="auto"/>
+              <w:ind w:firstLine="0"/>
+              <w:rPr>
+                <w:rFonts w:ascii="Arial Narrow" w:hAnsi="Arial Narrow" w:eastAsia="Arial Narrow"/>
+                <w:sz w:val="24"/>
+              </w:rPr>
+            </w:pPr>
+            <w:r>
+              <w:t>Sheet</w:t>
+            </w:r>
+          </w:p>
+        </w:tc>
+        <w:tc>
+          <w:tcPr>
+            <w:tcW w:w="1699" w:type="dxa"/>
+            <w:vAlign w:val="bottom"/>
+          </w:tcPr>
+          <w:p>
+            <w:pPr>
+              <w:spacing w:line="288" w:lineRule="auto"/>
+              <w:ind w:firstLine="0"/>
+              <w:rPr>
+                <w:color w:val="000000"/>
+              </w:rPr>
+            </w:pPr>
+            <w:r>
+              <w:rPr>
+                <w:color w:val="000000"/>
+              </w:rPr>
+              <w:t>0.08</w:t>
+            </w:r>
+          </w:p>
+        </w:tc>
+        <w:tc>
+          <w:tcPr>
+            <w:tcW w:w="1276" w:type="dxa"/>
+            <w:vAlign w:val="bottom"/>
+          </w:tcPr>
+          <w:p>
+            <w:pPr>
+              <w:spacing w:line="288" w:lineRule="auto"/>
+              <w:ind w:firstLine="0"/>
+              <w:rPr>
+                <w:color w:val="000000"/>
+              </w:rPr>
+            </w:pPr>
+            <w:r>
+              <w:rPr>
+                <w:color w:val="000000"/>
+              </w:rPr>
+              <w:t>200</w:t>
+            </w:r>
+          </w:p>
+        </w:tc>
+        <w:tc>
+          <w:tcPr>
+            <w:tcW w:w="1417" w:type="dxa"/>
+            <w:vAlign w:val="center"/>
+          </w:tcPr>
+          <w:p>
+            <w:pPr>
+              <w:spacing w:line="288" w:lineRule="auto"/>
+              <w:rPr>
+                <w:color w:val="000000"/>
+              </w:rPr>
+            </w:pPr>
+            <w:r>
+              <w:rPr>
+                <w:color w:val="000000"/>
+              </w:rPr>
+              <w:t>6.8</w:t>
             </w:r>
           </w:p>
         </w:tc>
@@ -18465,11 +18585,11 @@
           </w:tcPr>
           <w:p>
             <w:pPr>
-              <w:pStyle w:val="5"/>
-              <w:spacing w:line="288" w:lineRule="auto"/>
-            </w:pPr>
-            <w:r>
-              <w:t>2</w:t>
+              <w:pStyle w:val="7"/>
+              <w:spacing w:line="288" w:lineRule="auto"/>
+            </w:pPr>
+            <w:r>
+              <w:t>3</w:t>
             </w:r>
           </w:p>
         </w:tc>
@@ -18483,7 +18603,7 @@
               <w:ind w:firstLine="0"/>
             </w:pPr>
             <w:r>
-              <w:t>Paper format А4</w:t>
+              <w:t>Stationery</w:t>
             </w:r>
           </w:p>
         </w:tc>
@@ -18494,135 +18614,7 @@
           </w:tcPr>
           <w:p>
             <w:pPr>
-              <w:spacing w:line="288" w:lineRule="auto"/>
-              <w:ind w:firstLine="0"/>
-              <w:rPr>
-                <w:rFonts w:ascii="Arial Narrow" w:hAnsi="Arial Narrow" w:eastAsia="Arial Narrow"/>
-                <w:sz w:val="24"/>
-              </w:rPr>
-            </w:pPr>
-            <w:r>
-              <w:t>Sheet</w:t>
-            </w:r>
-          </w:p>
-        </w:tc>
-        <w:tc>
-          <w:tcPr>
-            <w:tcW w:w="1699" w:type="dxa"/>
-            <w:vAlign w:val="bottom"/>
-          </w:tcPr>
-          <w:p>
-            <w:pPr>
-              <w:spacing w:line="288" w:lineRule="auto"/>
-              <w:ind w:firstLine="0"/>
-              <w:rPr>
-                <w:color w:val="000000"/>
-              </w:rPr>
-            </w:pPr>
-            <w:r>
-              <w:rPr>
-                <w:color w:val="000000"/>
-              </w:rPr>
-              <w:t>0.08</w:t>
-            </w:r>
-          </w:p>
-        </w:tc>
-        <w:tc>
-          <w:tcPr>
-            <w:tcW w:w="1276" w:type="dxa"/>
-            <w:vAlign w:val="bottom"/>
-          </w:tcPr>
-          <w:p>
-            <w:pPr>
-              <w:spacing w:line="288" w:lineRule="auto"/>
-              <w:ind w:firstLine="0"/>
-              <w:rPr>
-                <w:color w:val="000000"/>
-              </w:rPr>
-            </w:pPr>
-            <w:r>
-              <w:rPr>
-                <w:color w:val="000000"/>
-              </w:rPr>
-              <w:t>200</w:t>
-            </w:r>
-          </w:p>
-        </w:tc>
-        <w:tc>
-          <w:tcPr>
-            <w:tcW w:w="1417" w:type="dxa"/>
-            <w:vAlign w:val="center"/>
-          </w:tcPr>
-          <w:p>
-            <w:pPr>
-              <w:spacing w:line="288" w:lineRule="auto"/>
-              <w:rPr>
-                <w:color w:val="000000"/>
-              </w:rPr>
-            </w:pPr>
-            <w:r>
-              <w:rPr>
-                <w:color w:val="000000"/>
-              </w:rPr>
-              <w:t>6.8</w:t>
-            </w:r>
-          </w:p>
-        </w:tc>
-      </w:tr>
-      <w:tr>
-        <w:tblPrEx>
-          <w:tblBorders>
-            <w:top w:val="single" w:color="000000" w:sz="4" w:space="0"/>
-            <w:left w:val="single" w:color="000000" w:sz="4" w:space="0"/>
-            <w:bottom w:val="single" w:color="000000" w:sz="4" w:space="0"/>
-            <w:right w:val="single" w:color="000000" w:sz="4" w:space="0"/>
-            <w:insideH w:val="single" w:color="000000" w:sz="4" w:space="0"/>
-            <w:insideV w:val="single" w:color="000000" w:sz="4" w:space="0"/>
-          </w:tblBorders>
-          <w:tblCellMar>
-            <w:top w:w="0" w:type="dxa"/>
-            <w:left w:w="108" w:type="dxa"/>
-            <w:bottom w:w="0" w:type="dxa"/>
-            <w:right w:w="108" w:type="dxa"/>
-          </w:tblCellMar>
-        </w:tblPrEx>
-        <w:tc>
-          <w:tcPr>
-            <w:tcW w:w="860" w:type="dxa"/>
-            <w:vAlign w:val="center"/>
-          </w:tcPr>
-          <w:p>
-            <w:pPr>
-              <w:pStyle w:val="5"/>
-              <w:spacing w:line="288" w:lineRule="auto"/>
-            </w:pPr>
-            <w:r>
-              <w:t>3</w:t>
-            </w:r>
-          </w:p>
-        </w:tc>
-        <w:tc>
-          <w:tcPr>
-            <w:tcW w:w="3100" w:type="dxa"/>
-          </w:tcPr>
-          <w:p>
-            <w:pPr>
-              <w:spacing w:line="288" w:lineRule="auto"/>
-              <w:ind w:firstLine="0"/>
-            </w:pPr>
-            <w:r>
-              <w:t>Stationery</w:t>
-            </w:r>
-          </w:p>
-        </w:tc>
-        <w:tc>
-          <w:tcPr>
-            <w:tcW w:w="1439" w:type="dxa"/>
-            <w:vAlign w:val="center"/>
-          </w:tcPr>
-          <w:p>
-            <w:pPr>
-              <w:pStyle w:val="5"/>
+              <w:pStyle w:val="7"/>
               <w:spacing w:line="288" w:lineRule="auto"/>
             </w:pPr>
             <w:r>
@@ -18637,7 +18629,7 @@
           </w:tcPr>
           <w:p>
             <w:pPr>
-              <w:pStyle w:val="5"/>
+              <w:pStyle w:val="7"/>
               <w:spacing w:line="288" w:lineRule="auto"/>
             </w:pPr>
             <w:r>
@@ -18652,7 +18644,7 @@
           </w:tcPr>
           <w:p>
             <w:pPr>
-              <w:pStyle w:val="5"/>
+              <w:pStyle w:val="7"/>
               <w:spacing w:line="288" w:lineRule="auto"/>
             </w:pPr>
             <w:r>
@@ -18708,7 +18700,7 @@
           </w:tcPr>
           <w:p>
             <w:pPr>
-              <w:pStyle w:val="5"/>
+              <w:pStyle w:val="7"/>
               <w:spacing w:line="288" w:lineRule="auto"/>
             </w:pPr>
             <w:r>
@@ -18741,7 +18733,7 @@
           </w:tcPr>
           <w:p>
             <w:pPr>
-              <w:pStyle w:val="5"/>
+              <w:pStyle w:val="7"/>
               <w:spacing w:line="288" w:lineRule="auto"/>
             </w:pPr>
             <w:r>
@@ -18756,7 +18748,7 @@
           </w:tcPr>
           <w:p>
             <w:pPr>
-              <w:pStyle w:val="5"/>
+              <w:pStyle w:val="7"/>
               <w:spacing w:line="288" w:lineRule="auto"/>
             </w:pPr>
             <w:r>
@@ -18771,7 +18763,7 @@
           </w:tcPr>
           <w:p>
             <w:pPr>
-              <w:pStyle w:val="5"/>
+              <w:pStyle w:val="7"/>
               <w:spacing w:line="288" w:lineRule="auto"/>
             </w:pPr>
             <w:r>
@@ -18827,7 +18819,7 @@
           </w:tcPr>
           <w:p>
             <w:pPr>
-              <w:pStyle w:val="5"/>
+              <w:pStyle w:val="7"/>
               <w:spacing w:line="288" w:lineRule="auto"/>
             </w:pPr>
             <w:r>
@@ -18841,7 +18833,7 @@
           </w:tcPr>
           <w:p>
             <w:pPr>
-              <w:pStyle w:val="5"/>
+              <w:pStyle w:val="7"/>
               <w:spacing w:line="288" w:lineRule="auto"/>
             </w:pPr>
             <w:r>
@@ -18855,7 +18847,7 @@
           </w:tcPr>
           <w:p>
             <w:pPr>
-              <w:pStyle w:val="5"/>
+              <w:pStyle w:val="7"/>
               <w:spacing w:line="288" w:lineRule="auto"/>
             </w:pPr>
             <w:r>
@@ -18869,7 +18861,7 @@
           </w:tcPr>
           <w:p>
             <w:pPr>
-              <w:pStyle w:val="5"/>
+              <w:pStyle w:val="7"/>
               <w:spacing w:line="288" w:lineRule="auto"/>
             </w:pPr>
             <w:r>
@@ -18883,7 +18875,7 @@
           </w:tcPr>
           <w:p>
             <w:pPr>
-              <w:pStyle w:val="5"/>
+              <w:pStyle w:val="7"/>
               <w:spacing w:line="288" w:lineRule="auto"/>
             </w:pPr>
             <w:r>
@@ -18959,7 +18951,7 @@
         <m:nary>
           <m:naryPr>
             <m:chr m:val="∑"/>
-            <m:grow m:val="true"/>
+            <m:grow m:val="1"/>
             <m:limLoc m:val="undOvr"/>
             <m:ctrlPr>
               <w:rPr>
@@ -19304,7 +19296,7 @@
     </w:p>
     <w:tbl>
       <w:tblPr>
-        <w:tblStyle w:val="13"/>
+        <w:tblStyle w:val="5"/>
         <w:tblW w:w="9540" w:type="dxa"/>
         <w:tblInd w:w="108" w:type="dxa"/>
         <w:tblBorders>
@@ -19356,7 +19348,7 @@
           </w:tcPr>
           <w:p>
             <w:pPr>
-              <w:pStyle w:val="5"/>
+              <w:pStyle w:val="7"/>
               <w:spacing w:line="288" w:lineRule="auto"/>
             </w:pPr>
             <w:r>
@@ -19371,7 +19363,7 @@
           </w:tcPr>
           <w:p>
             <w:pPr>
-              <w:pStyle w:val="5"/>
+              <w:pStyle w:val="7"/>
               <w:spacing w:line="288" w:lineRule="auto"/>
               <w:jc w:val="center"/>
             </w:pPr>
@@ -19387,7 +19379,7 @@
           </w:tcPr>
           <w:p>
             <w:pPr>
-              <w:pStyle w:val="5"/>
+              <w:pStyle w:val="7"/>
               <w:spacing w:line="288" w:lineRule="auto"/>
               <w:jc w:val="center"/>
             </w:pPr>
@@ -19535,7 +19527,7 @@
           </w:tcPr>
           <w:p>
             <w:pPr>
-              <w:pStyle w:val="5"/>
+              <w:pStyle w:val="7"/>
               <w:spacing w:line="288" w:lineRule="auto"/>
             </w:pPr>
             <w:r>
@@ -19549,7 +19541,7 @@
           </w:tcPr>
           <w:p>
             <w:pPr>
-              <w:pStyle w:val="5"/>
+              <w:pStyle w:val="7"/>
               <w:spacing w:line="288" w:lineRule="auto"/>
             </w:pPr>
             <w:r>
@@ -19563,7 +19555,7 @@
           </w:tcPr>
           <w:p>
             <w:pPr>
-              <w:pStyle w:val="5"/>
+              <w:pStyle w:val="7"/>
               <w:spacing w:line="288" w:lineRule="auto"/>
             </w:pPr>
             <w:r>
@@ -19577,7 +19569,7 @@
           </w:tcPr>
           <w:p>
             <w:pPr>
-              <w:pStyle w:val="5"/>
+              <w:pStyle w:val="7"/>
               <w:spacing w:line="288" w:lineRule="auto"/>
             </w:pPr>
             <w:r>
@@ -19591,7 +19583,7 @@
           </w:tcPr>
           <w:p>
             <w:pPr>
-              <w:pStyle w:val="5"/>
+              <w:pStyle w:val="7"/>
               <w:spacing w:line="288" w:lineRule="auto"/>
             </w:pPr>
             <w:r>
@@ -19605,7 +19597,7 @@
           </w:tcPr>
           <w:p>
             <w:pPr>
-              <w:pStyle w:val="5"/>
+              <w:pStyle w:val="7"/>
               <w:spacing w:line="288" w:lineRule="auto"/>
             </w:pPr>
             <w:r>
@@ -19619,7 +19611,7 @@
           </w:tcPr>
           <w:p>
             <w:pPr>
-              <w:pStyle w:val="5"/>
+              <w:pStyle w:val="7"/>
               <w:spacing w:line="288" w:lineRule="auto"/>
             </w:pPr>
             <w:r>
@@ -19655,7 +19647,7 @@
           </w:tcPr>
           <w:p>
             <w:pPr>
-              <w:pStyle w:val="5"/>
+              <w:pStyle w:val="7"/>
               <w:spacing w:line="288" w:lineRule="auto"/>
             </w:pPr>
             <w:r>
@@ -19669,7 +19661,7 @@
           </w:tcPr>
           <w:p>
             <w:pPr>
-              <w:pStyle w:val="5"/>
+              <w:pStyle w:val="7"/>
               <w:spacing w:line="288" w:lineRule="auto"/>
             </w:pPr>
             <w:r>
@@ -19794,7 +19786,7 @@
           </w:tcPr>
           <w:p>
             <w:pPr>
-              <w:pStyle w:val="5"/>
+              <w:pStyle w:val="7"/>
               <w:spacing w:line="288" w:lineRule="auto"/>
             </w:pPr>
             <w:r>
@@ -19808,7 +19800,7 @@
           </w:tcPr>
           <w:p>
             <w:pPr>
-              <w:pStyle w:val="5"/>
+              <w:pStyle w:val="7"/>
               <w:spacing w:line="288" w:lineRule="auto"/>
             </w:pPr>
             <w:r>
@@ -19939,7 +19931,7 @@
           </w:tcPr>
           <w:p>
             <w:pPr>
-              <w:pStyle w:val="5"/>
+              <w:pStyle w:val="7"/>
               <w:spacing w:line="288" w:lineRule="auto"/>
             </w:pPr>
             <w:r>
@@ -19953,7 +19945,7 @@
           </w:tcPr>
           <w:p>
             <w:pPr>
-              <w:pStyle w:val="5"/>
+              <w:pStyle w:val="7"/>
               <w:spacing w:line="288" w:lineRule="auto"/>
             </w:pPr>
             <w:r>
@@ -19968,7 +19960,7 @@
           </w:tcPr>
           <w:p>
             <w:pPr>
-              <w:pStyle w:val="5"/>
+              <w:pStyle w:val="7"/>
               <w:spacing w:line="288" w:lineRule="auto"/>
             </w:pPr>
             <w:r>
@@ -22556,7 +22548,7 @@
     </w:p>
     <w:tbl>
       <w:tblPr>
-        <w:tblStyle w:val="13"/>
+        <w:tblStyle w:val="5"/>
         <w:tblW w:w="8971" w:type="dxa"/>
         <w:tblInd w:w="57" w:type="dxa"/>
         <w:tblBorders>
@@ -22854,12 +22846,12 @@
                   <v:path/>
                   <v:fill on="f" focussize="0,0"/>
                   <v:stroke on="f" joinstyle="miter"/>
-                  <v:imagedata r:id="rId33" o:title=""/>
+                  <v:imagedata r:id="rId32" o:title=""/>
                   <o:lock v:ext="edit" aspectratio="t"/>
                   <w10:wrap type="none"/>
                   <w10:anchorlock/>
                 </v:shape>
-                <o:OLEObject Type="Embed" ProgID="Equation.DSMT4" ShapeID="_x0000_i1025" DrawAspect="Content" ObjectID="_1468075725" r:id="rId32">
+                <o:OLEObject Type="Embed" ProgID="Equation.DSMT4" ShapeID="_x0000_i1025" DrawAspect="Content" ObjectID="_1468075725" r:id="rId31">
                   <o:LockedField>false</o:LockedField>
                 </o:OLEObject>
               </w:object>
@@ -22995,12 +22987,12 @@
                   <v:path/>
                   <v:fill on="f" focussize="0,0"/>
                   <v:stroke on="f" joinstyle="miter"/>
-                  <v:imagedata r:id="rId35" o:title=""/>
+                  <v:imagedata r:id="rId34" o:title=""/>
                   <o:lock v:ext="edit" aspectratio="t"/>
                   <w10:wrap type="none"/>
                   <w10:anchorlock/>
                 </v:shape>
-                <o:OLEObject Type="Embed" ProgID="Equation.DSMT4" ShapeID="_x0000_i1026" DrawAspect="Content" ObjectID="_1468075726" r:id="rId34">
+                <o:OLEObject Type="Embed" ProgID="Equation.DSMT4" ShapeID="_x0000_i1026" DrawAspect="Content" ObjectID="_1468075726" r:id="rId33">
                   <o:LockedField>false</o:LockedField>
                 </o:OLEObject>
               </w:object>
@@ -23133,12 +23125,12 @@
                   <v:path/>
                   <v:fill on="f" focussize="0,0"/>
                   <v:stroke on="f" joinstyle="miter"/>
-                  <v:imagedata r:id="rId37" o:title=""/>
+                  <v:imagedata r:id="rId36" o:title=""/>
                   <o:lock v:ext="edit" aspectratio="t"/>
                   <w10:wrap type="none"/>
                   <w10:anchorlock/>
                 </v:shape>
-                <o:OLEObject Type="Embed" ProgID="Equation.DSMT4" ShapeID="_x0000_i1027" DrawAspect="Content" ObjectID="_1468075727" r:id="rId36">
+                <o:OLEObject Type="Embed" ProgID="Equation.DSMT4" ShapeID="_x0000_i1027" DrawAspect="Content" ObjectID="_1468075727" r:id="rId35">
                   <o:LockedField>false</o:LockedField>
                 </o:OLEObject>
               </w:object>
@@ -23327,12 +23319,12 @@
                   <v:path/>
                   <v:fill on="f" focussize="0,0"/>
                   <v:stroke on="f" joinstyle="miter"/>
-                  <v:imagedata r:id="rId39" o:title=""/>
+                  <v:imagedata r:id="rId38" o:title=""/>
                   <o:lock v:ext="edit" aspectratio="t"/>
                   <w10:wrap type="none"/>
                   <w10:anchorlock/>
                 </v:shape>
-                <o:OLEObject Type="Embed" ProgID="Equation.DSMT4" ShapeID="_x0000_i1028" DrawAspect="Content" ObjectID="_1468075728" r:id="rId38">
+                <o:OLEObject Type="Embed" ProgID="Equation.DSMT4" ShapeID="_x0000_i1028" DrawAspect="Content" ObjectID="_1468075728" r:id="rId37">
                   <o:LockedField>false</o:LockedField>
                 </o:OLEObject>
               </w:object>
@@ -23564,12 +23556,12 @@
                   <v:path/>
                   <v:fill on="f" focussize="0,0"/>
                   <v:stroke on="f" joinstyle="miter"/>
-                  <v:imagedata r:id="rId41" o:title=""/>
+                  <v:imagedata r:id="rId40" o:title=""/>
                   <o:lock v:ext="edit" aspectratio="t"/>
                   <w10:wrap type="none"/>
                   <w10:anchorlock/>
                 </v:shape>
-                <o:OLEObject Type="Embed" ProgID="Equation.DSMT4" ShapeID="_x0000_i1029" DrawAspect="Content" ObjectID="_1468075729" r:id="rId40">
+                <o:OLEObject Type="Embed" ProgID="Equation.DSMT4" ShapeID="_x0000_i1029" DrawAspect="Content" ObjectID="_1468075729" r:id="rId39">
                   <o:LockedField>false</o:LockedField>
                 </o:OLEObject>
               </w:object>
@@ -24038,12 +24030,12 @@
                   <v:path/>
                   <v:fill on="f" focussize="0,0"/>
                   <v:stroke on="f" joinstyle="miter"/>
-                  <v:imagedata r:id="rId43" o:title=""/>
+                  <v:imagedata r:id="rId42" o:title=""/>
                   <o:lock v:ext="edit" aspectratio="t"/>
                   <w10:wrap type="none"/>
                   <w10:anchorlock/>
                 </v:shape>
-                <o:OLEObject Type="Embed" ProgID="Equation.DSMT4" ShapeID="_x0000_i1030" DrawAspect="Content" ObjectID="_1468075730" r:id="rId42">
+                <o:OLEObject Type="Embed" ProgID="Equation.DSMT4" ShapeID="_x0000_i1030" DrawAspect="Content" ObjectID="_1468075730" r:id="rId41">
                   <o:LockedField>false</o:LockedField>
                 </o:OLEObject>
               </w:object>
@@ -24220,12 +24212,12 @@
                   <v:path/>
                   <v:fill on="t" focussize="0,0"/>
                   <v:stroke on="f" joinstyle="miter"/>
-                  <v:imagedata r:id="rId45" o:title=" "/>
+                  <v:imagedata r:id="rId44" o:title=" "/>
                   <o:lock v:ext="edit" aspectratio="t"/>
                   <w10:wrap type="none"/>
                   <w10:anchorlock/>
                 </v:shape>
-                <o:OLEObject Type="Embed" ProgID="Equation.DSMT4" ShapeID="_x0000_i1031" DrawAspect="Content" ObjectID="_1468075731" r:id="rId44">
+                <o:OLEObject Type="Embed" ProgID="Equation.DSMT4" ShapeID="_x0000_i1031" DrawAspect="Content" ObjectID="_1468075731" r:id="rId43">
                   <o:LockedField>false</o:LockedField>
                 </o:OLEObject>
               </w:object>
@@ -24361,12 +24353,12 @@
                   <v:path/>
                   <v:fill on="f" focussize="0,0"/>
                   <v:stroke on="f" joinstyle="miter"/>
-                  <v:imagedata r:id="rId47" o:title=""/>
+                  <v:imagedata r:id="rId46" o:title=""/>
                   <o:lock v:ext="edit" aspectratio="t"/>
                   <w10:wrap type="none"/>
                   <w10:anchorlock/>
                 </v:shape>
-                <o:OLEObject Type="Embed" ProgID="Equation.DSMT4" ShapeID="_x0000_i1032" DrawAspect="Content" ObjectID="_1468075732" r:id="rId46">
+                <o:OLEObject Type="Embed" ProgID="Equation.DSMT4" ShapeID="_x0000_i1032" DrawAspect="Content" ObjectID="_1468075732" r:id="rId45">
                   <o:LockedField>false</o:LockedField>
                 </o:OLEObject>
               </w:object>
@@ -24562,12 +24554,12 @@
                   <v:path/>
                   <v:fill on="f" focussize="0,0"/>
                   <v:stroke on="f" joinstyle="miter"/>
-                  <v:imagedata r:id="rId49" o:title=""/>
+                  <v:imagedata r:id="rId48" o:title=""/>
                   <o:lock v:ext="edit" aspectratio="t"/>
                   <w10:wrap type="none"/>
                   <w10:anchorlock/>
                 </v:shape>
-                <o:OLEObject Type="Embed" ProgID="Equation.DSMT4" ShapeID="_x0000_i1033" DrawAspect="Content" ObjectID="_1468075733" r:id="rId48">
+                <o:OLEObject Type="Embed" ProgID="Equation.DSMT4" ShapeID="_x0000_i1033" DrawAspect="Content" ObjectID="_1468075733" r:id="rId47">
                   <o:LockedField>false</o:LockedField>
                 </o:OLEObject>
               </w:object>
@@ -24902,7 +24894,7 @@
       </w:r>
       <w:r>
         <w:rPr>
-          <w:rStyle w:val="19"/>
+          <w:rStyle w:val="12"/>
           <w:color w:val="auto"/>
           <w:szCs w:val="28"/>
           <w:u w:val="none"/>
@@ -24911,7 +24903,7 @@
       </w:r>
       <w:r>
         <w:rPr>
-          <w:rStyle w:val="19"/>
+          <w:rStyle w:val="12"/>
           <w:color w:val="auto"/>
           <w:szCs w:val="28"/>
           <w:u w:val="none"/>
@@ -24977,7 +24969,7 @@
       </w:r>
       <w:r>
         <w:rPr>
-          <w:rStyle w:val="19"/>
+          <w:rStyle w:val="12"/>
           <w:color w:val="auto"/>
           <w:szCs w:val="28"/>
           <w:u w:val="none"/>
@@ -24986,7 +24978,7 @@
       </w:r>
       <w:r>
         <w:rPr>
-          <w:rStyle w:val="19"/>
+          <w:rStyle w:val="12"/>
           <w:color w:val="auto"/>
           <w:szCs w:val="28"/>
           <w:u w:val="none"/>
@@ -25064,7 +25056,7 @@
       </w:r>
       <w:r>
         <w:rPr>
-          <w:rStyle w:val="19"/>
+          <w:rStyle w:val="12"/>
           <w:color w:val="auto"/>
           <w:szCs w:val="28"/>
           <w:u w:val="none"/>
@@ -25073,7 +25065,7 @@
       </w:r>
       <w:r>
         <w:rPr>
-          <w:rStyle w:val="19"/>
+          <w:rStyle w:val="12"/>
           <w:color w:val="auto"/>
           <w:szCs w:val="28"/>
           <w:u w:val="none"/>
@@ -25255,6 +25247,8 @@
         </w:rPr>
         <w:t>System listing</w:t>
       </w:r>
+      <w:bookmarkStart w:id="73" w:name="_GoBack"/>
+      <w:bookmarkEnd w:id="73"/>
     </w:p>
     <w:p>
       <w:pPr>
@@ -36169,8 +36163,7 @@
       </w:r>
     </w:p>
     <w:sectPr>
-      <w:headerReference r:id="rId5" w:type="default"/>
-      <w:footerReference r:id="rId6" w:type="default"/>
+      <w:footerReference r:id="rId5" w:type="default"/>
       <w:pgSz w:w="11906" w:h="16838"/>
       <w:pgMar w:top="1138" w:right="720" w:bottom="1138" w:left="1440" w:header="706" w:footer="706" w:gutter="0"/>
       <w:pgNumType w:start="6"/>
@@ -36218,7 +36211,7 @@
     <w:sdtContent>
       <w:p>
         <w:pPr>
-          <w:pStyle w:val="7"/>
+          <w:pStyle w:val="10"/>
           <w:jc w:val="right"/>
         </w:pPr>
         <w:r>
@@ -36241,7 +36234,7 @@
   </w:sdt>
   <w:p>
     <w:pPr>
-      <w:pStyle w:val="7"/>
+      <w:pStyle w:val="10"/>
     </w:pPr>
   </w:p>
 </w:ftr>
@@ -36252,7 +36245,7 @@
   <w:footnote w:type="separator" w:id="0">
     <w:p>
       <w:pPr>
-        <w:spacing w:line="240" w:lineRule="auto"/>
+        <w:spacing w:before="0" w:after="0" w:line="240" w:lineRule="auto"/>
       </w:pPr>
       <w:r>
         <w:separator/>
@@ -36262,7 +36255,7 @@
   <w:footnote w:type="continuationSeparator" w:id="1">
     <w:p>
       <w:pPr>
-        <w:spacing w:line="240" w:lineRule="auto"/>
+        <w:spacing w:before="0" w:after="0" w:line="240" w:lineRule="auto"/>
       </w:pPr>
       <w:r>
         <w:continuationSeparator/>
@@ -36270,16 +36263,6 @@
     </w:p>
   </w:footnote>
 </w:footnotes>
-</file>
-
-<file path=word/header1.xml><?xml version="1.0" encoding="utf-8"?>
-<w:hdr xmlns:wpc="http://schemas.microsoft.com/office/word/2010/wordprocessingCanvas" xmlns:mc="http://schemas.openxmlformats.org/markup-compatibility/2006" xmlns:o="urn:schemas-microsoft-com:office:office" xmlns:r="http://schemas.openxmlformats.org/officeDocument/2006/relationships" xmlns:m="http://schemas.openxmlformats.org/officeDocument/2006/math" xmlns:v="urn:schemas-microsoft-com:vml" xmlns:wp14="http://schemas.microsoft.com/office/word/2010/wordprocessingDrawing" xmlns:wp="http://schemas.openxmlformats.org/drawingml/2006/wordprocessingDrawing" xmlns:w10="urn:schemas-microsoft-com:office:word" xmlns:w="http://schemas.openxmlformats.org/wordprocessingml/2006/main" xmlns:w14="http://schemas.microsoft.com/office/word/2010/wordml" xmlns:w15="http://schemas.microsoft.com/office/word/2012/wordml" xmlns:wpg="http://schemas.microsoft.com/office/word/2010/wordprocessingGroup" xmlns:wpi="http://schemas.microsoft.com/office/word/2010/wordprocessingInk" xmlns:wne="http://schemas.microsoft.com/office/word/2006/wordml" xmlns:wps="http://schemas.microsoft.com/office/word/2010/wordprocessingShape" xmlns:wpsCustomData="http://www.wps.cn/officeDocument/2013/wpsCustomData" mc:Ignorable="w14 w15 wp14">
-  <w:p>
-    <w:pPr>
-      <w:pStyle w:val="8"/>
-    </w:pPr>
-  </w:p>
-</w:hdr>
 </file>
 
 <file path=word/numbering.xml><?xml version="1.0" encoding="utf-8"?>
@@ -38370,6 +38353,7 @@
         <w:rFonts w:asciiTheme="minorHAnsi" w:hAnsiTheme="minorHAnsi" w:eastAsiaTheme="minorHAnsi" w:cstheme="minorBidi"/>
       </w:rPr>
     </w:rPrDefault>
+    <w:pPrDefault/>
   </w:docDefaults>
   <w:latentStyles w:count="260" w:defQFormat="0" w:defUnhideWhenUsed="1" w:defSemiHidden="1" w:defUIPriority="99" w:defLockedState="0">
     <w:lsdException w:qFormat="1" w:unhideWhenUsed="0" w:uiPriority="0" w:semiHidden="0" w:name="Normal"/>
@@ -38684,14 +38668,14 @@
       <w:szCs w:val="26"/>
     </w:rPr>
   </w:style>
-  <w:style w:type="character" w:default="1" w:styleId="15">
+  <w:style w:type="character" w:default="1" w:styleId="4">
     <w:name w:val="Default Paragraph Font"/>
     <w:semiHidden/>
     <w:unhideWhenUsed/>
     <w:qFormat/>
     <w:uiPriority w:val="1"/>
   </w:style>
-  <w:style w:type="table" w:default="1" w:styleId="13">
+  <w:style w:type="table" w:default="1" w:styleId="5">
     <w:name w:val="Normal Table"/>
     <w:semiHidden/>
     <w:unhideWhenUsed/>
@@ -38705,36 +38689,6 @@
         <w:right w:w="108" w:type="dxa"/>
       </w:tblCellMar>
     </w:tblPr>
-  </w:style>
-  <w:style w:type="paragraph" w:styleId="4">
-    <w:name w:val="Document Map"/>
-    <w:basedOn w:val="1"/>
-    <w:link w:val="35"/>
-    <w:semiHidden/>
-    <w:unhideWhenUsed/>
-    <w:qFormat/>
-    <w:uiPriority w:val="99"/>
-    <w:pPr>
-      <w:spacing w:line="240" w:lineRule="auto"/>
-    </w:pPr>
-    <w:rPr>
-      <w:sz w:val="24"/>
-    </w:rPr>
-  </w:style>
-  <w:style w:type="paragraph" w:styleId="5">
-    <w:name w:val="Body Text"/>
-    <w:basedOn w:val="1"/>
-    <w:link w:val="32"/>
-    <w:semiHidden/>
-    <w:qFormat/>
-    <w:uiPriority w:val="0"/>
-    <w:pPr>
-      <w:spacing w:line="240" w:lineRule="auto"/>
-      <w:ind w:firstLine="0"/>
-    </w:pPr>
-    <w:rPr>
-      <w:szCs w:val="28"/>
-    </w:rPr>
   </w:style>
   <w:style w:type="paragraph" w:styleId="6">
     <w:name w:val="Balloon Text"/>
@@ -38754,6 +38708,46 @@
     </w:rPr>
   </w:style>
   <w:style w:type="paragraph" w:styleId="7">
+    <w:name w:val="Body Text"/>
+    <w:basedOn w:val="1"/>
+    <w:link w:val="32"/>
+    <w:semiHidden/>
+    <w:qFormat/>
+    <w:uiPriority w:val="0"/>
+    <w:pPr>
+      <w:spacing w:line="240" w:lineRule="auto"/>
+      <w:ind w:firstLine="0"/>
+    </w:pPr>
+    <w:rPr>
+      <w:szCs w:val="28"/>
+    </w:rPr>
+  </w:style>
+  <w:style w:type="paragraph" w:styleId="8">
+    <w:name w:val="Document Map"/>
+    <w:basedOn w:val="1"/>
+    <w:link w:val="35"/>
+    <w:semiHidden/>
+    <w:unhideWhenUsed/>
+    <w:qFormat/>
+    <w:uiPriority w:val="99"/>
+    <w:pPr>
+      <w:spacing w:line="240" w:lineRule="auto"/>
+    </w:pPr>
+    <w:rPr>
+      <w:sz w:val="24"/>
+    </w:rPr>
+  </w:style>
+  <w:style w:type="character" w:styleId="9">
+    <w:name w:val="Emphasis"/>
+    <w:basedOn w:val="4"/>
+    <w:qFormat/>
+    <w:uiPriority w:val="20"/>
+    <w:rPr>
+      <w:i/>
+      <w:iCs/>
+    </w:rPr>
+  </w:style>
+  <w:style w:type="paragraph" w:styleId="10">
     <w:name w:val="footer"/>
     <w:basedOn w:val="1"/>
     <w:link w:val="24"/>
@@ -38767,7 +38761,7 @@
       </w:tabs>
     </w:pPr>
   </w:style>
-  <w:style w:type="paragraph" w:styleId="8">
+  <w:style w:type="paragraph" w:styleId="11">
     <w:name w:val="header"/>
     <w:basedOn w:val="1"/>
     <w:link w:val="23"/>
@@ -38781,30 +38775,26 @@
       </w:tabs>
     </w:pPr>
   </w:style>
-  <w:style w:type="paragraph" w:styleId="9">
-    <w:name w:val="toc 1"/>
-    <w:basedOn w:val="1"/>
-    <w:next w:val="1"/>
+  <w:style w:type="character" w:styleId="12">
+    <w:name w:val="Hyperlink"/>
+    <w:basedOn w:val="4"/>
     <w:unhideWhenUsed/>
     <w:qFormat/>
-    <w:uiPriority w:val="39"/>
-    <w:pPr>
-      <w:spacing w:after="100"/>
-    </w:pPr>
+    <w:uiPriority w:val="99"/>
+    <w:rPr>
+      <w:color w:val="0000FF"/>
+      <w:u w:val="single"/>
+    </w:rPr>
   </w:style>
-  <w:style w:type="paragraph" w:styleId="10">
-    <w:name w:val="toc 2"/>
-    <w:basedOn w:val="1"/>
-    <w:next w:val="1"/>
+  <w:style w:type="character" w:styleId="13">
+    <w:name w:val="line number"/>
+    <w:basedOn w:val="4"/>
+    <w:semiHidden/>
     <w:unhideWhenUsed/>
     <w:qFormat/>
-    <w:uiPriority w:val="39"/>
-    <w:pPr>
-      <w:spacing w:after="100"/>
-      <w:ind w:left="280"/>
-    </w:pPr>
+    <w:uiPriority w:val="99"/>
   </w:style>
-  <w:style w:type="paragraph" w:styleId="11">
+  <w:style w:type="paragraph" w:styleId="14">
     <w:name w:val="Normal (Web)"/>
     <w:basedOn w:val="1"/>
     <w:unhideWhenUsed/>
@@ -38821,31 +38811,19 @@
       <w:szCs w:val="20"/>
     </w:rPr>
   </w:style>
-  <w:style w:type="paragraph" w:styleId="12">
-    <w:name w:val="Title"/>
-    <w:basedOn w:val="1"/>
-    <w:next w:val="1"/>
-    <w:link w:val="34"/>
+  <w:style w:type="character" w:styleId="15">
+    <w:name w:val="Strong"/>
+    <w:basedOn w:val="4"/>
     <w:qFormat/>
-    <w:uiPriority w:val="10"/>
-    <w:pPr>
-      <w:spacing w:line="240" w:lineRule="auto"/>
-      <w:ind w:firstLine="0"/>
-      <w:contextualSpacing/>
-      <w:jc w:val="left"/>
-    </w:pPr>
+    <w:uiPriority w:val="22"/>
     <w:rPr>
-      <w:rFonts w:asciiTheme="majorHAnsi" w:hAnsiTheme="majorHAnsi" w:eastAsiaTheme="majorEastAsia" w:cstheme="majorBidi"/>
-      <w:spacing w:val="-10"/>
-      <w:kern w:val="28"/>
-      <w:sz w:val="56"/>
-      <w:szCs w:val="56"/>
-      <w:lang w:val="ru-RU"/>
+      <w:b/>
+      <w:bCs/>
     </w:rPr>
   </w:style>
-  <w:style w:type="table" w:styleId="14">
+  <w:style w:type="table" w:styleId="16">
     <w:name w:val="Table Grid"/>
-    <w:basedOn w:val="13"/>
+    <w:basedOn w:val="5"/>
     <w:qFormat/>
     <w:uiPriority w:val="59"/>
     <w:pPr>
@@ -38868,48 +38846,54 @@
       </w:tblCellMar>
     </w:tblPr>
   </w:style>
-  <w:style w:type="character" w:styleId="16">
-    <w:name w:val="Strong"/>
-    <w:basedOn w:val="15"/>
+  <w:style w:type="paragraph" w:styleId="17">
+    <w:name w:val="Title"/>
+    <w:basedOn w:val="1"/>
+    <w:next w:val="1"/>
+    <w:link w:val="34"/>
     <w:qFormat/>
-    <w:uiPriority w:val="22"/>
+    <w:uiPriority w:val="10"/>
+    <w:pPr>
+      <w:spacing w:line="240" w:lineRule="auto"/>
+      <w:ind w:firstLine="0"/>
+      <w:contextualSpacing/>
+      <w:jc w:val="left"/>
+    </w:pPr>
     <w:rPr>
-      <w:b/>
-      <w:bCs/>
+      <w:rFonts w:asciiTheme="majorHAnsi" w:hAnsiTheme="majorHAnsi" w:eastAsiaTheme="majorEastAsia" w:cstheme="majorBidi"/>
+      <w:spacing w:val="-10"/>
+      <w:kern w:val="28"/>
+      <w:sz w:val="56"/>
+      <w:szCs w:val="56"/>
+      <w:lang w:val="ru-RU"/>
     </w:rPr>
   </w:style>
-  <w:style w:type="character" w:styleId="17">
-    <w:name w:val="Emphasis"/>
-    <w:basedOn w:val="15"/>
-    <w:qFormat/>
-    <w:uiPriority w:val="20"/>
-    <w:rPr>
-      <w:i/>
-      <w:iCs/>
-    </w:rPr>
-  </w:style>
-  <w:style w:type="character" w:styleId="18">
-    <w:name w:val="line number"/>
-    <w:basedOn w:val="15"/>
-    <w:semiHidden/>
+  <w:style w:type="paragraph" w:styleId="18">
+    <w:name w:val="toc 1"/>
+    <w:basedOn w:val="1"/>
+    <w:next w:val="1"/>
     <w:unhideWhenUsed/>
     <w:qFormat/>
-    <w:uiPriority w:val="99"/>
+    <w:uiPriority w:val="39"/>
+    <w:pPr>
+      <w:spacing w:after="100"/>
+    </w:pPr>
   </w:style>
-  <w:style w:type="character" w:styleId="19">
-    <w:name w:val="Hyperlink"/>
-    <w:basedOn w:val="15"/>
+  <w:style w:type="paragraph" w:styleId="19">
+    <w:name w:val="toc 2"/>
+    <w:basedOn w:val="1"/>
+    <w:next w:val="1"/>
     <w:unhideWhenUsed/>
     <w:qFormat/>
-    <w:uiPriority w:val="99"/>
-    <w:rPr>
-      <w:color w:val="0000FF"/>
-      <w:u w:val="single"/>
-    </w:rPr>
+    <w:uiPriority w:val="39"/>
+    <w:pPr>
+      <w:spacing w:after="100"/>
+      <w:ind w:left="280"/>
+    </w:pPr>
   </w:style>
   <w:style w:type="character" w:customStyle="1" w:styleId="20">
     <w:name w:val="Заголовок 1 Знак"/>
-    <w:basedOn w:val="15"/>
+    <w:basedOn w:val="4"/>
     <w:link w:val="2"/>
     <w:qFormat/>
     <w:uiPriority w:val="9"/>
@@ -38924,7 +38908,7 @@
   </w:style>
   <w:style w:type="character" w:customStyle="1" w:styleId="21">
     <w:name w:val="Заголовок 2 Знак"/>
-    <w:basedOn w:val="15"/>
+    <w:basedOn w:val="4"/>
     <w:link w:val="3"/>
     <w:qFormat/>
     <w:uiPriority w:val="9"/>
@@ -38955,8 +38939,8 @@
   </w:style>
   <w:style w:type="character" w:customStyle="1" w:styleId="23">
     <w:name w:val="Верхний колонтитул Знак"/>
-    <w:basedOn w:val="15"/>
-    <w:link w:val="8"/>
+    <w:basedOn w:val="4"/>
+    <w:link w:val="11"/>
     <w:qFormat/>
     <w:uiPriority w:val="99"/>
     <w:rPr>
@@ -38968,8 +38952,8 @@
   </w:style>
   <w:style w:type="character" w:customStyle="1" w:styleId="24">
     <w:name w:val="Нижний колонтитул Знак"/>
-    <w:basedOn w:val="15"/>
-    <w:link w:val="7"/>
+    <w:basedOn w:val="4"/>
+    <w:link w:val="10"/>
     <w:qFormat/>
     <w:uiPriority w:val="99"/>
     <w:rPr>
@@ -39003,13 +38987,13 @@
   </w:style>
   <w:style w:type="character" w:customStyle="1" w:styleId="26">
     <w:name w:val="a-size-large"/>
-    <w:basedOn w:val="15"/>
+    <w:basedOn w:val="4"/>
     <w:qFormat/>
     <w:uiPriority w:val="0"/>
   </w:style>
   <w:style w:type="character" w:customStyle="1" w:styleId="27">
     <w:name w:val="Абзац списка Знак"/>
-    <w:basedOn w:val="15"/>
+    <w:basedOn w:val="4"/>
     <w:link w:val="22"/>
     <w:qFormat/>
     <w:uiPriority w:val="34"/>
@@ -39019,32 +39003,32 @@
   </w:style>
   <w:style w:type="character" w:customStyle="1" w:styleId="28">
     <w:name w:val="apple-converted-space"/>
-    <w:basedOn w:val="15"/>
+    <w:basedOn w:val="4"/>
     <w:qFormat/>
     <w:uiPriority w:val="0"/>
   </w:style>
   <w:style w:type="character" w:customStyle="1" w:styleId="29">
     <w:name w:val="lw_collapsiblearea_title"/>
-    <w:basedOn w:val="15"/>
+    <w:basedOn w:val="4"/>
     <w:qFormat/>
     <w:uiPriority w:val="0"/>
   </w:style>
   <w:style w:type="character" w:customStyle="1" w:styleId="30">
     <w:name w:val="dc-title"/>
-    <w:basedOn w:val="15"/>
+    <w:basedOn w:val="4"/>
     <w:qFormat/>
     <w:uiPriority w:val="0"/>
   </w:style>
   <w:style w:type="character" w:customStyle="1" w:styleId="31">
     <w:name w:val="refname"/>
-    <w:basedOn w:val="15"/>
+    <w:basedOn w:val="4"/>
     <w:qFormat/>
     <w:uiPriority w:val="0"/>
   </w:style>
   <w:style w:type="character" w:customStyle="1" w:styleId="32">
     <w:name w:val="Основной текст Знак"/>
-    <w:basedOn w:val="15"/>
-    <w:link w:val="5"/>
+    <w:basedOn w:val="4"/>
+    <w:link w:val="7"/>
     <w:semiHidden/>
     <w:qFormat/>
     <w:uiPriority w:val="0"/>
@@ -39073,8 +39057,8 @@
   </w:style>
   <w:style w:type="character" w:customStyle="1" w:styleId="34">
     <w:name w:val="Название Знак"/>
-    <w:basedOn w:val="15"/>
-    <w:link w:val="12"/>
+    <w:basedOn w:val="4"/>
+    <w:link w:val="17"/>
     <w:qFormat/>
     <w:uiPriority w:val="10"/>
     <w:rPr>
@@ -39087,8 +39071,8 @@
   </w:style>
   <w:style w:type="character" w:customStyle="1" w:styleId="35">
     <w:name w:val="Схема документа Знак"/>
-    <w:basedOn w:val="15"/>
-    <w:link w:val="4"/>
+    <w:basedOn w:val="4"/>
+    <w:link w:val="8"/>
     <w:semiHidden/>
     <w:qFormat/>
     <w:uiPriority w:val="99"/>
@@ -39101,7 +39085,7 @@
   </w:style>
   <w:style w:type="character" w:customStyle="1" w:styleId="36">
     <w:name w:val="Текст выноски Знак"/>
-    <w:basedOn w:val="15"/>
+    <w:basedOn w:val="4"/>
     <w:link w:val="6"/>
     <w:semiHidden/>
     <w:qFormat/>
@@ -39234,7 +39218,7 @@
         <a:solidFill>
           <a:schemeClr val="phClr"/>
         </a:solidFill>
-        <a:gradFill rotWithShape="true">
+        <a:gradFill rotWithShape="1">
           <a:gsLst>
             <a:gs pos="0">
               <a:schemeClr val="phClr">
@@ -39258,9 +39242,9 @@
               </a:schemeClr>
             </a:gs>
           </a:gsLst>
-          <a:lin ang="5400000" scaled="false"/>
+          <a:lin ang="5400000" scaled="0"/>
         </a:gradFill>
-        <a:gradFill rotWithShape="true">
+        <a:gradFill rotWithShape="1">
           <a:gsLst>
             <a:gs pos="0">
               <a:schemeClr val="phClr">
@@ -39284,7 +39268,7 @@
               </a:schemeClr>
             </a:gs>
           </a:gsLst>
-          <a:lin ang="5400000" scaled="false"/>
+          <a:lin ang="5400000" scaled="0"/>
         </a:gradFill>
       </a:fillStyleLst>
       <a:lnStyleLst>
@@ -39337,7 +39321,7 @@
             <a:satMod val="170000"/>
           </a:schemeClr>
         </a:solidFill>
-        <a:gradFill rotWithShape="true">
+        <a:gradFill rotWithShape="1">
           <a:gsLst>
             <a:gs pos="0">
               <a:schemeClr val="phClr">
@@ -39362,7 +39346,7 @@
               </a:schemeClr>
             </a:gs>
           </a:gsLst>
-          <a:lin ang="5400000" scaled="false"/>
+          <a:lin ang="5400000" scaled="0"/>
         </a:gradFill>
       </a:bgFillStyleLst>
     </a:fmtScheme>
@@ -39373,9 +39357,7 @@
 
 <file path=customXml/item1.xml><?xml version="1.0" encoding="utf-8"?>
 <s:customData xmlns="http://www.wps.cn/officeDocument/2013/wpsCustomData" xmlns:s="http://www.wps.cn/officeDocument/2013/wpsCustomData">
-  <customSectProps>
-    <customSectPr/>
-  </customSectProps>
+  <customSectProps/>
 </s:customData>
 </file>
 

</xml_diff>